<commit_message>
Added basic technical documentation for databases, navigation bar, and calendar
</commit_message>
<xml_diff>
--- a/doc/TechnicalGuide.docx
+++ b/doc/TechnicalGuide.docx
@@ -2,17 +2,2544 @@
 <file path=word/document.xml><?xml version="1.0" encoding="utf-8"?>
 <w:document xmlns:wpc="http://schemas.microsoft.com/office/word/2010/wordprocessingCanvas" xmlns:mc="http://schemas.openxmlformats.org/markup-compatibility/2006" xmlns:o="urn:schemas-microsoft-com:office:office" xmlns:r="http://schemas.openxmlformats.org/officeDocument/2006/relationships" xmlns:m="http://schemas.openxmlformats.org/officeDocument/2006/math" xmlns:v="urn:schemas-microsoft-com:vml" xmlns:wp14="http://schemas.microsoft.com/office/word/2010/wordprocessingDrawing" xmlns:wp="http://schemas.openxmlformats.org/drawingml/2006/wordprocessingDrawing" xmlns:w10="urn:schemas-microsoft-com:office:word" xmlns:w="http://schemas.openxmlformats.org/wordprocessingml/2006/main" xmlns:w14="http://schemas.microsoft.com/office/word/2010/wordml" xmlns:w15="http://schemas.microsoft.com/office/word/2012/wordml" xmlns:wpg="http://schemas.microsoft.com/office/word/2010/wordprocessingGroup" xmlns:wpi="http://schemas.microsoft.com/office/word/2010/wordprocessingInk" xmlns:wne="http://schemas.microsoft.com/office/word/2006/wordml" xmlns:wps="http://schemas.microsoft.com/office/word/2010/wordprocessingShape" mc:Ignorable="w14 w15 wp14">
   <w:body>
-    <w:p>
-      <w:pPr>
+    <w:p/>
+    <w:p/>
+    <w:p/>
+    <w:p/>
+    <w:p/>
+    <w:p/>
+    <w:p/>
+    <w:p/>
+    <w:p>
+      <w:pPr>
+        <w:pStyle w:val="Default"/>
+        <w:jc w:val="center"/>
+      </w:pPr>
+    </w:p>
+    <w:p>
+      <w:pPr>
+        <w:pStyle w:val="Default"/>
+        <w:jc w:val="center"/>
         <w:rPr>
-          <w:rFonts w:ascii="Baskerville Old Face" w:hAnsi="Baskerville Old Face"/>
+          <w:sz w:val="40"/>
+          <w:szCs w:val="40"/>
+        </w:rPr>
+      </w:pPr>
+      <w:proofErr w:type="spellStart"/>
+      <w:r>
+        <w:rPr>
+          <w:sz w:val="40"/>
+          <w:szCs w:val="40"/>
+        </w:rPr>
+        <w:t>FailSafe</w:t>
+      </w:r>
+      <w:proofErr w:type="spellEnd"/>
+      <w:r>
+        <w:rPr>
+          <w:sz w:val="40"/>
+          <w:szCs w:val="40"/>
+        </w:rPr>
+        <w:t xml:space="preserve"> </w:t>
+      </w:r>
+      <w:r>
+        <w:rPr>
+          <w:rFonts w:ascii="Franklin Gothic Medium Cond" w:hAnsi="Franklin Gothic Medium Cond" w:cs="Franklin Gothic Medium Cond"/>
+          <w:sz w:val="40"/>
+          <w:szCs w:val="40"/>
+        </w:rPr>
+        <w:t>Technical</w:t>
+      </w:r>
+      <w:r>
+        <w:rPr>
+          <w:rFonts w:ascii="Franklin Gothic Medium Cond" w:hAnsi="Franklin Gothic Medium Cond" w:cs="Franklin Gothic Medium Cond"/>
+          <w:sz w:val="40"/>
+          <w:szCs w:val="40"/>
+        </w:rPr>
+        <w:t xml:space="preserve"> Guide</w:t>
+      </w:r>
+    </w:p>
+    <w:p>
+      <w:pPr>
+        <w:pStyle w:val="Default"/>
+        <w:jc w:val="center"/>
+        <w:rPr>
+          <w:rFonts w:ascii="Franklin Gothic Medium Cond" w:hAnsi="Franklin Gothic Medium Cond" w:cs="Franklin Gothic Medium Cond"/>
+          <w:sz w:val="40"/>
+          <w:szCs w:val="40"/>
+        </w:rPr>
+      </w:pPr>
+      <w:r>
+        <w:rPr>
+          <w:rFonts w:ascii="Franklin Gothic Medium Cond" w:hAnsi="Franklin Gothic Medium Cond" w:cs="Franklin Gothic Medium Cond"/>
+          <w:sz w:val="40"/>
+          <w:szCs w:val="40"/>
+        </w:rPr>
+        <w:t>Version 1.0</w:t>
+      </w:r>
+    </w:p>
+    <w:p>
+      <w:pPr>
+        <w:jc w:val="center"/>
+      </w:pPr>
+      <w:r>
+        <w:rPr>
+          <w:rFonts w:ascii="Franklin Gothic Medium Cond" w:hAnsi="Franklin Gothic Medium Cond" w:cs="Franklin Gothic Medium Cond"/>
+          <w:sz w:val="40"/>
+          <w:szCs w:val="40"/>
+        </w:rPr>
+        <w:t xml:space="preserve">December 3, 2014 </w:t>
+      </w:r>
+      <w:r>
+        <w:br w:type="page"/>
+      </w:r>
+    </w:p>
+    <w:sdt>
+      <w:sdtPr>
+        <w:id w:val="1386834392"/>
+        <w:docPartObj>
+          <w:docPartGallery w:val="Table of Contents"/>
+          <w:docPartUnique/>
+        </w:docPartObj>
+      </w:sdtPr>
+      <w:sdtEndPr>
+        <w:rPr>
+          <w:rFonts w:ascii="Baskerville Old Face" w:eastAsiaTheme="minorHAnsi" w:hAnsi="Baskerville Old Face" w:cstheme="minorBidi"/>
+          <w:b/>
+          <w:bCs/>
+          <w:noProof/>
+          <w:color w:val="auto"/>
           <w:sz w:val="24"/>
           <w:szCs w:val="24"/>
         </w:rPr>
-      </w:pPr>
+      </w:sdtEndPr>
+      <w:sdtContent>
+        <w:p>
+          <w:pPr>
+            <w:pStyle w:val="TOCHeading"/>
+            <w:rPr>
+              <w:rFonts w:ascii="Baskerville Old Face" w:hAnsi="Baskerville Old Face"/>
+              <w:color w:val="000000" w:themeColor="text1"/>
+              <w:sz w:val="28"/>
+              <w:szCs w:val="28"/>
+            </w:rPr>
+          </w:pPr>
+          <w:r>
+            <w:rPr>
+              <w:rFonts w:ascii="Baskerville Old Face" w:hAnsi="Baskerville Old Face"/>
+              <w:color w:val="000000" w:themeColor="text1"/>
+              <w:sz w:val="28"/>
+              <w:szCs w:val="28"/>
+            </w:rPr>
+            <w:t>Contents</w:t>
+          </w:r>
+        </w:p>
+        <w:p/>
+        <w:p>
+          <w:pPr>
+            <w:pStyle w:val="TOC1"/>
+            <w:tabs>
+              <w:tab w:val="right" w:leader="dot" w:pos="9350"/>
+            </w:tabs>
+            <w:rPr>
+              <w:rFonts w:asciiTheme="minorHAnsi" w:eastAsiaTheme="minorEastAsia" w:hAnsiTheme="minorHAnsi"/>
+              <w:noProof/>
+              <w:sz w:val="22"/>
+              <w:szCs w:val="22"/>
+            </w:rPr>
+          </w:pPr>
+          <w:r>
+            <w:fldChar w:fldCharType="begin"/>
+          </w:r>
+          <w:r>
+            <w:instrText xml:space="preserve"> TOC \o "1-3" \h \z \u </w:instrText>
+          </w:r>
+          <w:r>
+            <w:fldChar w:fldCharType="separate"/>
+          </w:r>
+          <w:hyperlink w:anchor="_Toc405338901" w:history="1">
+            <w:r>
+              <w:rPr>
+                <w:rStyle w:val="Hyperlink"/>
+                <w:noProof/>
+              </w:rPr>
+              <w:t>Databases</w:t>
+            </w:r>
+            <w:r>
+              <w:rPr>
+                <w:noProof/>
+                <w:webHidden/>
+              </w:rPr>
+              <w:tab/>
+            </w:r>
+            <w:r>
+              <w:rPr>
+                <w:noProof/>
+                <w:webHidden/>
+              </w:rPr>
+              <w:fldChar w:fldCharType="begin"/>
+            </w:r>
+            <w:r>
+              <w:rPr>
+                <w:noProof/>
+                <w:webHidden/>
+              </w:rPr>
+              <w:instrText xml:space="preserve"> PAGEREF _Toc405338901 \h </w:instrText>
+            </w:r>
+            <w:r>
+              <w:rPr>
+                <w:noProof/>
+                <w:webHidden/>
+              </w:rPr>
+            </w:r>
+            <w:r>
+              <w:rPr>
+                <w:noProof/>
+                <w:webHidden/>
+              </w:rPr>
+              <w:fldChar w:fldCharType="separate"/>
+            </w:r>
+            <w:r>
+              <w:rPr>
+                <w:noProof/>
+                <w:webHidden/>
+              </w:rPr>
+              <w:t>3</w:t>
+            </w:r>
+            <w:r>
+              <w:rPr>
+                <w:noProof/>
+                <w:webHidden/>
+              </w:rPr>
+              <w:fldChar w:fldCharType="end"/>
+            </w:r>
+          </w:hyperlink>
+        </w:p>
+        <w:p>
+          <w:pPr>
+            <w:pStyle w:val="TOC2"/>
+            <w:tabs>
+              <w:tab w:val="right" w:leader="dot" w:pos="9350"/>
+            </w:tabs>
+            <w:rPr>
+              <w:rFonts w:asciiTheme="minorHAnsi" w:eastAsiaTheme="minorEastAsia" w:hAnsiTheme="minorHAnsi"/>
+              <w:noProof/>
+              <w:sz w:val="22"/>
+              <w:szCs w:val="22"/>
+            </w:rPr>
+          </w:pPr>
+          <w:hyperlink w:anchor="_Toc405338902" w:history="1">
+            <w:r>
+              <w:rPr>
+                <w:rStyle w:val="Hyperlink"/>
+                <w:noProof/>
+              </w:rPr>
+              <w:t>Database I: “directory”</w:t>
+            </w:r>
+            <w:r>
+              <w:rPr>
+                <w:noProof/>
+                <w:webHidden/>
+              </w:rPr>
+              <w:tab/>
+            </w:r>
+            <w:r>
+              <w:rPr>
+                <w:noProof/>
+                <w:webHidden/>
+              </w:rPr>
+              <w:fldChar w:fldCharType="begin"/>
+            </w:r>
+            <w:r>
+              <w:rPr>
+                <w:noProof/>
+                <w:webHidden/>
+              </w:rPr>
+              <w:instrText xml:space="preserve"> PAGEREF _Toc405338902 \h </w:instrText>
+            </w:r>
+            <w:r>
+              <w:rPr>
+                <w:noProof/>
+                <w:webHidden/>
+              </w:rPr>
+            </w:r>
+            <w:r>
+              <w:rPr>
+                <w:noProof/>
+                <w:webHidden/>
+              </w:rPr>
+              <w:fldChar w:fldCharType="separate"/>
+            </w:r>
+            <w:r>
+              <w:rPr>
+                <w:noProof/>
+                <w:webHidden/>
+              </w:rPr>
+              <w:t>3</w:t>
+            </w:r>
+            <w:r>
+              <w:rPr>
+                <w:noProof/>
+                <w:webHidden/>
+              </w:rPr>
+              <w:fldChar w:fldCharType="end"/>
+            </w:r>
+          </w:hyperlink>
+        </w:p>
+        <w:p>
+          <w:pPr>
+            <w:pStyle w:val="TOC3"/>
+            <w:tabs>
+              <w:tab w:val="right" w:leader="dot" w:pos="9350"/>
+            </w:tabs>
+            <w:rPr>
+              <w:rFonts w:asciiTheme="minorHAnsi" w:eastAsiaTheme="minorEastAsia" w:hAnsiTheme="minorHAnsi"/>
+              <w:noProof/>
+              <w:sz w:val="22"/>
+              <w:szCs w:val="22"/>
+            </w:rPr>
+          </w:pPr>
+          <w:hyperlink w:anchor="_Toc405338903" w:history="1">
+            <w:r>
+              <w:rPr>
+                <w:rStyle w:val="Hyperlink"/>
+                <w:noProof/>
+              </w:rPr>
+              <w:t>Table I: “tblUser” :</w:t>
+            </w:r>
+            <w:r>
+              <w:rPr>
+                <w:noProof/>
+                <w:webHidden/>
+              </w:rPr>
+              <w:tab/>
+            </w:r>
+            <w:r>
+              <w:rPr>
+                <w:noProof/>
+                <w:webHidden/>
+              </w:rPr>
+              <w:fldChar w:fldCharType="begin"/>
+            </w:r>
+            <w:r>
+              <w:rPr>
+                <w:noProof/>
+                <w:webHidden/>
+              </w:rPr>
+              <w:instrText xml:space="preserve"> PAGEREF _Toc405338903 \h </w:instrText>
+            </w:r>
+            <w:r>
+              <w:rPr>
+                <w:noProof/>
+                <w:webHidden/>
+              </w:rPr>
+            </w:r>
+            <w:r>
+              <w:rPr>
+                <w:noProof/>
+                <w:webHidden/>
+              </w:rPr>
+              <w:fldChar w:fldCharType="separate"/>
+            </w:r>
+            <w:r>
+              <w:rPr>
+                <w:noProof/>
+                <w:webHidden/>
+              </w:rPr>
+              <w:t>3</w:t>
+            </w:r>
+            <w:r>
+              <w:rPr>
+                <w:noProof/>
+                <w:webHidden/>
+              </w:rPr>
+              <w:fldChar w:fldCharType="end"/>
+            </w:r>
+          </w:hyperlink>
+        </w:p>
+        <w:p>
+          <w:pPr>
+            <w:pStyle w:val="TOC2"/>
+            <w:tabs>
+              <w:tab w:val="right" w:leader="dot" w:pos="9350"/>
+            </w:tabs>
+            <w:rPr>
+              <w:rFonts w:asciiTheme="minorHAnsi" w:eastAsiaTheme="minorEastAsia" w:hAnsiTheme="minorHAnsi"/>
+              <w:noProof/>
+              <w:sz w:val="22"/>
+              <w:szCs w:val="22"/>
+            </w:rPr>
+          </w:pPr>
+          <w:hyperlink w:anchor="_Toc405338904" w:history="1">
+            <w:r>
+              <w:rPr>
+                <w:rStyle w:val="Hyperlink"/>
+                <w:noProof/>
+              </w:rPr>
+              <w:t>Database II: “calendar”</w:t>
+            </w:r>
+            <w:r>
+              <w:rPr>
+                <w:noProof/>
+                <w:webHidden/>
+              </w:rPr>
+              <w:tab/>
+            </w:r>
+            <w:r>
+              <w:rPr>
+                <w:noProof/>
+                <w:webHidden/>
+              </w:rPr>
+              <w:fldChar w:fldCharType="begin"/>
+            </w:r>
+            <w:r>
+              <w:rPr>
+                <w:noProof/>
+                <w:webHidden/>
+              </w:rPr>
+              <w:instrText xml:space="preserve"> PAGEREF _Toc405338904 \h </w:instrText>
+            </w:r>
+            <w:r>
+              <w:rPr>
+                <w:noProof/>
+                <w:webHidden/>
+              </w:rPr>
+            </w:r>
+            <w:r>
+              <w:rPr>
+                <w:noProof/>
+                <w:webHidden/>
+              </w:rPr>
+              <w:fldChar w:fldCharType="separate"/>
+            </w:r>
+            <w:r>
+              <w:rPr>
+                <w:noProof/>
+                <w:webHidden/>
+              </w:rPr>
+              <w:t>3</w:t>
+            </w:r>
+            <w:r>
+              <w:rPr>
+                <w:noProof/>
+                <w:webHidden/>
+              </w:rPr>
+              <w:fldChar w:fldCharType="end"/>
+            </w:r>
+          </w:hyperlink>
+        </w:p>
+        <w:p>
+          <w:pPr>
+            <w:pStyle w:val="TOC3"/>
+            <w:tabs>
+              <w:tab w:val="right" w:leader="dot" w:pos="9350"/>
+            </w:tabs>
+            <w:rPr>
+              <w:rFonts w:asciiTheme="minorHAnsi" w:eastAsiaTheme="minorEastAsia" w:hAnsiTheme="minorHAnsi"/>
+              <w:noProof/>
+              <w:sz w:val="22"/>
+              <w:szCs w:val="22"/>
+            </w:rPr>
+          </w:pPr>
+          <w:hyperlink w:anchor="_Toc405338905" w:history="1">
+            <w:r>
+              <w:rPr>
+                <w:rStyle w:val="Hyperlink"/>
+                <w:noProof/>
+              </w:rPr>
+              <w:t>Table II: “schedule” :</w:t>
+            </w:r>
+            <w:r>
+              <w:rPr>
+                <w:noProof/>
+                <w:webHidden/>
+              </w:rPr>
+              <w:tab/>
+            </w:r>
+            <w:r>
+              <w:rPr>
+                <w:noProof/>
+                <w:webHidden/>
+              </w:rPr>
+              <w:fldChar w:fldCharType="begin"/>
+            </w:r>
+            <w:r>
+              <w:rPr>
+                <w:noProof/>
+                <w:webHidden/>
+              </w:rPr>
+              <w:instrText xml:space="preserve"> PAGEREF _Toc405338905 \h </w:instrText>
+            </w:r>
+            <w:r>
+              <w:rPr>
+                <w:noProof/>
+                <w:webHidden/>
+              </w:rPr>
+            </w:r>
+            <w:r>
+              <w:rPr>
+                <w:noProof/>
+                <w:webHidden/>
+              </w:rPr>
+              <w:fldChar w:fldCharType="separate"/>
+            </w:r>
+            <w:r>
+              <w:rPr>
+                <w:noProof/>
+                <w:webHidden/>
+              </w:rPr>
+              <w:t>3</w:t>
+            </w:r>
+            <w:r>
+              <w:rPr>
+                <w:noProof/>
+                <w:webHidden/>
+              </w:rPr>
+              <w:fldChar w:fldCharType="end"/>
+            </w:r>
+          </w:hyperlink>
+        </w:p>
+        <w:p>
+          <w:pPr>
+            <w:pStyle w:val="TOC3"/>
+            <w:tabs>
+              <w:tab w:val="right" w:leader="dot" w:pos="9350"/>
+            </w:tabs>
+            <w:rPr>
+              <w:rFonts w:asciiTheme="minorHAnsi" w:eastAsiaTheme="minorEastAsia" w:hAnsiTheme="minorHAnsi"/>
+              <w:noProof/>
+              <w:sz w:val="22"/>
+              <w:szCs w:val="22"/>
+            </w:rPr>
+          </w:pPr>
+          <w:hyperlink w:anchor="_Toc405338906" w:history="1">
+            <w:r>
+              <w:rPr>
+                <w:rStyle w:val="Hyperlink"/>
+                <w:noProof/>
+              </w:rPr>
+              <w:t>Table III: “substitutions” :</w:t>
+            </w:r>
+            <w:r>
+              <w:rPr>
+                <w:noProof/>
+                <w:webHidden/>
+              </w:rPr>
+              <w:tab/>
+            </w:r>
+            <w:r>
+              <w:rPr>
+                <w:noProof/>
+                <w:webHidden/>
+              </w:rPr>
+              <w:fldChar w:fldCharType="begin"/>
+            </w:r>
+            <w:r>
+              <w:rPr>
+                <w:noProof/>
+                <w:webHidden/>
+              </w:rPr>
+              <w:instrText xml:space="preserve"> PAGEREF _Toc405338906 \h </w:instrText>
+            </w:r>
+            <w:r>
+              <w:rPr>
+                <w:noProof/>
+                <w:webHidden/>
+              </w:rPr>
+            </w:r>
+            <w:r>
+              <w:rPr>
+                <w:noProof/>
+                <w:webHidden/>
+              </w:rPr>
+              <w:fldChar w:fldCharType="separate"/>
+            </w:r>
+            <w:r>
+              <w:rPr>
+                <w:noProof/>
+                <w:webHidden/>
+              </w:rPr>
+              <w:t>3</w:t>
+            </w:r>
+            <w:r>
+              <w:rPr>
+                <w:noProof/>
+                <w:webHidden/>
+              </w:rPr>
+              <w:fldChar w:fldCharType="end"/>
+            </w:r>
+          </w:hyperlink>
+        </w:p>
+        <w:p>
+          <w:pPr>
+            <w:pStyle w:val="TOC1"/>
+            <w:tabs>
+              <w:tab w:val="right" w:leader="dot" w:pos="9350"/>
+            </w:tabs>
+            <w:rPr>
+              <w:rFonts w:asciiTheme="minorHAnsi" w:eastAsiaTheme="minorEastAsia" w:hAnsiTheme="minorHAnsi"/>
+              <w:noProof/>
+              <w:sz w:val="22"/>
+              <w:szCs w:val="22"/>
+            </w:rPr>
+          </w:pPr>
+          <w:hyperlink w:anchor="_Toc405338907" w:history="1">
+            <w:r>
+              <w:rPr>
+                <w:rStyle w:val="Hyperlink"/>
+                <w:noProof/>
+              </w:rPr>
+              <w:t>Common Layout</w:t>
+            </w:r>
+            <w:r>
+              <w:rPr>
+                <w:noProof/>
+                <w:webHidden/>
+              </w:rPr>
+              <w:tab/>
+            </w:r>
+            <w:r>
+              <w:rPr>
+                <w:noProof/>
+                <w:webHidden/>
+              </w:rPr>
+              <w:fldChar w:fldCharType="begin"/>
+            </w:r>
+            <w:r>
+              <w:rPr>
+                <w:noProof/>
+                <w:webHidden/>
+              </w:rPr>
+              <w:instrText xml:space="preserve"> PAGEREF _Toc405338907 \h </w:instrText>
+            </w:r>
+            <w:r>
+              <w:rPr>
+                <w:noProof/>
+                <w:webHidden/>
+              </w:rPr>
+            </w:r>
+            <w:r>
+              <w:rPr>
+                <w:noProof/>
+                <w:webHidden/>
+              </w:rPr>
+              <w:fldChar w:fldCharType="separate"/>
+            </w:r>
+            <w:r>
+              <w:rPr>
+                <w:noProof/>
+                <w:webHidden/>
+              </w:rPr>
+              <w:t>5</w:t>
+            </w:r>
+            <w:r>
+              <w:rPr>
+                <w:noProof/>
+                <w:webHidden/>
+              </w:rPr>
+              <w:fldChar w:fldCharType="end"/>
+            </w:r>
+          </w:hyperlink>
+        </w:p>
+        <w:p>
+          <w:pPr>
+            <w:pStyle w:val="TOC2"/>
+            <w:tabs>
+              <w:tab w:val="right" w:leader="dot" w:pos="9350"/>
+            </w:tabs>
+            <w:rPr>
+              <w:rFonts w:asciiTheme="minorHAnsi" w:eastAsiaTheme="minorEastAsia" w:hAnsiTheme="minorHAnsi"/>
+              <w:noProof/>
+              <w:sz w:val="22"/>
+              <w:szCs w:val="22"/>
+            </w:rPr>
+          </w:pPr>
+          <w:hyperlink w:anchor="_Toc405338908" w:history="1">
+            <w:r>
+              <w:rPr>
+                <w:rStyle w:val="Hyperlink"/>
+                <w:noProof/>
+              </w:rPr>
+              <w:t>Navigation Bar</w:t>
+            </w:r>
+            <w:r>
+              <w:rPr>
+                <w:noProof/>
+                <w:webHidden/>
+              </w:rPr>
+              <w:tab/>
+            </w:r>
+            <w:r>
+              <w:rPr>
+                <w:noProof/>
+                <w:webHidden/>
+              </w:rPr>
+              <w:fldChar w:fldCharType="begin"/>
+            </w:r>
+            <w:r>
+              <w:rPr>
+                <w:noProof/>
+                <w:webHidden/>
+              </w:rPr>
+              <w:instrText xml:space="preserve"> PAGEREF _Toc405338908 \h </w:instrText>
+            </w:r>
+            <w:r>
+              <w:rPr>
+                <w:noProof/>
+                <w:webHidden/>
+              </w:rPr>
+            </w:r>
+            <w:r>
+              <w:rPr>
+                <w:noProof/>
+                <w:webHidden/>
+              </w:rPr>
+              <w:fldChar w:fldCharType="separate"/>
+            </w:r>
+            <w:r>
+              <w:rPr>
+                <w:noProof/>
+                <w:webHidden/>
+              </w:rPr>
+              <w:t>5</w:t>
+            </w:r>
+            <w:r>
+              <w:rPr>
+                <w:noProof/>
+                <w:webHidden/>
+              </w:rPr>
+              <w:fldChar w:fldCharType="end"/>
+            </w:r>
+          </w:hyperlink>
+        </w:p>
+        <w:p>
+          <w:pPr>
+            <w:pStyle w:val="TOC2"/>
+            <w:tabs>
+              <w:tab w:val="right" w:leader="dot" w:pos="9350"/>
+            </w:tabs>
+            <w:rPr>
+              <w:rFonts w:asciiTheme="minorHAnsi" w:eastAsiaTheme="minorEastAsia" w:hAnsiTheme="minorHAnsi"/>
+              <w:noProof/>
+              <w:sz w:val="22"/>
+              <w:szCs w:val="22"/>
+            </w:rPr>
+          </w:pPr>
+          <w:hyperlink w:anchor="_Toc405338909" w:history="1">
+            <w:r>
+              <w:rPr>
+                <w:rStyle w:val="Hyperlink"/>
+                <w:noProof/>
+              </w:rPr>
+              <w:t>Activation Buttons</w:t>
+            </w:r>
+            <w:r>
+              <w:rPr>
+                <w:noProof/>
+                <w:webHidden/>
+              </w:rPr>
+              <w:tab/>
+            </w:r>
+            <w:r>
+              <w:rPr>
+                <w:noProof/>
+                <w:webHidden/>
+              </w:rPr>
+              <w:fldChar w:fldCharType="begin"/>
+            </w:r>
+            <w:r>
+              <w:rPr>
+                <w:noProof/>
+                <w:webHidden/>
+              </w:rPr>
+              <w:instrText xml:space="preserve"> PAGEREF _Toc405338909 \h </w:instrText>
+            </w:r>
+            <w:r>
+              <w:rPr>
+                <w:noProof/>
+                <w:webHidden/>
+              </w:rPr>
+            </w:r>
+            <w:r>
+              <w:rPr>
+                <w:noProof/>
+                <w:webHidden/>
+              </w:rPr>
+              <w:fldChar w:fldCharType="separate"/>
+            </w:r>
+            <w:r>
+              <w:rPr>
+                <w:noProof/>
+                <w:webHidden/>
+              </w:rPr>
+              <w:t>5</w:t>
+            </w:r>
+            <w:r>
+              <w:rPr>
+                <w:noProof/>
+                <w:webHidden/>
+              </w:rPr>
+              <w:fldChar w:fldCharType="end"/>
+            </w:r>
+          </w:hyperlink>
+        </w:p>
+        <w:p>
+          <w:pPr>
+            <w:pStyle w:val="TOC3"/>
+            <w:tabs>
+              <w:tab w:val="right" w:leader="dot" w:pos="9350"/>
+            </w:tabs>
+            <w:rPr>
+              <w:rFonts w:asciiTheme="minorHAnsi" w:eastAsiaTheme="minorEastAsia" w:hAnsiTheme="minorHAnsi"/>
+              <w:noProof/>
+              <w:sz w:val="22"/>
+              <w:szCs w:val="22"/>
+            </w:rPr>
+          </w:pPr>
+          <w:hyperlink w:anchor="_Toc405338910" w:history="1">
+            <w:r>
+              <w:rPr>
+                <w:rStyle w:val="Hyperlink"/>
+                <w:noProof/>
+              </w:rPr>
+              <w:t>Activate</w:t>
+            </w:r>
+            <w:r>
+              <w:rPr>
+                <w:noProof/>
+                <w:webHidden/>
+              </w:rPr>
+              <w:tab/>
+            </w:r>
+            <w:r>
+              <w:rPr>
+                <w:noProof/>
+                <w:webHidden/>
+              </w:rPr>
+              <w:fldChar w:fldCharType="begin"/>
+            </w:r>
+            <w:r>
+              <w:rPr>
+                <w:noProof/>
+                <w:webHidden/>
+              </w:rPr>
+              <w:instrText xml:space="preserve"> PAGEREF _Toc405338910 \h </w:instrText>
+            </w:r>
+            <w:r>
+              <w:rPr>
+                <w:noProof/>
+                <w:webHidden/>
+              </w:rPr>
+            </w:r>
+            <w:r>
+              <w:rPr>
+                <w:noProof/>
+                <w:webHidden/>
+              </w:rPr>
+              <w:fldChar w:fldCharType="separate"/>
+            </w:r>
+            <w:r>
+              <w:rPr>
+                <w:noProof/>
+                <w:webHidden/>
+              </w:rPr>
+              <w:t>5</w:t>
+            </w:r>
+            <w:r>
+              <w:rPr>
+                <w:noProof/>
+                <w:webHidden/>
+              </w:rPr>
+              <w:fldChar w:fldCharType="end"/>
+            </w:r>
+          </w:hyperlink>
+        </w:p>
+        <w:p>
+          <w:pPr>
+            <w:pStyle w:val="TOC3"/>
+            <w:tabs>
+              <w:tab w:val="right" w:leader="dot" w:pos="9350"/>
+            </w:tabs>
+            <w:rPr>
+              <w:rFonts w:asciiTheme="minorHAnsi" w:eastAsiaTheme="minorEastAsia" w:hAnsiTheme="minorHAnsi"/>
+              <w:noProof/>
+              <w:sz w:val="22"/>
+              <w:szCs w:val="22"/>
+            </w:rPr>
+          </w:pPr>
+          <w:hyperlink w:anchor="_Toc405338911" w:history="1">
+            <w:r>
+              <w:rPr>
+                <w:rStyle w:val="Hyperlink"/>
+                <w:noProof/>
+              </w:rPr>
+              <w:t>Deactivate</w:t>
+            </w:r>
+            <w:r>
+              <w:rPr>
+                <w:noProof/>
+                <w:webHidden/>
+              </w:rPr>
+              <w:tab/>
+            </w:r>
+            <w:r>
+              <w:rPr>
+                <w:noProof/>
+                <w:webHidden/>
+              </w:rPr>
+              <w:fldChar w:fldCharType="begin"/>
+            </w:r>
+            <w:r>
+              <w:rPr>
+                <w:noProof/>
+                <w:webHidden/>
+              </w:rPr>
+              <w:instrText xml:space="preserve"> PAGEREF _Toc405338911 \h </w:instrText>
+            </w:r>
+            <w:r>
+              <w:rPr>
+                <w:noProof/>
+                <w:webHidden/>
+              </w:rPr>
+            </w:r>
+            <w:r>
+              <w:rPr>
+                <w:noProof/>
+                <w:webHidden/>
+              </w:rPr>
+              <w:fldChar w:fldCharType="separate"/>
+            </w:r>
+            <w:r>
+              <w:rPr>
+                <w:noProof/>
+                <w:webHidden/>
+              </w:rPr>
+              <w:t>5</w:t>
+            </w:r>
+            <w:r>
+              <w:rPr>
+                <w:noProof/>
+                <w:webHidden/>
+              </w:rPr>
+              <w:fldChar w:fldCharType="end"/>
+            </w:r>
+          </w:hyperlink>
+        </w:p>
+        <w:p>
+          <w:pPr>
+            <w:pStyle w:val="TOC3"/>
+            <w:tabs>
+              <w:tab w:val="right" w:leader="dot" w:pos="9350"/>
+            </w:tabs>
+            <w:rPr>
+              <w:rFonts w:asciiTheme="minorHAnsi" w:eastAsiaTheme="minorEastAsia" w:hAnsiTheme="minorHAnsi"/>
+              <w:noProof/>
+              <w:sz w:val="22"/>
+              <w:szCs w:val="22"/>
+            </w:rPr>
+          </w:pPr>
+          <w:hyperlink w:anchor="_Toc405338912" w:history="1">
+            <w:r>
+              <w:rPr>
+                <w:rStyle w:val="Hyperlink"/>
+                <w:noProof/>
+              </w:rPr>
+              <w:t>Silence</w:t>
+            </w:r>
+            <w:r>
+              <w:rPr>
+                <w:noProof/>
+                <w:webHidden/>
+              </w:rPr>
+              <w:tab/>
+            </w:r>
+            <w:r>
+              <w:rPr>
+                <w:noProof/>
+                <w:webHidden/>
+              </w:rPr>
+              <w:fldChar w:fldCharType="begin"/>
+            </w:r>
+            <w:r>
+              <w:rPr>
+                <w:noProof/>
+                <w:webHidden/>
+              </w:rPr>
+              <w:instrText xml:space="preserve"> PAGEREF _Toc405338912 \h </w:instrText>
+            </w:r>
+            <w:r>
+              <w:rPr>
+                <w:noProof/>
+                <w:webHidden/>
+              </w:rPr>
+            </w:r>
+            <w:r>
+              <w:rPr>
+                <w:noProof/>
+                <w:webHidden/>
+              </w:rPr>
+              <w:fldChar w:fldCharType="separate"/>
+            </w:r>
+            <w:r>
+              <w:rPr>
+                <w:noProof/>
+                <w:webHidden/>
+              </w:rPr>
+              <w:t>5</w:t>
+            </w:r>
+            <w:r>
+              <w:rPr>
+                <w:noProof/>
+                <w:webHidden/>
+              </w:rPr>
+              <w:fldChar w:fldCharType="end"/>
+            </w:r>
+          </w:hyperlink>
+        </w:p>
+        <w:p>
+          <w:pPr>
+            <w:pStyle w:val="TOC1"/>
+            <w:tabs>
+              <w:tab w:val="right" w:leader="dot" w:pos="9350"/>
+            </w:tabs>
+            <w:rPr>
+              <w:rFonts w:asciiTheme="minorHAnsi" w:eastAsiaTheme="minorEastAsia" w:hAnsiTheme="minorHAnsi"/>
+              <w:noProof/>
+              <w:sz w:val="22"/>
+              <w:szCs w:val="22"/>
+            </w:rPr>
+          </w:pPr>
+          <w:hyperlink w:anchor="_Toc405338913" w:history="1">
+            <w:r>
+              <w:rPr>
+                <w:rStyle w:val="Hyperlink"/>
+                <w:noProof/>
+              </w:rPr>
+              <w:t>Calendar View</w:t>
+            </w:r>
+            <w:r>
+              <w:rPr>
+                <w:noProof/>
+                <w:webHidden/>
+              </w:rPr>
+              <w:tab/>
+            </w:r>
+            <w:r>
+              <w:rPr>
+                <w:noProof/>
+                <w:webHidden/>
+              </w:rPr>
+              <w:fldChar w:fldCharType="begin"/>
+            </w:r>
+            <w:r>
+              <w:rPr>
+                <w:noProof/>
+                <w:webHidden/>
+              </w:rPr>
+              <w:instrText xml:space="preserve"> PAGEREF _Toc405338913 \h </w:instrText>
+            </w:r>
+            <w:r>
+              <w:rPr>
+                <w:noProof/>
+                <w:webHidden/>
+              </w:rPr>
+            </w:r>
+            <w:r>
+              <w:rPr>
+                <w:noProof/>
+                <w:webHidden/>
+              </w:rPr>
+              <w:fldChar w:fldCharType="separate"/>
+            </w:r>
+            <w:r>
+              <w:rPr>
+                <w:noProof/>
+                <w:webHidden/>
+              </w:rPr>
+              <w:t>6</w:t>
+            </w:r>
+            <w:r>
+              <w:rPr>
+                <w:noProof/>
+                <w:webHidden/>
+              </w:rPr>
+              <w:fldChar w:fldCharType="end"/>
+            </w:r>
+          </w:hyperlink>
+        </w:p>
+        <w:p>
+          <w:pPr>
+            <w:pStyle w:val="TOC2"/>
+            <w:tabs>
+              <w:tab w:val="right" w:leader="dot" w:pos="9350"/>
+            </w:tabs>
+            <w:rPr>
+              <w:rFonts w:asciiTheme="minorHAnsi" w:eastAsiaTheme="minorEastAsia" w:hAnsiTheme="minorHAnsi"/>
+              <w:noProof/>
+              <w:sz w:val="22"/>
+              <w:szCs w:val="22"/>
+            </w:rPr>
+          </w:pPr>
+          <w:hyperlink w:anchor="_Toc405338914" w:history="1">
+            <w:r>
+              <w:rPr>
+                <w:rStyle w:val="Hyperlink"/>
+                <w:noProof/>
+              </w:rPr>
+              <w:t>Python Overview</w:t>
+            </w:r>
+            <w:r>
+              <w:rPr>
+                <w:noProof/>
+                <w:webHidden/>
+              </w:rPr>
+              <w:tab/>
+            </w:r>
+            <w:r>
+              <w:rPr>
+                <w:noProof/>
+                <w:webHidden/>
+              </w:rPr>
+              <w:fldChar w:fldCharType="begin"/>
+            </w:r>
+            <w:r>
+              <w:rPr>
+                <w:noProof/>
+                <w:webHidden/>
+              </w:rPr>
+              <w:instrText xml:space="preserve"> PAGEREF _Toc405338914 \h </w:instrText>
+            </w:r>
+            <w:r>
+              <w:rPr>
+                <w:noProof/>
+                <w:webHidden/>
+              </w:rPr>
+            </w:r>
+            <w:r>
+              <w:rPr>
+                <w:noProof/>
+                <w:webHidden/>
+              </w:rPr>
+              <w:fldChar w:fldCharType="separate"/>
+            </w:r>
+            <w:r>
+              <w:rPr>
+                <w:noProof/>
+                <w:webHidden/>
+              </w:rPr>
+              <w:t>6</w:t>
+            </w:r>
+            <w:r>
+              <w:rPr>
+                <w:noProof/>
+                <w:webHidden/>
+              </w:rPr>
+              <w:fldChar w:fldCharType="end"/>
+            </w:r>
+          </w:hyperlink>
+        </w:p>
+        <w:p>
+          <w:pPr>
+            <w:pStyle w:val="TOC2"/>
+            <w:tabs>
+              <w:tab w:val="right" w:leader="dot" w:pos="9350"/>
+            </w:tabs>
+            <w:rPr>
+              <w:rFonts w:asciiTheme="minorHAnsi" w:eastAsiaTheme="minorEastAsia" w:hAnsiTheme="minorHAnsi"/>
+              <w:noProof/>
+              <w:sz w:val="22"/>
+              <w:szCs w:val="22"/>
+            </w:rPr>
+          </w:pPr>
+          <w:hyperlink w:anchor="_Toc405338915" w:history="1">
+            <w:r>
+              <w:rPr>
+                <w:rStyle w:val="Hyperlink"/>
+                <w:noProof/>
+              </w:rPr>
+              <w:t>JavaScript Overview</w:t>
+            </w:r>
+            <w:r>
+              <w:rPr>
+                <w:noProof/>
+                <w:webHidden/>
+              </w:rPr>
+              <w:tab/>
+            </w:r>
+            <w:r>
+              <w:rPr>
+                <w:noProof/>
+                <w:webHidden/>
+              </w:rPr>
+              <w:fldChar w:fldCharType="begin"/>
+            </w:r>
+            <w:r>
+              <w:rPr>
+                <w:noProof/>
+                <w:webHidden/>
+              </w:rPr>
+              <w:instrText xml:space="preserve"> PAGEREF _Toc405338915 \h </w:instrText>
+            </w:r>
+            <w:r>
+              <w:rPr>
+                <w:noProof/>
+                <w:webHidden/>
+              </w:rPr>
+            </w:r>
+            <w:r>
+              <w:rPr>
+                <w:noProof/>
+                <w:webHidden/>
+              </w:rPr>
+              <w:fldChar w:fldCharType="separate"/>
+            </w:r>
+            <w:r>
+              <w:rPr>
+                <w:noProof/>
+                <w:webHidden/>
+              </w:rPr>
+              <w:t>6</w:t>
+            </w:r>
+            <w:r>
+              <w:rPr>
+                <w:noProof/>
+                <w:webHidden/>
+              </w:rPr>
+              <w:fldChar w:fldCharType="end"/>
+            </w:r>
+          </w:hyperlink>
+        </w:p>
+        <w:p>
+          <w:pPr>
+            <w:pStyle w:val="TOC2"/>
+            <w:tabs>
+              <w:tab w:val="right" w:leader="dot" w:pos="9350"/>
+            </w:tabs>
+            <w:rPr>
+              <w:rFonts w:asciiTheme="minorHAnsi" w:eastAsiaTheme="minorEastAsia" w:hAnsiTheme="minorHAnsi"/>
+              <w:noProof/>
+              <w:sz w:val="22"/>
+              <w:szCs w:val="22"/>
+            </w:rPr>
+          </w:pPr>
+          <w:hyperlink w:anchor="_Toc405338916" w:history="1">
+            <w:r>
+              <w:rPr>
+                <w:rStyle w:val="Hyperlink"/>
+                <w:noProof/>
+              </w:rPr>
+              <w:t>Moment.js</w:t>
+            </w:r>
+            <w:r>
+              <w:rPr>
+                <w:noProof/>
+                <w:webHidden/>
+              </w:rPr>
+              <w:tab/>
+            </w:r>
+            <w:r>
+              <w:rPr>
+                <w:noProof/>
+                <w:webHidden/>
+              </w:rPr>
+              <w:fldChar w:fldCharType="begin"/>
+            </w:r>
+            <w:r>
+              <w:rPr>
+                <w:noProof/>
+                <w:webHidden/>
+              </w:rPr>
+              <w:instrText xml:space="preserve"> PAGEREF _Toc405338916 \h </w:instrText>
+            </w:r>
+            <w:r>
+              <w:rPr>
+                <w:noProof/>
+                <w:webHidden/>
+              </w:rPr>
+            </w:r>
+            <w:r>
+              <w:rPr>
+                <w:noProof/>
+                <w:webHidden/>
+              </w:rPr>
+              <w:fldChar w:fldCharType="separate"/>
+            </w:r>
+            <w:r>
+              <w:rPr>
+                <w:noProof/>
+                <w:webHidden/>
+              </w:rPr>
+              <w:t>6</w:t>
+            </w:r>
+            <w:r>
+              <w:rPr>
+                <w:noProof/>
+                <w:webHidden/>
+              </w:rPr>
+              <w:fldChar w:fldCharType="end"/>
+            </w:r>
+          </w:hyperlink>
+        </w:p>
+        <w:p>
+          <w:pPr>
+            <w:pStyle w:val="TOC2"/>
+            <w:tabs>
+              <w:tab w:val="right" w:leader="dot" w:pos="9350"/>
+            </w:tabs>
+            <w:rPr>
+              <w:rFonts w:asciiTheme="minorHAnsi" w:eastAsiaTheme="minorEastAsia" w:hAnsiTheme="minorHAnsi"/>
+              <w:noProof/>
+              <w:sz w:val="22"/>
+              <w:szCs w:val="22"/>
+            </w:rPr>
+          </w:pPr>
+          <w:hyperlink w:anchor="_Toc405338917" w:history="1">
+            <w:r>
+              <w:rPr>
+                <w:rStyle w:val="Hyperlink"/>
+                <w:noProof/>
+              </w:rPr>
+              <w:t>Month View vs. Day View</w:t>
+            </w:r>
+            <w:r>
+              <w:rPr>
+                <w:noProof/>
+                <w:webHidden/>
+              </w:rPr>
+              <w:tab/>
+            </w:r>
+            <w:r>
+              <w:rPr>
+                <w:noProof/>
+                <w:webHidden/>
+              </w:rPr>
+              <w:fldChar w:fldCharType="begin"/>
+            </w:r>
+            <w:r>
+              <w:rPr>
+                <w:noProof/>
+                <w:webHidden/>
+              </w:rPr>
+              <w:instrText xml:space="preserve"> PAGEREF _Toc405338917 \h </w:instrText>
+            </w:r>
+            <w:r>
+              <w:rPr>
+                <w:noProof/>
+                <w:webHidden/>
+              </w:rPr>
+            </w:r>
+            <w:r>
+              <w:rPr>
+                <w:noProof/>
+                <w:webHidden/>
+              </w:rPr>
+              <w:fldChar w:fldCharType="separate"/>
+            </w:r>
+            <w:r>
+              <w:rPr>
+                <w:noProof/>
+                <w:webHidden/>
+              </w:rPr>
+              <w:t>6</w:t>
+            </w:r>
+            <w:r>
+              <w:rPr>
+                <w:noProof/>
+                <w:webHidden/>
+              </w:rPr>
+              <w:fldChar w:fldCharType="end"/>
+            </w:r>
+          </w:hyperlink>
+        </w:p>
+        <w:p>
+          <w:pPr>
+            <w:pStyle w:val="TOC2"/>
+            <w:tabs>
+              <w:tab w:val="right" w:leader="dot" w:pos="9350"/>
+            </w:tabs>
+            <w:rPr>
+              <w:rFonts w:asciiTheme="minorHAnsi" w:eastAsiaTheme="minorEastAsia" w:hAnsiTheme="minorHAnsi"/>
+              <w:noProof/>
+              <w:sz w:val="22"/>
+              <w:szCs w:val="22"/>
+            </w:rPr>
+          </w:pPr>
+          <w:hyperlink w:anchor="_Toc405338918" w:history="1">
+            <w:r>
+              <w:rPr>
+                <w:rStyle w:val="Hyperlink"/>
+                <w:noProof/>
+              </w:rPr>
+              <w:t>AJAX</w:t>
+            </w:r>
+            <w:r>
+              <w:rPr>
+                <w:noProof/>
+                <w:webHidden/>
+              </w:rPr>
+              <w:tab/>
+            </w:r>
+            <w:r>
+              <w:rPr>
+                <w:noProof/>
+                <w:webHidden/>
+              </w:rPr>
+              <w:fldChar w:fldCharType="begin"/>
+            </w:r>
+            <w:r>
+              <w:rPr>
+                <w:noProof/>
+                <w:webHidden/>
+              </w:rPr>
+              <w:instrText xml:space="preserve"> PAGEREF _Toc405338918 \h </w:instrText>
+            </w:r>
+            <w:r>
+              <w:rPr>
+                <w:noProof/>
+                <w:webHidden/>
+              </w:rPr>
+            </w:r>
+            <w:r>
+              <w:rPr>
+                <w:noProof/>
+                <w:webHidden/>
+              </w:rPr>
+              <w:fldChar w:fldCharType="separate"/>
+            </w:r>
+            <w:r>
+              <w:rPr>
+                <w:noProof/>
+                <w:webHidden/>
+              </w:rPr>
+              <w:t>6</w:t>
+            </w:r>
+            <w:r>
+              <w:rPr>
+                <w:noProof/>
+                <w:webHidden/>
+              </w:rPr>
+              <w:fldChar w:fldCharType="end"/>
+            </w:r>
+          </w:hyperlink>
+        </w:p>
+        <w:p>
+          <w:r>
+            <w:rPr>
+              <w:b/>
+              <w:bCs/>
+              <w:noProof/>
+            </w:rPr>
+            <w:fldChar w:fldCharType="end"/>
+          </w:r>
+        </w:p>
+      </w:sdtContent>
+    </w:sdt>
+    <w:p>
+      <w:pPr>
+        <w:rPr>
+          <w:rFonts w:ascii="Franklin Gothic Medium Cond" w:hAnsi="Franklin Gothic Medium Cond"/>
+          <w:b/>
+          <w:sz w:val="32"/>
+        </w:rPr>
+      </w:pPr>
+      <w:r>
+        <w:br w:type="page"/>
+      </w:r>
       <w:bookmarkStart w:id="0" w:name="_GoBack"/>
       <w:bookmarkEnd w:id="0"/>
     </w:p>
+    <w:p>
+      <w:pPr>
+        <w:pStyle w:val="Heading1"/>
+      </w:pPr>
+      <w:bookmarkStart w:id="1" w:name="_Toc405338901"/>
+      <w:r>
+        <w:lastRenderedPageBreak/>
+        <w:t>Databases</w:t>
+      </w:r>
+      <w:bookmarkEnd w:id="1"/>
+    </w:p>
+    <w:p>
+      <w:r>
+        <w:t xml:space="preserve">Our database schemas are located in the </w:t>
+      </w:r>
+      <w:proofErr w:type="spellStart"/>
+      <w:r>
+        <w:t>sql_files</w:t>
+      </w:r>
+      <w:proofErr w:type="spellEnd"/>
+      <w:r>
+        <w:t xml:space="preserve"> directory in the root of the </w:t>
+      </w:r>
+      <w:proofErr w:type="spellStart"/>
+      <w:r>
+        <w:t>FailSafe</w:t>
+      </w:r>
+      <w:proofErr w:type="spellEnd"/>
+      <w:r>
+        <w:t xml:space="preserve"> project.  We use two databases for this project, with three </w:t>
+      </w:r>
+      <w:proofErr w:type="gramStart"/>
+      <w:r>
+        <w:t>tables</w:t>
+      </w:r>
+      <w:proofErr w:type="gramEnd"/>
+      <w:r>
+        <w:t xml:space="preserve"> total.</w:t>
+      </w:r>
+    </w:p>
+    <w:p>
+      <w:pPr>
+        <w:pStyle w:val="Heading2"/>
+      </w:pPr>
+      <w:bookmarkStart w:id="2" w:name="_Toc405338902"/>
+      <w:r>
+        <w:t>Database I: “d</w:t>
+      </w:r>
+      <w:r>
+        <w:t>irectory</w:t>
+      </w:r>
+      <w:r>
+        <w:t>”</w:t>
+      </w:r>
+      <w:bookmarkEnd w:id="2"/>
+    </w:p>
+    <w:p>
+      <w:pPr>
+        <w:pStyle w:val="Heading3"/>
+      </w:pPr>
+      <w:bookmarkStart w:id="3" w:name="_Toc405338903"/>
+      <w:r>
+        <w:t>Table I: “</w:t>
+      </w:r>
+      <w:proofErr w:type="spellStart"/>
+      <w:r>
+        <w:t>tblUser</w:t>
+      </w:r>
+      <w:proofErr w:type="spellEnd"/>
+      <w:proofErr w:type="gramStart"/>
+      <w:r>
+        <w:t>” :</w:t>
+      </w:r>
+      <w:bookmarkEnd w:id="3"/>
+      <w:proofErr w:type="gramEnd"/>
+    </w:p>
+    <w:p>
+      <w:pPr>
+        <w:ind w:left="1440"/>
+      </w:pPr>
+      <w:proofErr w:type="spellStart"/>
+      <w:r>
+        <w:t>UserID</w:t>
+      </w:r>
+      <w:proofErr w:type="spellEnd"/>
+      <w:r>
+        <w:t xml:space="preserve"> INT NOT NULL AUTO_INCREMENT,</w:t>
+      </w:r>
+    </w:p>
+    <w:p>
+      <w:pPr>
+        <w:ind w:left="1440"/>
+      </w:pPr>
+      <w:r>
+        <w:t xml:space="preserve">Role </w:t>
+      </w:r>
+      <w:proofErr w:type="gramStart"/>
+      <w:r>
+        <w:t>VARCHAR(</w:t>
+      </w:r>
+      <w:proofErr w:type="gramEnd"/>
+      <w:r>
+        <w:t>50) NOT NULL,</w:t>
+      </w:r>
+    </w:p>
+    <w:p>
+      <w:pPr>
+        <w:ind w:left="1440"/>
+      </w:pPr>
+      <w:proofErr w:type="spellStart"/>
+      <w:r>
+        <w:t>IsAdministrator</w:t>
+      </w:r>
+      <w:proofErr w:type="spellEnd"/>
+      <w:r>
+        <w:t xml:space="preserve"> BOOLEAN,</w:t>
+      </w:r>
+    </w:p>
+    <w:p>
+      <w:pPr>
+        <w:ind w:left="1440"/>
+      </w:pPr>
+      <w:proofErr w:type="spellStart"/>
+      <w:r>
+        <w:t>FirstName</w:t>
+      </w:r>
+      <w:proofErr w:type="spellEnd"/>
+      <w:r>
+        <w:t xml:space="preserve"> </w:t>
+      </w:r>
+      <w:proofErr w:type="gramStart"/>
+      <w:r>
+        <w:t>VARCHAR(</w:t>
+      </w:r>
+      <w:proofErr w:type="gramEnd"/>
+      <w:r>
+        <w:t>50) NOT NULL,</w:t>
+      </w:r>
+    </w:p>
+    <w:p>
+      <w:pPr>
+        <w:ind w:left="1440"/>
+      </w:pPr>
+      <w:proofErr w:type="spellStart"/>
+      <w:r>
+        <w:t>LastName</w:t>
+      </w:r>
+      <w:proofErr w:type="spellEnd"/>
+      <w:r>
+        <w:t xml:space="preserve"> </w:t>
+      </w:r>
+      <w:proofErr w:type="gramStart"/>
+      <w:r>
+        <w:t>VARCHAR(</w:t>
+      </w:r>
+      <w:proofErr w:type="gramEnd"/>
+      <w:r>
+        <w:t>50) NOT NULL,</w:t>
+      </w:r>
+    </w:p>
+    <w:p>
+      <w:pPr>
+        <w:ind w:left="1440"/>
+      </w:pPr>
+      <w:proofErr w:type="spellStart"/>
+      <w:r>
+        <w:t>CellPhone</w:t>
+      </w:r>
+      <w:proofErr w:type="spellEnd"/>
+      <w:r>
+        <w:t xml:space="preserve"> </w:t>
+      </w:r>
+      <w:proofErr w:type="gramStart"/>
+      <w:r>
+        <w:t>VARCHAR(</w:t>
+      </w:r>
+      <w:proofErr w:type="gramEnd"/>
+      <w:r>
+        <w:t>14) NOT NULL,</w:t>
+      </w:r>
+    </w:p>
+    <w:p>
+      <w:pPr>
+        <w:ind w:left="1440"/>
+      </w:pPr>
+      <w:proofErr w:type="spellStart"/>
+      <w:r>
+        <w:t>HomePhone</w:t>
+      </w:r>
+      <w:proofErr w:type="spellEnd"/>
+      <w:r>
+        <w:t xml:space="preserve"> </w:t>
+      </w:r>
+      <w:proofErr w:type="gramStart"/>
+      <w:r>
+        <w:t>VARCHAR(</w:t>
+      </w:r>
+      <w:proofErr w:type="gramEnd"/>
+      <w:r>
+        <w:t xml:space="preserve">14) NOT NULL, </w:t>
+      </w:r>
+    </w:p>
+    <w:p>
+      <w:pPr>
+        <w:ind w:left="1440"/>
+      </w:pPr>
+      <w:proofErr w:type="spellStart"/>
+      <w:r>
+        <w:t>PagerNumber</w:t>
+      </w:r>
+      <w:proofErr w:type="spellEnd"/>
+      <w:r>
+        <w:t xml:space="preserve"> </w:t>
+      </w:r>
+      <w:proofErr w:type="gramStart"/>
+      <w:r>
+        <w:t>VARCHAR(</w:t>
+      </w:r>
+      <w:proofErr w:type="gramEnd"/>
+      <w:r>
+        <w:t>14) NOT NULL,</w:t>
+      </w:r>
+    </w:p>
+    <w:p>
+      <w:pPr>
+        <w:ind w:left="1440"/>
+      </w:pPr>
+      <w:proofErr w:type="spellStart"/>
+      <w:r>
+        <w:t>NetID</w:t>
+      </w:r>
+      <w:proofErr w:type="spellEnd"/>
+      <w:r>
+        <w:t xml:space="preserve"> </w:t>
+      </w:r>
+      <w:proofErr w:type="gramStart"/>
+      <w:r>
+        <w:t>VARCHAR(</w:t>
+      </w:r>
+      <w:proofErr w:type="gramEnd"/>
+      <w:r>
+        <w:t>10),</w:t>
+      </w:r>
+    </w:p>
+    <w:p>
+      <w:pPr>
+        <w:ind w:left="1440"/>
+      </w:pPr>
+      <w:r>
+        <w:t>PRIMARY KEY (</w:t>
+      </w:r>
+      <w:proofErr w:type="spellStart"/>
+      <w:r>
+        <w:t>UserID</w:t>
+      </w:r>
+      <w:proofErr w:type="spellEnd"/>
+      <w:r>
+        <w:t>)</w:t>
+      </w:r>
+      <w:r>
+        <w:tab/>
+      </w:r>
+    </w:p>
+    <w:p>
+      <w:pPr>
+        <w:pStyle w:val="Heading2"/>
+      </w:pPr>
+      <w:bookmarkStart w:id="4" w:name="_Toc405338904"/>
+      <w:r>
+        <w:t>Database II: “calendar”</w:t>
+      </w:r>
+      <w:bookmarkEnd w:id="4"/>
+    </w:p>
+    <w:p>
+      <w:pPr>
+        <w:pStyle w:val="Heading3"/>
+      </w:pPr>
+      <w:bookmarkStart w:id="5" w:name="_Toc405338905"/>
+      <w:r>
+        <w:t>Table II: “schedule</w:t>
+      </w:r>
+      <w:proofErr w:type="gramStart"/>
+      <w:r>
+        <w:t>” :</w:t>
+      </w:r>
+      <w:bookmarkEnd w:id="5"/>
+      <w:proofErr w:type="gramEnd"/>
+    </w:p>
+    <w:p>
+      <w:pPr>
+        <w:ind w:left="720" w:firstLine="720"/>
+      </w:pPr>
+      <w:r>
+        <w:t xml:space="preserve">Day DATE NOT NULL, </w:t>
+      </w:r>
+    </w:p>
+    <w:p>
+      <w:pPr>
+        <w:ind w:left="720" w:firstLine="720"/>
+      </w:pPr>
+      <w:r>
+        <w:t xml:space="preserve">Faculty </w:t>
+      </w:r>
+      <w:proofErr w:type="gramStart"/>
+      <w:r>
+        <w:t>VARCHAR(</w:t>
+      </w:r>
+      <w:proofErr w:type="gramEnd"/>
+      <w:r>
+        <w:t>50) NOT NULL,</w:t>
+      </w:r>
+    </w:p>
+    <w:p>
+      <w:pPr>
+        <w:ind w:left="720"/>
+      </w:pPr>
+      <w:r>
+        <w:t xml:space="preserve">  </w:t>
+      </w:r>
+      <w:r>
+        <w:tab/>
+      </w:r>
+      <w:r>
+        <w:t xml:space="preserve">Fellow </w:t>
+      </w:r>
+      <w:proofErr w:type="gramStart"/>
+      <w:r>
+        <w:t>VARCHAR(</w:t>
+      </w:r>
+      <w:proofErr w:type="gramEnd"/>
+      <w:r>
+        <w:t>50) NOT NULL,</w:t>
+      </w:r>
+    </w:p>
+    <w:p>
+      <w:pPr>
+        <w:ind w:left="720"/>
+      </w:pPr>
+      <w:r>
+        <w:t xml:space="preserve">  </w:t>
+      </w:r>
+      <w:r>
+        <w:tab/>
+      </w:r>
+      <w:r>
+        <w:t xml:space="preserve">RN1 </w:t>
+      </w:r>
+      <w:proofErr w:type="gramStart"/>
+      <w:r>
+        <w:t>VARCHAR(</w:t>
+      </w:r>
+      <w:proofErr w:type="gramEnd"/>
+      <w:r>
+        <w:t>50) NOT NULL,</w:t>
+      </w:r>
+    </w:p>
+    <w:p>
+      <w:pPr>
+        <w:ind w:left="720"/>
+      </w:pPr>
+      <w:r>
+        <w:t xml:space="preserve">  </w:t>
+      </w:r>
+      <w:r>
+        <w:tab/>
+      </w:r>
+      <w:r>
+        <w:t xml:space="preserve">RN2 </w:t>
+      </w:r>
+      <w:proofErr w:type="gramStart"/>
+      <w:r>
+        <w:t>VARCHAR(</w:t>
+      </w:r>
+      <w:proofErr w:type="gramEnd"/>
+      <w:r>
+        <w:t>50) NOT NULL,</w:t>
+      </w:r>
+    </w:p>
+    <w:p>
+      <w:pPr>
+        <w:ind w:left="720"/>
+      </w:pPr>
+      <w:r>
+        <w:t xml:space="preserve">  </w:t>
+      </w:r>
+      <w:r>
+        <w:tab/>
+      </w:r>
+      <w:r>
+        <w:t xml:space="preserve">Tech1 </w:t>
+      </w:r>
+      <w:proofErr w:type="gramStart"/>
+      <w:r>
+        <w:t>VARCHAR(</w:t>
+      </w:r>
+      <w:proofErr w:type="gramEnd"/>
+      <w:r>
+        <w:t>50) NOT NULL,</w:t>
+      </w:r>
+    </w:p>
+    <w:p>
+      <w:pPr>
+        <w:ind w:left="720"/>
+      </w:pPr>
+      <w:r>
+        <w:t xml:space="preserve">  </w:t>
+      </w:r>
+      <w:r>
+        <w:tab/>
+      </w:r>
+      <w:r>
+        <w:t xml:space="preserve">Tech2 </w:t>
+      </w:r>
+      <w:proofErr w:type="gramStart"/>
+      <w:r>
+        <w:t>VARCHAR(</w:t>
+      </w:r>
+      <w:proofErr w:type="gramEnd"/>
+      <w:r>
+        <w:t>50) NOT NULL,</w:t>
+      </w:r>
+    </w:p>
+    <w:p>
+      <w:pPr>
+        <w:ind w:left="720"/>
+      </w:pPr>
+      <w:r>
+        <w:t xml:space="preserve">  </w:t>
+      </w:r>
+      <w:r>
+        <w:tab/>
+      </w:r>
+      <w:r>
+        <w:t xml:space="preserve">PRIMARY </w:t>
+      </w:r>
+      <w:proofErr w:type="gramStart"/>
+      <w:r>
+        <w:t>KEY(</w:t>
+      </w:r>
+      <w:proofErr w:type="gramEnd"/>
+      <w:r>
+        <w:t>Day)</w:t>
+      </w:r>
+    </w:p>
+    <w:p>
+      <w:pPr>
+        <w:pStyle w:val="Heading3"/>
+      </w:pPr>
+      <w:bookmarkStart w:id="6" w:name="_Toc405338906"/>
+      <w:r>
+        <w:t>Table III: “substitutions</w:t>
+      </w:r>
+      <w:proofErr w:type="gramStart"/>
+      <w:r>
+        <w:t>” :</w:t>
+      </w:r>
+      <w:bookmarkEnd w:id="6"/>
+      <w:proofErr w:type="gramEnd"/>
+    </w:p>
+    <w:p>
+      <w:pPr>
+        <w:ind w:left="1440"/>
+      </w:pPr>
+      <w:proofErr w:type="spellStart"/>
+      <w:r>
+        <w:t>SubID</w:t>
+      </w:r>
+      <w:proofErr w:type="spellEnd"/>
+      <w:r>
+        <w:t xml:space="preserve"> </w:t>
+      </w:r>
+      <w:proofErr w:type="spellStart"/>
+      <w:r>
+        <w:t>int</w:t>
+      </w:r>
+      <w:proofErr w:type="spellEnd"/>
+      <w:r>
+        <w:t xml:space="preserve"> NOT NULL AUTO_INCREMENT,</w:t>
+      </w:r>
+    </w:p>
+    <w:p>
+      <w:pPr>
+        <w:ind w:left="1440"/>
+      </w:pPr>
+      <w:proofErr w:type="spellStart"/>
+      <w:r>
+        <w:t>StartTime</w:t>
+      </w:r>
+      <w:proofErr w:type="spellEnd"/>
+      <w:r>
+        <w:t xml:space="preserve"> DATETIME NOT NULL,</w:t>
+      </w:r>
+    </w:p>
+    <w:p>
+      <w:pPr>
+        <w:ind w:left="1440"/>
+      </w:pPr>
+      <w:proofErr w:type="spellStart"/>
+      <w:r>
+        <w:lastRenderedPageBreak/>
+        <w:t>EndTime</w:t>
+      </w:r>
+      <w:proofErr w:type="spellEnd"/>
+      <w:r>
+        <w:t xml:space="preserve"> DATETIME NOT NULL, </w:t>
+      </w:r>
+    </w:p>
+    <w:p>
+      <w:pPr>
+        <w:ind w:left="1440"/>
+      </w:pPr>
+      <w:r>
+        <w:t xml:space="preserve">Role </w:t>
+      </w:r>
+      <w:proofErr w:type="gramStart"/>
+      <w:r>
+        <w:t>VARCHAR(</w:t>
+      </w:r>
+      <w:proofErr w:type="gramEnd"/>
+      <w:r>
+        <w:t>50),</w:t>
+      </w:r>
+    </w:p>
+    <w:p>
+      <w:pPr>
+        <w:ind w:left="1440"/>
+      </w:pPr>
+      <w:proofErr w:type="spellStart"/>
+      <w:r>
+        <w:t>SubName</w:t>
+      </w:r>
+      <w:proofErr w:type="spellEnd"/>
+      <w:r>
+        <w:t xml:space="preserve"> </w:t>
+      </w:r>
+      <w:proofErr w:type="gramStart"/>
+      <w:r>
+        <w:t>VARCHAR(</w:t>
+      </w:r>
+      <w:proofErr w:type="gramEnd"/>
+      <w:r>
+        <w:t xml:space="preserve">50), </w:t>
+      </w:r>
+    </w:p>
+    <w:p>
+      <w:pPr>
+        <w:ind w:left="1440"/>
+      </w:pPr>
+      <w:r>
+        <w:t xml:space="preserve">PRIMARY </w:t>
+      </w:r>
+      <w:proofErr w:type="gramStart"/>
+      <w:r>
+        <w:t>KEY(</w:t>
+      </w:r>
+      <w:proofErr w:type="spellStart"/>
+      <w:proofErr w:type="gramEnd"/>
+      <w:r>
+        <w:t>SubID</w:t>
+      </w:r>
+      <w:proofErr w:type="spellEnd"/>
+      <w:r>
+        <w:t>)</w:t>
+      </w:r>
+    </w:p>
+    <w:p>
+      <w:r>
+        <w:br w:type="page"/>
+      </w:r>
+    </w:p>
+    <w:p>
+      <w:pPr>
+        <w:pStyle w:val="Heading1"/>
+      </w:pPr>
+      <w:bookmarkStart w:id="7" w:name="_Toc405338907"/>
+      <w:r>
+        <w:lastRenderedPageBreak/>
+        <w:t>Common Layout</w:t>
+      </w:r>
+      <w:bookmarkEnd w:id="7"/>
+    </w:p>
+    <w:p>
+      <w:r>
+        <w:t xml:space="preserve">Content that is common across all pages can be found under templates/layout.html.  This </w:t>
+      </w:r>
+      <w:r>
+        <w:t>html file contains information for both the actual navigation buttons (dashboard, dire</w:t>
+      </w:r>
+      <w:r>
+        <w:t>ctory, calendar, substitutions)</w:t>
+      </w:r>
+      <w:r>
+        <w:t xml:space="preserve"> and the activation buttons</w:t>
+      </w:r>
+      <w:r>
+        <w:t>, which are responsible for activating &amp; deactivating teams</w:t>
+      </w:r>
+      <w:r>
+        <w:t>.</w:t>
+      </w:r>
+    </w:p>
+    <w:p>
+      <w:pPr>
+        <w:pStyle w:val="Heading2"/>
+      </w:pPr>
+      <w:bookmarkStart w:id="8" w:name="_Toc405338908"/>
+      <w:r>
+        <w:t>Navigation Bar</w:t>
+      </w:r>
+      <w:bookmarkEnd w:id="8"/>
+    </w:p>
+    <w:p>
+      <w:r>
+        <w:t xml:space="preserve">The navigation bar is essentially boilerplate code from </w:t>
+      </w:r>
+      <w:hyperlink r:id="rId5" w:history="1">
+        <w:r>
+          <w:rPr>
+            <w:rStyle w:val="Hyperlink"/>
+          </w:rPr>
+          <w:t>Twitter Bootstrap</w:t>
+        </w:r>
+      </w:hyperlink>
+      <w:r>
+        <w:t>.  Twitter Bootstrap is well-documented, and so changes to our navigation bar can be easily made by following their documentation relative to the HTML at templates/layout.html</w:t>
+      </w:r>
+    </w:p>
+    <w:p>
+      <w:pPr>
+        <w:pStyle w:val="Heading2"/>
+      </w:pPr>
+      <w:bookmarkStart w:id="9" w:name="_Toc405338909"/>
+      <w:r>
+        <w:t>Activation Buttons</w:t>
+      </w:r>
+      <w:bookmarkEnd w:id="9"/>
+    </w:p>
+    <w:p>
+      <w:r>
+        <w:t xml:space="preserve">The Activation buttons are within the navigation bar, but have their own complex functionality and are crucial to the use of </w:t>
+      </w:r>
+      <w:proofErr w:type="spellStart"/>
+      <w:r>
+        <w:t>FailSafe</w:t>
+      </w:r>
+      <w:proofErr w:type="spellEnd"/>
+      <w:r>
+        <w:t>.  These buttons are controlled by the JavaScript at static/navbar.js (bad name), and are as follows:</w:t>
+      </w:r>
+    </w:p>
+    <w:p>
+      <w:pPr>
+        <w:pStyle w:val="Heading3"/>
+        <w:ind w:firstLine="0"/>
+      </w:pPr>
+      <w:r>
+        <w:tab/>
+      </w:r>
+      <w:bookmarkStart w:id="10" w:name="_Toc405338910"/>
+      <w:r>
+        <w:t>Activate</w:t>
+      </w:r>
+      <w:bookmarkEnd w:id="10"/>
+    </w:p>
+    <w:p>
+      <w:pPr>
+        <w:ind w:left="720" w:firstLine="720"/>
+      </w:pPr>
+      <w:r>
+        <w:t xml:space="preserve">The activate button sends an alert to all members of the active Call Team every 30 seconds until they respond to the </w:t>
+      </w:r>
+      <w:proofErr w:type="spellStart"/>
+      <w:r>
+        <w:t>Twilio</w:t>
+      </w:r>
+      <w:proofErr w:type="spellEnd"/>
+      <w:r>
+        <w:t xml:space="preserve"> server.  The JavaScript code for initiating this process is located in the </w:t>
+      </w:r>
+      <w:proofErr w:type="spellStart"/>
+      <w:proofErr w:type="gramStart"/>
+      <w:r>
+        <w:t>alertOnCall</w:t>
+      </w:r>
+      <w:proofErr w:type="spellEnd"/>
+      <w:r>
+        <w:t>(</w:t>
+      </w:r>
+      <w:proofErr w:type="gramEnd"/>
+      <w:r>
+        <w:t xml:space="preserve">) method in navbar.js.  This code initiates the call using a JavaScript interval, and thus re-pings the endpoint backend/contact every 30 seconds, which actually makes the calls through </w:t>
+      </w:r>
+      <w:proofErr w:type="spellStart"/>
+      <w:r>
+        <w:t>Twilio</w:t>
+      </w:r>
+      <w:proofErr w:type="spellEnd"/>
+      <w:r>
+        <w:t xml:space="preserve">.  To change this interval, simple edit the </w:t>
+      </w:r>
+      <w:proofErr w:type="spellStart"/>
+      <w:r>
+        <w:rPr>
+          <w:i/>
+        </w:rPr>
+        <w:t>alertFrequency</w:t>
+      </w:r>
+      <w:proofErr w:type="spellEnd"/>
+      <w:r>
+        <w:rPr>
+          <w:i/>
+        </w:rPr>
+        <w:t xml:space="preserve"> </w:t>
+      </w:r>
+      <w:r>
+        <w:t>field at the top of the file to the desired number of milliseconds.</w:t>
+      </w:r>
+    </w:p>
+    <w:p>
+      <w:pPr>
+        <w:pStyle w:val="Heading3"/>
+      </w:pPr>
+      <w:bookmarkStart w:id="11" w:name="_Toc405338911"/>
+      <w:r>
+        <w:t>Deactivate</w:t>
+      </w:r>
+      <w:bookmarkEnd w:id="11"/>
+    </w:p>
+    <w:p>
+      <w:pPr>
+        <w:ind w:left="720" w:firstLine="720"/>
+      </w:pPr>
+      <w:r>
+        <w:t xml:space="preserve">The deactivate button sends a single simple message to all members of a previously activated call team to inform them that the alert is </w:t>
+      </w:r>
+      <w:r>
+        <w:rPr>
+          <w:i/>
+        </w:rPr>
+        <w:t xml:space="preserve">no longer </w:t>
+      </w:r>
+      <w:r>
+        <w:t xml:space="preserve">in effect, and that they should go home.  This behavior is controlled by the </w:t>
+      </w:r>
+      <w:proofErr w:type="gramStart"/>
+      <w:r>
+        <w:t>deactivate(</w:t>
+      </w:r>
+      <w:proofErr w:type="gramEnd"/>
+      <w:r>
+        <w:t>) method in navbar.js, which calls the backend/</w:t>
+      </w:r>
+      <w:proofErr w:type="spellStart"/>
+      <w:r>
+        <w:t>form_team</w:t>
+      </w:r>
+      <w:proofErr w:type="spellEnd"/>
+      <w:r>
+        <w:t xml:space="preserve"> and backend/deactivate endpoints.  The first consolidates members of the currently active team from the substitutions and schedule tables, and the second actually sends the messages.  This button, similar to the Silence button, also breaks any alerting loops started by clicking the activate button.</w:t>
+      </w:r>
+    </w:p>
+    <w:p>
+      <w:pPr>
+        <w:pStyle w:val="Heading3"/>
+      </w:pPr>
+      <w:bookmarkStart w:id="12" w:name="_Toc405338912"/>
+      <w:r>
+        <w:t>Silence</w:t>
+      </w:r>
+      <w:bookmarkEnd w:id="12"/>
+    </w:p>
+    <w:p>
+      <w:pPr>
+        <w:ind w:left="720" w:firstLine="720"/>
+      </w:pPr>
+      <w:r>
+        <w:t xml:space="preserve">The silence button simply breaks any alerting loops that have been started by clicking the activate button.  All this has to do is clear every interval in the </w:t>
+      </w:r>
+      <w:proofErr w:type="spellStart"/>
+      <w:r>
+        <w:t>alertingIDs</w:t>
+      </w:r>
+      <w:proofErr w:type="spellEnd"/>
+      <w:r>
+        <w:t xml:space="preserve"> map in navbar.js.  This behavior is done through the </w:t>
+      </w:r>
+      <w:proofErr w:type="spellStart"/>
+      <w:proofErr w:type="gramStart"/>
+      <w:r>
+        <w:t>cancelAll</w:t>
+      </w:r>
+      <w:proofErr w:type="spellEnd"/>
+      <w:r>
+        <w:t>(</w:t>
+      </w:r>
+      <w:proofErr w:type="gramEnd"/>
+      <w:r>
+        <w:t>) method (which is also called by the deactivate button).</w:t>
+      </w:r>
+    </w:p>
+    <w:p>
+      <w:r>
+        <w:tab/>
+      </w:r>
+      <w:r>
+        <w:br w:type="page"/>
+      </w:r>
+    </w:p>
+    <w:p>
+      <w:pPr>
+        <w:pStyle w:val="Heading1"/>
+      </w:pPr>
+      <w:bookmarkStart w:id="13" w:name="_Toc405338913"/>
+      <w:r>
+        <w:lastRenderedPageBreak/>
+        <w:t>Calendar View</w:t>
+      </w:r>
+      <w:bookmarkEnd w:id="13"/>
+    </w:p>
+    <w:p>
+      <w:pPr>
+        <w:pStyle w:val="Heading2"/>
+      </w:pPr>
+      <w:bookmarkStart w:id="14" w:name="_Toc405338914"/>
+      <w:r>
+        <w:t>Python Overview</w:t>
+      </w:r>
+      <w:bookmarkEnd w:id="14"/>
+    </w:p>
+    <w:p>
+      <w:r>
+        <w:t>The Calendar View is divided into two parts: the day view (substitutions), and the month view (call teams).</w:t>
+      </w:r>
+      <w:r>
+        <w:t xml:space="preserve">  All of the endpoints for the calendar view are organized under </w:t>
+      </w:r>
+      <w:proofErr w:type="spellStart"/>
+      <w:r>
+        <w:t>calendar_view</w:t>
+      </w:r>
+      <w:proofErr w:type="spellEnd"/>
+      <w:r>
+        <w:t>/blueprint.py.  You can find every endpoint under /calendar in this blueprint.</w:t>
+      </w:r>
+    </w:p>
+    <w:p>
+      <w:pPr>
+        <w:pStyle w:val="Heading2"/>
+      </w:pPr>
+      <w:bookmarkStart w:id="15" w:name="_Toc405338915"/>
+      <w:r>
+        <w:t>JavaScript Overview</w:t>
+      </w:r>
+      <w:bookmarkEnd w:id="15"/>
+    </w:p>
+    <w:p>
+      <w:r>
+        <w:t xml:space="preserve">All of the JavaScript code for the Calendar View is in the file </w:t>
+      </w:r>
+      <w:proofErr w:type="spellStart"/>
+      <w:r>
+        <w:t>calendar_view</w:t>
+      </w:r>
+      <w:proofErr w:type="spellEnd"/>
+      <w:r>
+        <w:t xml:space="preserve">/static/eventScript.js.  This is just a normal </w:t>
+      </w:r>
+      <w:hyperlink r:id="rId6" w:history="1">
+        <w:r>
+          <w:rPr>
+            <w:rStyle w:val="Hyperlink"/>
+          </w:rPr>
+          <w:t>jQuery</w:t>
+        </w:r>
+      </w:hyperlink>
+      <w:r>
+        <w:t xml:space="preserve"> JavaScript file.  All dialogs are created using the </w:t>
+      </w:r>
+      <w:proofErr w:type="spellStart"/>
+      <w:proofErr w:type="gramStart"/>
+      <w:r>
+        <w:t>createDialog</w:t>
+      </w:r>
+      <w:proofErr w:type="spellEnd"/>
+      <w:r>
+        <w:t>(</w:t>
+      </w:r>
+      <w:proofErr w:type="gramEnd"/>
+      <w:r>
+        <w:t xml:space="preserve">) function.  </w:t>
+      </w:r>
+    </w:p>
+    <w:p>
+      <w:pPr>
+        <w:pStyle w:val="Heading2"/>
+      </w:pPr>
+      <w:bookmarkStart w:id="16" w:name="_Toc405338916"/>
+      <w:r>
+        <w:t>Moment.js</w:t>
+      </w:r>
+      <w:bookmarkEnd w:id="16"/>
+    </w:p>
+    <w:p>
+      <w:r>
+        <w:t xml:space="preserve">All of the storage of dates and times relies on the </w:t>
+      </w:r>
+      <w:hyperlink r:id="rId7" w:history="1">
+        <w:r>
+          <w:rPr>
+            <w:rStyle w:val="Hyperlink"/>
+          </w:rPr>
+          <w:t>moment.js library</w:t>
+        </w:r>
+      </w:hyperlink>
+      <w:r>
+        <w:t>, which allows one to easily parse and manipulate dates using Moment objects in JavaScript.</w:t>
+      </w:r>
+    </w:p>
+    <w:p>
+      <w:pPr>
+        <w:pStyle w:val="Heading2"/>
+      </w:pPr>
+      <w:bookmarkStart w:id="17" w:name="_Toc405338917"/>
+      <w:r>
+        <w:t>Month View vs. Day View</w:t>
+      </w:r>
+      <w:bookmarkEnd w:id="17"/>
+    </w:p>
+    <w:p>
+      <w:r>
+        <w:t xml:space="preserve">The month view is represented by the HTML file under </w:t>
+      </w:r>
+      <w:proofErr w:type="spellStart"/>
+      <w:r>
+        <w:t>calendar_view</w:t>
+      </w:r>
+      <w:proofErr w:type="spellEnd"/>
+      <w:r>
+        <w:t xml:space="preserve">/templates/month_view.html.  This includes the dialogs that pop up when one tries to create or edit call events.  Similarly, the day view is represented by the HTML file at </w:t>
+      </w:r>
+      <w:proofErr w:type="spellStart"/>
+      <w:r>
+        <w:t>calendar_view</w:t>
+      </w:r>
+      <w:proofErr w:type="spellEnd"/>
+      <w:r>
+        <w:t xml:space="preserve">/templates/day_view.html.  </w:t>
+      </w:r>
+      <w:r>
+        <w:t>The c</w:t>
+      </w:r>
+      <w:r>
+        <w:t xml:space="preserve">alendar itself (within the month view) is updated </w:t>
+      </w:r>
+      <w:r>
+        <w:t xml:space="preserve">using the </w:t>
+      </w:r>
+      <w:proofErr w:type="spellStart"/>
+      <w:proofErr w:type="gramStart"/>
+      <w:r>
+        <w:t>makeCalendar</w:t>
+      </w:r>
+      <w:proofErr w:type="spellEnd"/>
+      <w:r>
+        <w:t>(</w:t>
+      </w:r>
+      <w:proofErr w:type="gramEnd"/>
+      <w:r>
+        <w:t>) function</w:t>
+      </w:r>
+      <w:r>
+        <w:t xml:space="preserve"> in </w:t>
+      </w:r>
+      <w:proofErr w:type="spellStart"/>
+      <w:r>
+        <w:t>calendar_view</w:t>
+      </w:r>
+      <w:proofErr w:type="spellEnd"/>
+      <w:r>
+        <w:t>/static/eventScript.js</w:t>
+      </w:r>
+      <w:r>
+        <w:t>.  The substitutions table (</w:t>
+      </w:r>
+      <w:r>
+        <w:t xml:space="preserve">within the </w:t>
+      </w:r>
+      <w:r>
+        <w:t>day view) is updated usi</w:t>
+      </w:r>
+      <w:r>
+        <w:t xml:space="preserve">ng the </w:t>
+      </w:r>
+      <w:proofErr w:type="spellStart"/>
+      <w:proofErr w:type="gramStart"/>
+      <w:r>
+        <w:t>makeDayView</w:t>
+      </w:r>
+      <w:proofErr w:type="spellEnd"/>
+      <w:r>
+        <w:t>(</w:t>
+      </w:r>
+      <w:proofErr w:type="gramEnd"/>
+      <w:r>
+        <w:t>) function in the same file.</w:t>
+      </w:r>
+    </w:p>
+    <w:p>
+      <w:pPr>
+        <w:pStyle w:val="Heading2"/>
+      </w:pPr>
+      <w:bookmarkStart w:id="18" w:name="_Toc405338918"/>
+      <w:r>
+        <w:t>AJAX</w:t>
+      </w:r>
+      <w:bookmarkEnd w:id="18"/>
+    </w:p>
+    <w:p>
+      <w:r>
+        <w:t>Data is communicated back and forth to the Python endpoints using AJAX.  The primary functions that we use in the calendar view to communicate this information are as follows:</w:t>
+      </w:r>
+    </w:p>
+    <w:p>
+      <w:r>
+        <w:t xml:space="preserve">Simple get methods: </w:t>
+      </w:r>
+      <w:proofErr w:type="spellStart"/>
+      <w:proofErr w:type="gramStart"/>
+      <w:r>
+        <w:t>AJAXGetWrapper</w:t>
+      </w:r>
+      <w:proofErr w:type="spellEnd"/>
+      <w:r>
+        <w:t>(</w:t>
+      </w:r>
+      <w:proofErr w:type="gramEnd"/>
+      <w:r>
+        <w:t>endpoint)</w:t>
+      </w:r>
+    </w:p>
+    <w:p>
+      <w:r>
+        <w:t xml:space="preserve">Get methods with data: </w:t>
+      </w:r>
+      <w:proofErr w:type="spellStart"/>
+      <w:proofErr w:type="gramStart"/>
+      <w:r>
+        <w:t>AJAXGetWithData</w:t>
+      </w:r>
+      <w:proofErr w:type="spellEnd"/>
+      <w:r>
+        <w:t>(</w:t>
+      </w:r>
+      <w:proofErr w:type="gramEnd"/>
+      <w:r>
+        <w:t xml:space="preserve">endpoint, </w:t>
+      </w:r>
+      <w:proofErr w:type="spellStart"/>
+      <w:r>
+        <w:t>requestParams</w:t>
+      </w:r>
+      <w:proofErr w:type="spellEnd"/>
+      <w:r>
+        <w:t>)</w:t>
+      </w:r>
+    </w:p>
+    <w:p>
+      <w:r>
+        <w:t xml:space="preserve">All other HTTP methods: </w:t>
+      </w:r>
+      <w:proofErr w:type="spellStart"/>
+      <w:proofErr w:type="gramStart"/>
+      <w:r>
+        <w:t>AJAXJSONWrapper</w:t>
+      </w:r>
+      <w:proofErr w:type="spellEnd"/>
+      <w:r>
+        <w:t>(</w:t>
+      </w:r>
+      <w:proofErr w:type="gramEnd"/>
+      <w:r>
+        <w:t xml:space="preserve">method, </w:t>
+      </w:r>
+      <w:proofErr w:type="spellStart"/>
+      <w:r>
+        <w:t>url</w:t>
+      </w:r>
+      <w:proofErr w:type="spellEnd"/>
+      <w:r>
+        <w:t>, data)</w:t>
+      </w:r>
+    </w:p>
+    <w:p/>
     <w:sectPr>
       <w:pgSz w:w="12240" w:h="15840"/>
       <w:pgMar w:top="1440" w:right="1440" w:bottom="1440" w:left="1440" w:header="720" w:footer="720" w:gutter="0"/>
@@ -407,6 +2934,65 @@
   <w:style w:type="paragraph" w:default="1" w:styleId="Normal">
     <w:name w:val="Normal"/>
     <w:qFormat/>
+    <w:rsid w:val="00DF1A42"/>
+    <w:rPr>
+      <w:rFonts w:ascii="Baskerville Old Face" w:hAnsi="Baskerville Old Face"/>
+      <w:sz w:val="24"/>
+      <w:szCs w:val="24"/>
+    </w:rPr>
+  </w:style>
+  <w:style w:type="paragraph" w:styleId="Heading1">
+    <w:name w:val="heading 1"/>
+    <w:basedOn w:val="Normal"/>
+    <w:next w:val="Normal"/>
+    <w:link w:val="Heading1Char"/>
+    <w:uiPriority w:val="9"/>
+    <w:qFormat/>
+    <w:rsid w:val="00DF1A42"/>
+    <w:pPr>
+      <w:outlineLvl w:val="0"/>
+    </w:pPr>
+    <w:rPr>
+      <w:rFonts w:ascii="Franklin Gothic Medium Cond" w:hAnsi="Franklin Gothic Medium Cond"/>
+      <w:b/>
+      <w:sz w:val="32"/>
+    </w:rPr>
+  </w:style>
+  <w:style w:type="paragraph" w:styleId="Heading2">
+    <w:name w:val="heading 2"/>
+    <w:basedOn w:val="Normal"/>
+    <w:next w:val="Normal"/>
+    <w:link w:val="Heading2Char"/>
+    <w:uiPriority w:val="9"/>
+    <w:unhideWhenUsed/>
+    <w:qFormat/>
+    <w:rsid w:val="00DF1A42"/>
+    <w:pPr>
+      <w:outlineLvl w:val="1"/>
+    </w:pPr>
+    <w:rPr>
+      <w:rFonts w:ascii="Franklin Gothic Medium Cond" w:hAnsi="Franklin Gothic Medium Cond"/>
+      <w:b/>
+      <w:sz w:val="28"/>
+    </w:rPr>
+  </w:style>
+  <w:style w:type="paragraph" w:styleId="Heading3">
+    <w:name w:val="heading 3"/>
+    <w:basedOn w:val="Normal"/>
+    <w:next w:val="Normal"/>
+    <w:link w:val="Heading3Char"/>
+    <w:uiPriority w:val="9"/>
+    <w:unhideWhenUsed/>
+    <w:qFormat/>
+    <w:rsid w:val="00DF1A42"/>
+    <w:pPr>
+      <w:ind w:firstLine="720"/>
+      <w:outlineLvl w:val="2"/>
+    </w:pPr>
+    <w:rPr>
+      <w:rFonts w:ascii="Franklin Gothic Medium Cond" w:hAnsi="Franklin Gothic Medium Cond"/>
+      <w:b/>
+    </w:rPr>
   </w:style>
   <w:style w:type="character" w:default="1" w:styleId="DefaultParagraphFont">
     <w:name w:val="Default Paragraph Font"/>
@@ -518,6 +3104,130 @@
       <w:color w:val="954F72" w:themeColor="followedHyperlink"/>
       <w:u w:val="single"/>
     </w:rPr>
+  </w:style>
+  <w:style w:type="character" w:customStyle="1" w:styleId="Heading1Char">
+    <w:name w:val="Heading 1 Char"/>
+    <w:basedOn w:val="DefaultParagraphFont"/>
+    <w:link w:val="Heading1"/>
+    <w:uiPriority w:val="9"/>
+    <w:rsid w:val="00DF1A42"/>
+    <w:rPr>
+      <w:rFonts w:ascii="Franklin Gothic Medium Cond" w:hAnsi="Franklin Gothic Medium Cond"/>
+      <w:b/>
+      <w:sz w:val="32"/>
+      <w:szCs w:val="24"/>
+    </w:rPr>
+  </w:style>
+  <w:style w:type="character" w:customStyle="1" w:styleId="Heading2Char">
+    <w:name w:val="Heading 2 Char"/>
+    <w:basedOn w:val="DefaultParagraphFont"/>
+    <w:link w:val="Heading2"/>
+    <w:uiPriority w:val="9"/>
+    <w:rsid w:val="00DF1A42"/>
+    <w:rPr>
+      <w:rFonts w:ascii="Franklin Gothic Medium Cond" w:hAnsi="Franklin Gothic Medium Cond"/>
+      <w:b/>
+      <w:sz w:val="28"/>
+      <w:szCs w:val="24"/>
+    </w:rPr>
+  </w:style>
+  <w:style w:type="character" w:customStyle="1" w:styleId="Heading3Char">
+    <w:name w:val="Heading 3 Char"/>
+    <w:basedOn w:val="DefaultParagraphFont"/>
+    <w:link w:val="Heading3"/>
+    <w:uiPriority w:val="9"/>
+    <w:rsid w:val="00DF1A42"/>
+    <w:rPr>
+      <w:rFonts w:ascii="Franklin Gothic Medium Cond" w:hAnsi="Franklin Gothic Medium Cond"/>
+      <w:b/>
+      <w:sz w:val="24"/>
+      <w:szCs w:val="24"/>
+    </w:rPr>
+  </w:style>
+  <w:style w:type="paragraph" w:customStyle="1" w:styleId="Default">
+    <w:name w:val="Default"/>
+    <w:rsid w:val="00DF1A42"/>
+    <w:pPr>
+      <w:autoSpaceDE w:val="0"/>
+      <w:autoSpaceDN w:val="0"/>
+      <w:adjustRightInd w:val="0"/>
+      <w:spacing w:after="0" w:line="240" w:lineRule="auto"/>
+    </w:pPr>
+    <w:rPr>
+      <w:rFonts w:ascii="Bauhaus 93" w:hAnsi="Bauhaus 93" w:cs="Bauhaus 93"/>
+      <w:color w:val="000000"/>
+      <w:sz w:val="24"/>
+      <w:szCs w:val="24"/>
+    </w:rPr>
+  </w:style>
+  <w:style w:type="paragraph" w:styleId="TOCHeading">
+    <w:name w:val="TOC Heading"/>
+    <w:basedOn w:val="Heading1"/>
+    <w:next w:val="Normal"/>
+    <w:uiPriority w:val="39"/>
+    <w:unhideWhenUsed/>
+    <w:qFormat/>
+    <w:rsid w:val="00DF1A42"/>
+    <w:pPr>
+      <w:keepNext/>
+      <w:keepLines/>
+      <w:spacing w:before="240" w:after="0"/>
+      <w:outlineLvl w:val="9"/>
+    </w:pPr>
+    <w:rPr>
+      <w:rFonts w:asciiTheme="majorHAnsi" w:eastAsiaTheme="majorEastAsia" w:hAnsiTheme="majorHAnsi" w:cstheme="majorBidi"/>
+      <w:b w:val="0"/>
+      <w:color w:val="2E74B5" w:themeColor="accent1" w:themeShade="BF"/>
+      <w:szCs w:val="32"/>
+    </w:rPr>
+  </w:style>
+  <w:style w:type="paragraph" w:styleId="TOC1">
+    <w:name w:val="toc 1"/>
+    <w:basedOn w:val="Normal"/>
+    <w:next w:val="Normal"/>
+    <w:autoRedefine/>
+    <w:uiPriority w:val="39"/>
+    <w:unhideWhenUsed/>
+    <w:rsid w:val="00DF1A42"/>
+    <w:pPr>
+      <w:spacing w:after="100"/>
+    </w:pPr>
+  </w:style>
+  <w:style w:type="paragraph" w:styleId="TOC2">
+    <w:name w:val="toc 2"/>
+    <w:basedOn w:val="Normal"/>
+    <w:next w:val="Normal"/>
+    <w:autoRedefine/>
+    <w:uiPriority w:val="39"/>
+    <w:unhideWhenUsed/>
+    <w:rsid w:val="00DF1A42"/>
+    <w:pPr>
+      <w:spacing w:after="100"/>
+      <w:ind w:left="240"/>
+    </w:pPr>
+  </w:style>
+  <w:style w:type="paragraph" w:styleId="TOC3">
+    <w:name w:val="toc 3"/>
+    <w:basedOn w:val="Normal"/>
+    <w:next w:val="Normal"/>
+    <w:autoRedefine/>
+    <w:uiPriority w:val="39"/>
+    <w:unhideWhenUsed/>
+    <w:rsid w:val="00DF1A42"/>
+    <w:pPr>
+      <w:spacing w:after="100"/>
+      <w:ind w:left="480"/>
+    </w:pPr>
+  </w:style>
+  <w:style w:type="character" w:customStyle="1" w:styleId="pl-en">
+    <w:name w:val="pl-en"/>
+    <w:basedOn w:val="DefaultParagraphFont"/>
+    <w:rsid w:val="00861B6F"/>
+  </w:style>
+  <w:style w:type="character" w:customStyle="1" w:styleId="pl-vpf">
+    <w:name w:val="pl-vpf"/>
+    <w:basedOn w:val="DefaultParagraphFont"/>
+    <w:rsid w:val="00861B6F"/>
   </w:style>
 </w:styles>
 </file>
@@ -781,4 +3491,16 @@
     </a:ext>
   </a:extLst>
 </a:theme>
+</file>
+
+<file path=customXml/item1.xml><?xml version="1.0" encoding="utf-8"?>
+<b:Sources xmlns:b="http://schemas.openxmlformats.org/officeDocument/2006/bibliography" xmlns="http://schemas.openxmlformats.org/officeDocument/2006/bibliography" SelectedStyle="\APASixthEditionOfficeOnline.xsl" StyleName="APA" Version="6"/>
+</file>
+
+<file path=customXml/itemProps1.xml><?xml version="1.0" encoding="utf-8"?>
+<ds:datastoreItem xmlns:ds="http://schemas.openxmlformats.org/officeDocument/2006/customXml" ds:itemID="{4E79405B-C891-4601-B124-DB728AA9C301}">
+  <ds:schemaRefs>
+    <ds:schemaRef ds:uri="http://schemas.openxmlformats.org/officeDocument/2006/bibliography"/>
+  </ds:schemaRefs>
+</ds:datastoreItem>
 </file>
</xml_diff>

<commit_message>
some changes didn't got through?
</commit_message>
<xml_diff>
--- a/doc/TechnicalGuide.docx
+++ b/doc/TechnicalGuide.docx
@@ -2,6 +2,10 @@
 <file path=word/document.xml><?xml version="1.0" encoding="utf-8"?>
 <w:document xmlns:wpc="http://schemas.microsoft.com/office/word/2010/wordprocessingCanvas" xmlns:mc="http://schemas.openxmlformats.org/markup-compatibility/2006" xmlns:o="urn:schemas-microsoft-com:office:office" xmlns:r="http://schemas.openxmlformats.org/officeDocument/2006/relationships" xmlns:m="http://schemas.openxmlformats.org/officeDocument/2006/math" xmlns:v="urn:schemas-microsoft-com:vml" xmlns:wp14="http://schemas.microsoft.com/office/word/2010/wordprocessingDrawing" xmlns:wp="http://schemas.openxmlformats.org/drawingml/2006/wordprocessingDrawing" xmlns:w10="urn:schemas-microsoft-com:office:word" xmlns:w="http://schemas.openxmlformats.org/wordprocessingml/2006/main" xmlns:w14="http://schemas.microsoft.com/office/word/2010/wordml" xmlns:w15="http://schemas.microsoft.com/office/word/2012/wordml" xmlns:wpg="http://schemas.microsoft.com/office/word/2010/wordprocessingGroup" xmlns:wpi="http://schemas.microsoft.com/office/word/2010/wordprocessingInk" xmlns:wne="http://schemas.microsoft.com/office/word/2006/wordml" xmlns:wps="http://schemas.microsoft.com/office/word/2010/wordprocessingShape" mc:Ignorable="w14 w15 wp14">
   <w:body>
+    <w:p>
+      <w:bookmarkStart w:id="0" w:name="_GoBack"/>
+      <w:bookmarkEnd w:id="0"/>
+    </w:p>
     <w:p/>
     <w:p/>
     <w:p/>
@@ -9,7 +13,6 @@
     <w:p/>
     <w:p/>
     <w:p/>
-    <w:p/>
     <w:p>
       <w:pPr>
         <w:pStyle w:val="Default"/>
@@ -47,15 +50,7 @@
           <w:sz w:val="40"/>
           <w:szCs w:val="40"/>
         </w:rPr>
-        <w:t>Technical</w:t>
-      </w:r>
-      <w:r>
-        <w:rPr>
-          <w:rFonts w:ascii="Franklin Gothic Medium Cond" w:hAnsi="Franklin Gothic Medium Cond" w:cs="Franklin Gothic Medium Cond"/>
-          <w:sz w:val="40"/>
-          <w:szCs w:val="40"/>
-        </w:rPr>
-        <w:t xml:space="preserve"> Guide</w:t>
+        <w:t>Technical Guide</w:t>
       </w:r>
     </w:p>
     <w:p>
@@ -95,6 +90,12 @@
     </w:p>
     <w:sdt>
       <w:sdtPr>
+        <w:rPr>
+          <w:rFonts w:ascii="Baskerville Old Face" w:eastAsiaTheme="minorHAnsi" w:hAnsi="Baskerville Old Face" w:cstheme="minorBidi"/>
+          <w:color w:val="auto"/>
+          <w:sz w:val="24"/>
+          <w:szCs w:val="24"/>
+        </w:rPr>
         <w:id w:val="1386834392"/>
         <w:docPartObj>
           <w:docPartGallery w:val="Table of Contents"/>
@@ -103,13 +104,9 @@
       </w:sdtPr>
       <w:sdtEndPr>
         <w:rPr>
-          <w:rFonts w:ascii="Baskerville Old Face" w:eastAsiaTheme="minorHAnsi" w:hAnsi="Baskerville Old Face" w:cstheme="minorBidi"/>
           <w:b/>
           <w:bCs/>
           <w:noProof/>
-          <w:color w:val="auto"/>
-          <w:sz w:val="24"/>
-          <w:szCs w:val="24"/>
         </w:rPr>
       </w:sdtEndPr>
       <w:sdtContent>
@@ -1444,8 +1441,6 @@
       <w:r>
         <w:br w:type="page"/>
       </w:r>
-      <w:bookmarkStart w:id="0" w:name="_GoBack"/>
-      <w:bookmarkEnd w:id="0"/>
     </w:p>
     <w:p>
       <w:pPr>
@@ -3498,7 +3493,7 @@
 </file>
 
 <file path=customXml/itemProps1.xml><?xml version="1.0" encoding="utf-8"?>
-<ds:datastoreItem xmlns:ds="http://schemas.openxmlformats.org/officeDocument/2006/customXml" ds:itemID="{4E79405B-C891-4601-B124-DB728AA9C301}">
+<ds:datastoreItem xmlns:ds="http://schemas.openxmlformats.org/officeDocument/2006/customXml" ds:itemID="{210C89FE-7711-41EE-A752-0271D735117C}">
   <ds:schemaRefs>
     <ds:schemaRef ds:uri="http://schemas.openxmlformats.org/officeDocument/2006/bibliography"/>
   </ds:schemaRefs>

</xml_diff>

<commit_message>
added more installation instructions -> TechnicalGuide
</commit_message>
<xml_diff>
--- a/doc/TechnicalGuide.docx
+++ b/doc/TechnicalGuide.docx
@@ -1,6 +1,6 @@
 
 <file path=word/document.xml><?xml version="1.0" encoding="utf-8"?>
-<w:document xmlns:wpc="http://schemas.microsoft.com/office/word/2010/wordprocessingCanvas" xmlns:mc="http://schemas.openxmlformats.org/markup-compatibility/2006" xmlns:o="urn:schemas-microsoft-com:office:office" xmlns:r="http://schemas.openxmlformats.org/officeDocument/2006/relationships" xmlns:m="http://schemas.openxmlformats.org/officeDocument/2006/math" xmlns:v="urn:schemas-microsoft-com:vml" xmlns:wp14="http://schemas.microsoft.com/office/word/2010/wordprocessingDrawing" xmlns:wp="http://schemas.openxmlformats.org/drawingml/2006/wordprocessingDrawing" xmlns:w10="urn:schemas-microsoft-com:office:word" xmlns:w="http://schemas.openxmlformats.org/wordprocessingml/2006/main" xmlns:w14="http://schemas.microsoft.com/office/word/2010/wordml" xmlns:w15="http://schemas.microsoft.com/office/word/2012/wordml" xmlns:wpg="http://schemas.microsoft.com/office/word/2010/wordprocessingGroup" xmlns:wpi="http://schemas.microsoft.com/office/word/2010/wordprocessingInk" xmlns:wne="http://schemas.microsoft.com/office/word/2006/wordml" xmlns:wps="http://schemas.microsoft.com/office/word/2010/wordprocessingShape" mc:Ignorable="w14 w15 wp14">
+<w:document xmlns:wpc="http://schemas.microsoft.com/office/word/2010/wordprocessingCanvas" xmlns:mo="http://schemas.microsoft.com/office/mac/office/2008/main" xmlns:mc="http://schemas.openxmlformats.org/markup-compatibility/2006" xmlns:mv="urn:schemas-microsoft-com:mac:vml" xmlns:o="urn:schemas-microsoft-com:office:office" xmlns:r="http://schemas.openxmlformats.org/officeDocument/2006/relationships" xmlns:m="http://schemas.openxmlformats.org/officeDocument/2006/math" xmlns:v="urn:schemas-microsoft-com:vml" xmlns:wp14="http://schemas.microsoft.com/office/word/2010/wordprocessingDrawing" xmlns:wp="http://schemas.openxmlformats.org/drawingml/2006/wordprocessingDrawing" xmlns:w10="urn:schemas-microsoft-com:office:word" xmlns:w="http://schemas.openxmlformats.org/wordprocessingml/2006/main" xmlns:w14="http://schemas.microsoft.com/office/word/2010/wordml" xmlns:wpg="http://schemas.microsoft.com/office/word/2010/wordprocessingGroup" xmlns:wpi="http://schemas.microsoft.com/office/word/2010/wordprocessingInk" xmlns:wne="http://schemas.microsoft.com/office/word/2006/wordml" xmlns:wps="http://schemas.microsoft.com/office/word/2010/wordprocessingShape" mc:Ignorable="w14 wp14">
   <w:body>
     <w:p>
       <w:pPr>
@@ -215,10 +215,9 @@
               <w:tab w:val="right" w:leader="dot" w:pos="9350"/>
             </w:tabs>
             <w:rPr>
-              <w:rFonts w:ascii="Times New Roman" w:eastAsiaTheme="minorEastAsia" w:hAnsi="Times New Roman" w:cs="Times New Roman"/>
-              <w:noProof/>
-              <w:sz w:val="22"/>
-              <w:szCs w:val="22"/>
+              <w:rFonts w:asciiTheme="minorHAnsi" w:eastAsiaTheme="minorEastAsia" w:hAnsiTheme="minorHAnsi"/>
+              <w:noProof/>
+              <w:lang w:eastAsia="ja-JP"/>
             </w:rPr>
           </w:pPr>
           <w:r>
@@ -239,71 +238,54 @@
             </w:rPr>
             <w:fldChar w:fldCharType="separate"/>
           </w:r>
-          <w:hyperlink w:anchor="_Toc405338901" w:history="1">
-            <w:r>
-              <w:rPr>
-                <w:rStyle w:val="Hyperlink"/>
-                <w:rFonts w:ascii="Times New Roman" w:hAnsi="Times New Roman" w:cs="Times New Roman"/>
-                <w:noProof/>
-              </w:rPr>
-              <w:t>Databases</w:t>
-            </w:r>
-            <w:r>
-              <w:rPr>
-                <w:rFonts w:ascii="Times New Roman" w:hAnsi="Times New Roman" w:cs="Times New Roman"/>
-                <w:noProof/>
-                <w:webHidden/>
-              </w:rPr>
-              <w:tab/>
-            </w:r>
-            <w:r>
-              <w:rPr>
-                <w:rFonts w:ascii="Times New Roman" w:hAnsi="Times New Roman" w:cs="Times New Roman"/>
-                <w:noProof/>
-                <w:webHidden/>
-              </w:rPr>
-              <w:fldChar w:fldCharType="begin"/>
-            </w:r>
-            <w:r>
-              <w:rPr>
-                <w:rFonts w:ascii="Times New Roman" w:hAnsi="Times New Roman" w:cs="Times New Roman"/>
-                <w:noProof/>
-                <w:webHidden/>
-              </w:rPr>
-              <w:instrText xml:space="preserve"> PAGEREF _Toc405338901 \h </w:instrText>
-            </w:r>
-            <w:r>
-              <w:rPr>
-                <w:rFonts w:ascii="Times New Roman" w:hAnsi="Times New Roman" w:cs="Times New Roman"/>
-                <w:noProof/>
-                <w:webHidden/>
-              </w:rPr>
-            </w:r>
-            <w:r>
-              <w:rPr>
-                <w:rFonts w:ascii="Times New Roman" w:hAnsi="Times New Roman" w:cs="Times New Roman"/>
-                <w:noProof/>
-                <w:webHidden/>
-              </w:rPr>
-              <w:fldChar w:fldCharType="separate"/>
-            </w:r>
-            <w:r>
-              <w:rPr>
-                <w:rFonts w:ascii="Times New Roman" w:hAnsi="Times New Roman" w:cs="Times New Roman"/>
-                <w:noProof/>
-                <w:webHidden/>
-              </w:rPr>
-              <w:t>3</w:t>
-            </w:r>
-            <w:r>
-              <w:rPr>
-                <w:rFonts w:ascii="Times New Roman" w:hAnsi="Times New Roman" w:cs="Times New Roman"/>
-                <w:noProof/>
-                <w:webHidden/>
-              </w:rPr>
-              <w:fldChar w:fldCharType="end"/>
-            </w:r>
-          </w:hyperlink>
+          <w:r>
+            <w:rPr>
+              <w:rFonts w:ascii="Times New Roman" w:hAnsi="Times New Roman" w:cs="Times New Roman"/>
+              <w:noProof/>
+            </w:rPr>
+            <w:t>Databases</w:t>
+          </w:r>
+          <w:r>
+            <w:rPr>
+              <w:noProof/>
+            </w:rPr>
+            <w:tab/>
+          </w:r>
+          <w:r>
+            <w:rPr>
+              <w:noProof/>
+            </w:rPr>
+            <w:fldChar w:fldCharType="begin"/>
+          </w:r>
+          <w:r>
+            <w:rPr>
+              <w:noProof/>
+            </w:rPr>
+            <w:instrText xml:space="preserve"> PAGEREF _Toc279777786 \h </w:instrText>
+          </w:r>
+          <w:r>
+            <w:rPr>
+              <w:noProof/>
+            </w:rPr>
+          </w:r>
+          <w:r>
+            <w:rPr>
+              <w:noProof/>
+            </w:rPr>
+            <w:fldChar w:fldCharType="separate"/>
+          </w:r>
+          <w:r>
+            <w:rPr>
+              <w:noProof/>
+            </w:rPr>
+            <w:t>3</w:t>
+          </w:r>
+          <w:r>
+            <w:rPr>
+              <w:noProof/>
+            </w:rPr>
+            <w:fldChar w:fldCharType="end"/>
+          </w:r>
         </w:p>
         <w:p>
           <w:pPr>
@@ -312,77 +294,59 @@
               <w:tab w:val="right" w:leader="dot" w:pos="9350"/>
             </w:tabs>
             <w:rPr>
-              <w:rFonts w:ascii="Times New Roman" w:eastAsiaTheme="minorEastAsia" w:hAnsi="Times New Roman" w:cs="Times New Roman"/>
-              <w:noProof/>
-              <w:sz w:val="22"/>
-              <w:szCs w:val="22"/>
+              <w:rFonts w:asciiTheme="minorHAnsi" w:eastAsiaTheme="minorEastAsia" w:hAnsiTheme="minorHAnsi"/>
+              <w:noProof/>
+              <w:lang w:eastAsia="ja-JP"/>
             </w:rPr>
           </w:pPr>
-          <w:hyperlink w:anchor="_Toc405338902" w:history="1">
-            <w:r>
-              <w:rPr>
-                <w:rStyle w:val="Hyperlink"/>
-                <w:rFonts w:ascii="Times New Roman" w:hAnsi="Times New Roman" w:cs="Times New Roman"/>
-                <w:noProof/>
-              </w:rPr>
-              <w:t>Database I: “directory”</w:t>
-            </w:r>
-            <w:r>
-              <w:rPr>
-                <w:rFonts w:ascii="Times New Roman" w:hAnsi="Times New Roman" w:cs="Times New Roman"/>
-                <w:noProof/>
-                <w:webHidden/>
-              </w:rPr>
-              <w:tab/>
-            </w:r>
-            <w:r>
-              <w:rPr>
-                <w:rFonts w:ascii="Times New Roman" w:hAnsi="Times New Roman" w:cs="Times New Roman"/>
-                <w:noProof/>
-                <w:webHidden/>
-              </w:rPr>
-              <w:fldChar w:fldCharType="begin"/>
-            </w:r>
-            <w:r>
-              <w:rPr>
-                <w:rFonts w:ascii="Times New Roman" w:hAnsi="Times New Roman" w:cs="Times New Roman"/>
-                <w:noProof/>
-                <w:webHidden/>
-              </w:rPr>
-              <w:instrText xml:space="preserve"> PAGEREF _Toc405338902 \h </w:instrText>
-            </w:r>
-            <w:r>
-              <w:rPr>
-                <w:rFonts w:ascii="Times New Roman" w:hAnsi="Times New Roman" w:cs="Times New Roman"/>
-                <w:noProof/>
-                <w:webHidden/>
-              </w:rPr>
-            </w:r>
-            <w:r>
-              <w:rPr>
-                <w:rFonts w:ascii="Times New Roman" w:hAnsi="Times New Roman" w:cs="Times New Roman"/>
-                <w:noProof/>
-                <w:webHidden/>
-              </w:rPr>
-              <w:fldChar w:fldCharType="separate"/>
-            </w:r>
-            <w:r>
-              <w:rPr>
-                <w:rFonts w:ascii="Times New Roman" w:hAnsi="Times New Roman" w:cs="Times New Roman"/>
-                <w:noProof/>
-                <w:webHidden/>
-              </w:rPr>
-              <w:t>3</w:t>
-            </w:r>
-            <w:r>
-              <w:rPr>
-                <w:rFonts w:ascii="Times New Roman" w:hAnsi="Times New Roman" w:cs="Times New Roman"/>
-                <w:noProof/>
-                <w:webHidden/>
-              </w:rPr>
-              <w:fldChar w:fldCharType="end"/>
-            </w:r>
-          </w:hyperlink>
+          <w:r>
+            <w:rPr>
+              <w:rFonts w:ascii="Times New Roman" w:hAnsi="Times New Roman" w:cs="Times New Roman"/>
+              <w:noProof/>
+            </w:rPr>
+            <w:t>Database I: “directory”</w:t>
+          </w:r>
+          <w:r>
+            <w:rPr>
+              <w:noProof/>
+            </w:rPr>
+            <w:tab/>
+          </w:r>
+          <w:r>
+            <w:rPr>
+              <w:noProof/>
+            </w:rPr>
+            <w:fldChar w:fldCharType="begin"/>
+          </w:r>
+          <w:r>
+            <w:rPr>
+              <w:noProof/>
+            </w:rPr>
+            <w:instrText xml:space="preserve"> PAGEREF _Toc279777787 \h </w:instrText>
+          </w:r>
+          <w:r>
+            <w:rPr>
+              <w:noProof/>
+            </w:rPr>
+          </w:r>
+          <w:r>
+            <w:rPr>
+              <w:noProof/>
+            </w:rPr>
+            <w:fldChar w:fldCharType="separate"/>
+          </w:r>
+          <w:r>
+            <w:rPr>
+              <w:noProof/>
+            </w:rPr>
+            <w:t>3</w:t>
+          </w:r>
+          <w:r>
+            <w:rPr>
+              <w:noProof/>
+            </w:rPr>
+            <w:fldChar w:fldCharType="end"/>
+          </w:r>
         </w:p>
         <w:p>
           <w:pPr>
@@ -391,77 +355,59 @@
               <w:tab w:val="right" w:leader="dot" w:pos="9350"/>
             </w:tabs>
             <w:rPr>
-              <w:rFonts w:ascii="Times New Roman" w:eastAsiaTheme="minorEastAsia" w:hAnsi="Times New Roman" w:cs="Times New Roman"/>
-              <w:noProof/>
-              <w:sz w:val="22"/>
-              <w:szCs w:val="22"/>
+              <w:rFonts w:asciiTheme="minorHAnsi" w:eastAsiaTheme="minorEastAsia" w:hAnsiTheme="minorHAnsi"/>
+              <w:noProof/>
+              <w:lang w:eastAsia="ja-JP"/>
             </w:rPr>
           </w:pPr>
-          <w:hyperlink w:anchor="_Toc405338903" w:history="1">
-            <w:r>
-              <w:rPr>
-                <w:rStyle w:val="Hyperlink"/>
-                <w:rFonts w:ascii="Times New Roman" w:hAnsi="Times New Roman" w:cs="Times New Roman"/>
-                <w:noProof/>
-              </w:rPr>
-              <w:t>Table I: “tblUser” :</w:t>
-            </w:r>
-            <w:r>
-              <w:rPr>
-                <w:rFonts w:ascii="Times New Roman" w:hAnsi="Times New Roman" w:cs="Times New Roman"/>
-                <w:noProof/>
-                <w:webHidden/>
-              </w:rPr>
-              <w:tab/>
-            </w:r>
-            <w:r>
-              <w:rPr>
-                <w:rFonts w:ascii="Times New Roman" w:hAnsi="Times New Roman" w:cs="Times New Roman"/>
-                <w:noProof/>
-                <w:webHidden/>
-              </w:rPr>
-              <w:fldChar w:fldCharType="begin"/>
-            </w:r>
-            <w:r>
-              <w:rPr>
-                <w:rFonts w:ascii="Times New Roman" w:hAnsi="Times New Roman" w:cs="Times New Roman"/>
-                <w:noProof/>
-                <w:webHidden/>
-              </w:rPr>
-              <w:instrText xml:space="preserve"> PAGEREF _Toc405338903 \h </w:instrText>
-            </w:r>
-            <w:r>
-              <w:rPr>
-                <w:rFonts w:ascii="Times New Roman" w:hAnsi="Times New Roman" w:cs="Times New Roman"/>
-                <w:noProof/>
-                <w:webHidden/>
-              </w:rPr>
-            </w:r>
-            <w:r>
-              <w:rPr>
-                <w:rFonts w:ascii="Times New Roman" w:hAnsi="Times New Roman" w:cs="Times New Roman"/>
-                <w:noProof/>
-                <w:webHidden/>
-              </w:rPr>
-              <w:fldChar w:fldCharType="separate"/>
-            </w:r>
-            <w:r>
-              <w:rPr>
-                <w:rFonts w:ascii="Times New Roman" w:hAnsi="Times New Roman" w:cs="Times New Roman"/>
-                <w:noProof/>
-                <w:webHidden/>
-              </w:rPr>
-              <w:t>3</w:t>
-            </w:r>
-            <w:r>
-              <w:rPr>
-                <w:rFonts w:ascii="Times New Roman" w:hAnsi="Times New Roman" w:cs="Times New Roman"/>
-                <w:noProof/>
-                <w:webHidden/>
-              </w:rPr>
-              <w:fldChar w:fldCharType="end"/>
-            </w:r>
-          </w:hyperlink>
+          <w:r>
+            <w:rPr>
+              <w:rFonts w:ascii="Times New Roman" w:hAnsi="Times New Roman" w:cs="Times New Roman"/>
+              <w:noProof/>
+            </w:rPr>
+            <w:t>Table I: “tblUser” :</w:t>
+          </w:r>
+          <w:r>
+            <w:rPr>
+              <w:noProof/>
+            </w:rPr>
+            <w:tab/>
+          </w:r>
+          <w:r>
+            <w:rPr>
+              <w:noProof/>
+            </w:rPr>
+            <w:fldChar w:fldCharType="begin"/>
+          </w:r>
+          <w:r>
+            <w:rPr>
+              <w:noProof/>
+            </w:rPr>
+            <w:instrText xml:space="preserve"> PAGEREF _Toc279777788 \h </w:instrText>
+          </w:r>
+          <w:r>
+            <w:rPr>
+              <w:noProof/>
+            </w:rPr>
+          </w:r>
+          <w:r>
+            <w:rPr>
+              <w:noProof/>
+            </w:rPr>
+            <w:fldChar w:fldCharType="separate"/>
+          </w:r>
+          <w:r>
+            <w:rPr>
+              <w:noProof/>
+            </w:rPr>
+            <w:t>3</w:t>
+          </w:r>
+          <w:r>
+            <w:rPr>
+              <w:noProof/>
+            </w:rPr>
+            <w:fldChar w:fldCharType="end"/>
+          </w:r>
         </w:p>
         <w:p>
           <w:pPr>
@@ -470,77 +416,59 @@
               <w:tab w:val="right" w:leader="dot" w:pos="9350"/>
             </w:tabs>
             <w:rPr>
-              <w:rFonts w:ascii="Times New Roman" w:eastAsiaTheme="minorEastAsia" w:hAnsi="Times New Roman" w:cs="Times New Roman"/>
-              <w:noProof/>
-              <w:sz w:val="22"/>
-              <w:szCs w:val="22"/>
+              <w:rFonts w:asciiTheme="minorHAnsi" w:eastAsiaTheme="minorEastAsia" w:hAnsiTheme="minorHAnsi"/>
+              <w:noProof/>
+              <w:lang w:eastAsia="ja-JP"/>
             </w:rPr>
           </w:pPr>
-          <w:hyperlink w:anchor="_Toc405338904" w:history="1">
-            <w:r>
-              <w:rPr>
-                <w:rStyle w:val="Hyperlink"/>
-                <w:rFonts w:ascii="Times New Roman" w:hAnsi="Times New Roman" w:cs="Times New Roman"/>
-                <w:noProof/>
-              </w:rPr>
-              <w:t>Database II: “calendar”</w:t>
-            </w:r>
-            <w:r>
-              <w:rPr>
-                <w:rFonts w:ascii="Times New Roman" w:hAnsi="Times New Roman" w:cs="Times New Roman"/>
-                <w:noProof/>
-                <w:webHidden/>
-              </w:rPr>
-              <w:tab/>
-            </w:r>
-            <w:r>
-              <w:rPr>
-                <w:rFonts w:ascii="Times New Roman" w:hAnsi="Times New Roman" w:cs="Times New Roman"/>
-                <w:noProof/>
-                <w:webHidden/>
-              </w:rPr>
-              <w:fldChar w:fldCharType="begin"/>
-            </w:r>
-            <w:r>
-              <w:rPr>
-                <w:rFonts w:ascii="Times New Roman" w:hAnsi="Times New Roman" w:cs="Times New Roman"/>
-                <w:noProof/>
-                <w:webHidden/>
-              </w:rPr>
-              <w:instrText xml:space="preserve"> PAGEREF _Toc405338904 \h </w:instrText>
-            </w:r>
-            <w:r>
-              <w:rPr>
-                <w:rFonts w:ascii="Times New Roman" w:hAnsi="Times New Roman" w:cs="Times New Roman"/>
-                <w:noProof/>
-                <w:webHidden/>
-              </w:rPr>
-            </w:r>
-            <w:r>
-              <w:rPr>
-                <w:rFonts w:ascii="Times New Roman" w:hAnsi="Times New Roman" w:cs="Times New Roman"/>
-                <w:noProof/>
-                <w:webHidden/>
-              </w:rPr>
-              <w:fldChar w:fldCharType="separate"/>
-            </w:r>
-            <w:r>
-              <w:rPr>
-                <w:rFonts w:ascii="Times New Roman" w:hAnsi="Times New Roman" w:cs="Times New Roman"/>
-                <w:noProof/>
-                <w:webHidden/>
-              </w:rPr>
-              <w:t>3</w:t>
-            </w:r>
-            <w:r>
-              <w:rPr>
-                <w:rFonts w:ascii="Times New Roman" w:hAnsi="Times New Roman" w:cs="Times New Roman"/>
-                <w:noProof/>
-                <w:webHidden/>
-              </w:rPr>
-              <w:fldChar w:fldCharType="end"/>
-            </w:r>
-          </w:hyperlink>
+          <w:r>
+            <w:rPr>
+              <w:rFonts w:ascii="Times New Roman" w:hAnsi="Times New Roman" w:cs="Times New Roman"/>
+              <w:noProof/>
+            </w:rPr>
+            <w:t>Database II: “calendar”</w:t>
+          </w:r>
+          <w:r>
+            <w:rPr>
+              <w:noProof/>
+            </w:rPr>
+            <w:tab/>
+          </w:r>
+          <w:r>
+            <w:rPr>
+              <w:noProof/>
+            </w:rPr>
+            <w:fldChar w:fldCharType="begin"/>
+          </w:r>
+          <w:r>
+            <w:rPr>
+              <w:noProof/>
+            </w:rPr>
+            <w:instrText xml:space="preserve"> PAGEREF _Toc279777789 \h </w:instrText>
+          </w:r>
+          <w:r>
+            <w:rPr>
+              <w:noProof/>
+            </w:rPr>
+          </w:r>
+          <w:r>
+            <w:rPr>
+              <w:noProof/>
+            </w:rPr>
+            <w:fldChar w:fldCharType="separate"/>
+          </w:r>
+          <w:r>
+            <w:rPr>
+              <w:noProof/>
+            </w:rPr>
+            <w:t>3</w:t>
+          </w:r>
+          <w:r>
+            <w:rPr>
+              <w:noProof/>
+            </w:rPr>
+            <w:fldChar w:fldCharType="end"/>
+          </w:r>
         </w:p>
         <w:p>
           <w:pPr>
@@ -549,77 +477,59 @@
               <w:tab w:val="right" w:leader="dot" w:pos="9350"/>
             </w:tabs>
             <w:rPr>
-              <w:rFonts w:ascii="Times New Roman" w:eastAsiaTheme="minorEastAsia" w:hAnsi="Times New Roman" w:cs="Times New Roman"/>
-              <w:noProof/>
-              <w:sz w:val="22"/>
-              <w:szCs w:val="22"/>
+              <w:rFonts w:asciiTheme="minorHAnsi" w:eastAsiaTheme="minorEastAsia" w:hAnsiTheme="minorHAnsi"/>
+              <w:noProof/>
+              <w:lang w:eastAsia="ja-JP"/>
             </w:rPr>
           </w:pPr>
-          <w:hyperlink w:anchor="_Toc405338905" w:history="1">
-            <w:r>
-              <w:rPr>
-                <w:rStyle w:val="Hyperlink"/>
-                <w:rFonts w:ascii="Times New Roman" w:hAnsi="Times New Roman" w:cs="Times New Roman"/>
-                <w:noProof/>
-              </w:rPr>
-              <w:t>Table II: “schedule” :</w:t>
-            </w:r>
-            <w:r>
-              <w:rPr>
-                <w:rFonts w:ascii="Times New Roman" w:hAnsi="Times New Roman" w:cs="Times New Roman"/>
-                <w:noProof/>
-                <w:webHidden/>
-              </w:rPr>
-              <w:tab/>
-            </w:r>
-            <w:r>
-              <w:rPr>
-                <w:rFonts w:ascii="Times New Roman" w:hAnsi="Times New Roman" w:cs="Times New Roman"/>
-                <w:noProof/>
-                <w:webHidden/>
-              </w:rPr>
-              <w:fldChar w:fldCharType="begin"/>
-            </w:r>
-            <w:r>
-              <w:rPr>
-                <w:rFonts w:ascii="Times New Roman" w:hAnsi="Times New Roman" w:cs="Times New Roman"/>
-                <w:noProof/>
-                <w:webHidden/>
-              </w:rPr>
-              <w:instrText xml:space="preserve"> PAGEREF _Toc405338905 \h </w:instrText>
-            </w:r>
-            <w:r>
-              <w:rPr>
-                <w:rFonts w:ascii="Times New Roman" w:hAnsi="Times New Roman" w:cs="Times New Roman"/>
-                <w:noProof/>
-                <w:webHidden/>
-              </w:rPr>
-            </w:r>
-            <w:r>
-              <w:rPr>
-                <w:rFonts w:ascii="Times New Roman" w:hAnsi="Times New Roman" w:cs="Times New Roman"/>
-                <w:noProof/>
-                <w:webHidden/>
-              </w:rPr>
-              <w:fldChar w:fldCharType="separate"/>
-            </w:r>
-            <w:r>
-              <w:rPr>
-                <w:rFonts w:ascii="Times New Roman" w:hAnsi="Times New Roman" w:cs="Times New Roman"/>
-                <w:noProof/>
-                <w:webHidden/>
-              </w:rPr>
-              <w:t>3</w:t>
-            </w:r>
-            <w:r>
-              <w:rPr>
-                <w:rFonts w:ascii="Times New Roman" w:hAnsi="Times New Roman" w:cs="Times New Roman"/>
-                <w:noProof/>
-                <w:webHidden/>
-              </w:rPr>
-              <w:fldChar w:fldCharType="end"/>
-            </w:r>
-          </w:hyperlink>
+          <w:r>
+            <w:rPr>
+              <w:rFonts w:ascii="Times New Roman" w:hAnsi="Times New Roman" w:cs="Times New Roman"/>
+              <w:noProof/>
+            </w:rPr>
+            <w:t>Table II: “schedule” :</w:t>
+          </w:r>
+          <w:r>
+            <w:rPr>
+              <w:noProof/>
+            </w:rPr>
+            <w:tab/>
+          </w:r>
+          <w:r>
+            <w:rPr>
+              <w:noProof/>
+            </w:rPr>
+            <w:fldChar w:fldCharType="begin"/>
+          </w:r>
+          <w:r>
+            <w:rPr>
+              <w:noProof/>
+            </w:rPr>
+            <w:instrText xml:space="preserve"> PAGEREF _Toc279777790 \h </w:instrText>
+          </w:r>
+          <w:r>
+            <w:rPr>
+              <w:noProof/>
+            </w:rPr>
+          </w:r>
+          <w:r>
+            <w:rPr>
+              <w:noProof/>
+            </w:rPr>
+            <w:fldChar w:fldCharType="separate"/>
+          </w:r>
+          <w:r>
+            <w:rPr>
+              <w:noProof/>
+            </w:rPr>
+            <w:t>3</w:t>
+          </w:r>
+          <w:r>
+            <w:rPr>
+              <w:noProof/>
+            </w:rPr>
+            <w:fldChar w:fldCharType="end"/>
+          </w:r>
         </w:p>
         <w:p>
           <w:pPr>
@@ -628,77 +538,59 @@
               <w:tab w:val="right" w:leader="dot" w:pos="9350"/>
             </w:tabs>
             <w:rPr>
-              <w:rFonts w:ascii="Times New Roman" w:eastAsiaTheme="minorEastAsia" w:hAnsi="Times New Roman" w:cs="Times New Roman"/>
-              <w:noProof/>
-              <w:sz w:val="22"/>
-              <w:szCs w:val="22"/>
+              <w:rFonts w:asciiTheme="minorHAnsi" w:eastAsiaTheme="minorEastAsia" w:hAnsiTheme="minorHAnsi"/>
+              <w:noProof/>
+              <w:lang w:eastAsia="ja-JP"/>
             </w:rPr>
           </w:pPr>
-          <w:hyperlink w:anchor="_Toc405338906" w:history="1">
-            <w:r>
-              <w:rPr>
-                <w:rStyle w:val="Hyperlink"/>
-                <w:rFonts w:ascii="Times New Roman" w:hAnsi="Times New Roman" w:cs="Times New Roman"/>
-                <w:noProof/>
-              </w:rPr>
-              <w:t>Table III: “substitutions” :</w:t>
-            </w:r>
-            <w:r>
-              <w:rPr>
-                <w:rFonts w:ascii="Times New Roman" w:hAnsi="Times New Roman" w:cs="Times New Roman"/>
-                <w:noProof/>
-                <w:webHidden/>
-              </w:rPr>
-              <w:tab/>
-            </w:r>
-            <w:r>
-              <w:rPr>
-                <w:rFonts w:ascii="Times New Roman" w:hAnsi="Times New Roman" w:cs="Times New Roman"/>
-                <w:noProof/>
-                <w:webHidden/>
-              </w:rPr>
-              <w:fldChar w:fldCharType="begin"/>
-            </w:r>
-            <w:r>
-              <w:rPr>
-                <w:rFonts w:ascii="Times New Roman" w:hAnsi="Times New Roman" w:cs="Times New Roman"/>
-                <w:noProof/>
-                <w:webHidden/>
-              </w:rPr>
-              <w:instrText xml:space="preserve"> PAGEREF _Toc405338906 \h </w:instrText>
-            </w:r>
-            <w:r>
-              <w:rPr>
-                <w:rFonts w:ascii="Times New Roman" w:hAnsi="Times New Roman" w:cs="Times New Roman"/>
-                <w:noProof/>
-                <w:webHidden/>
-              </w:rPr>
-            </w:r>
-            <w:r>
-              <w:rPr>
-                <w:rFonts w:ascii="Times New Roman" w:hAnsi="Times New Roman" w:cs="Times New Roman"/>
-                <w:noProof/>
-                <w:webHidden/>
-              </w:rPr>
-              <w:fldChar w:fldCharType="separate"/>
-            </w:r>
-            <w:r>
-              <w:rPr>
-                <w:rFonts w:ascii="Times New Roman" w:hAnsi="Times New Roman" w:cs="Times New Roman"/>
-                <w:noProof/>
-                <w:webHidden/>
-              </w:rPr>
-              <w:t>3</w:t>
-            </w:r>
-            <w:r>
-              <w:rPr>
-                <w:rFonts w:ascii="Times New Roman" w:hAnsi="Times New Roman" w:cs="Times New Roman"/>
-                <w:noProof/>
-                <w:webHidden/>
-              </w:rPr>
-              <w:fldChar w:fldCharType="end"/>
-            </w:r>
-          </w:hyperlink>
+          <w:r>
+            <w:rPr>
+              <w:rFonts w:ascii="Times New Roman" w:hAnsi="Times New Roman" w:cs="Times New Roman"/>
+              <w:noProof/>
+            </w:rPr>
+            <w:t>Table III: “substitutions” :</w:t>
+          </w:r>
+          <w:r>
+            <w:rPr>
+              <w:noProof/>
+            </w:rPr>
+            <w:tab/>
+          </w:r>
+          <w:r>
+            <w:rPr>
+              <w:noProof/>
+            </w:rPr>
+            <w:fldChar w:fldCharType="begin"/>
+          </w:r>
+          <w:r>
+            <w:rPr>
+              <w:noProof/>
+            </w:rPr>
+            <w:instrText xml:space="preserve"> PAGEREF _Toc279777791 \h </w:instrText>
+          </w:r>
+          <w:r>
+            <w:rPr>
+              <w:noProof/>
+            </w:rPr>
+          </w:r>
+          <w:r>
+            <w:rPr>
+              <w:noProof/>
+            </w:rPr>
+            <w:fldChar w:fldCharType="separate"/>
+          </w:r>
+          <w:r>
+            <w:rPr>
+              <w:noProof/>
+            </w:rPr>
+            <w:t>4</w:t>
+          </w:r>
+          <w:r>
+            <w:rPr>
+              <w:noProof/>
+            </w:rPr>
+            <w:fldChar w:fldCharType="end"/>
+          </w:r>
         </w:p>
         <w:p>
           <w:pPr>
@@ -707,77 +599,59 @@
               <w:tab w:val="right" w:leader="dot" w:pos="9350"/>
             </w:tabs>
             <w:rPr>
-              <w:rFonts w:ascii="Times New Roman" w:eastAsiaTheme="minorEastAsia" w:hAnsi="Times New Roman" w:cs="Times New Roman"/>
-              <w:noProof/>
-              <w:sz w:val="22"/>
-              <w:szCs w:val="22"/>
+              <w:rFonts w:asciiTheme="minorHAnsi" w:eastAsiaTheme="minorEastAsia" w:hAnsiTheme="minorHAnsi"/>
+              <w:noProof/>
+              <w:lang w:eastAsia="ja-JP"/>
             </w:rPr>
           </w:pPr>
-          <w:hyperlink w:anchor="_Toc405338907" w:history="1">
-            <w:r>
-              <w:rPr>
-                <w:rStyle w:val="Hyperlink"/>
-                <w:rFonts w:ascii="Times New Roman" w:hAnsi="Times New Roman" w:cs="Times New Roman"/>
-                <w:noProof/>
-              </w:rPr>
-              <w:t>Common Layout</w:t>
-            </w:r>
-            <w:r>
-              <w:rPr>
-                <w:rFonts w:ascii="Times New Roman" w:hAnsi="Times New Roman" w:cs="Times New Roman"/>
-                <w:noProof/>
-                <w:webHidden/>
-              </w:rPr>
-              <w:tab/>
-            </w:r>
-            <w:r>
-              <w:rPr>
-                <w:rFonts w:ascii="Times New Roman" w:hAnsi="Times New Roman" w:cs="Times New Roman"/>
-                <w:noProof/>
-                <w:webHidden/>
-              </w:rPr>
-              <w:fldChar w:fldCharType="begin"/>
-            </w:r>
-            <w:r>
-              <w:rPr>
-                <w:rFonts w:ascii="Times New Roman" w:hAnsi="Times New Roman" w:cs="Times New Roman"/>
-                <w:noProof/>
-                <w:webHidden/>
-              </w:rPr>
-              <w:instrText xml:space="preserve"> PAGEREF _Toc405338907 \h </w:instrText>
-            </w:r>
-            <w:r>
-              <w:rPr>
-                <w:rFonts w:ascii="Times New Roman" w:hAnsi="Times New Roman" w:cs="Times New Roman"/>
-                <w:noProof/>
-                <w:webHidden/>
-              </w:rPr>
-            </w:r>
-            <w:r>
-              <w:rPr>
-                <w:rFonts w:ascii="Times New Roman" w:hAnsi="Times New Roman" w:cs="Times New Roman"/>
-                <w:noProof/>
-                <w:webHidden/>
-              </w:rPr>
-              <w:fldChar w:fldCharType="separate"/>
-            </w:r>
-            <w:r>
-              <w:rPr>
-                <w:rFonts w:ascii="Times New Roman" w:hAnsi="Times New Roman" w:cs="Times New Roman"/>
-                <w:noProof/>
-                <w:webHidden/>
-              </w:rPr>
-              <w:t>5</w:t>
-            </w:r>
-            <w:r>
-              <w:rPr>
-                <w:rFonts w:ascii="Times New Roman" w:hAnsi="Times New Roman" w:cs="Times New Roman"/>
-                <w:noProof/>
-                <w:webHidden/>
-              </w:rPr>
-              <w:fldChar w:fldCharType="end"/>
-            </w:r>
-          </w:hyperlink>
+          <w:r>
+            <w:rPr>
+              <w:rFonts w:ascii="Times New Roman" w:hAnsi="Times New Roman" w:cs="Times New Roman"/>
+              <w:noProof/>
+            </w:rPr>
+            <w:t>Common Layout</w:t>
+          </w:r>
+          <w:r>
+            <w:rPr>
+              <w:noProof/>
+            </w:rPr>
+            <w:tab/>
+          </w:r>
+          <w:r>
+            <w:rPr>
+              <w:noProof/>
+            </w:rPr>
+            <w:fldChar w:fldCharType="begin"/>
+          </w:r>
+          <w:r>
+            <w:rPr>
+              <w:noProof/>
+            </w:rPr>
+            <w:instrText xml:space="preserve"> PAGEREF _Toc279777792 \h </w:instrText>
+          </w:r>
+          <w:r>
+            <w:rPr>
+              <w:noProof/>
+            </w:rPr>
+          </w:r>
+          <w:r>
+            <w:rPr>
+              <w:noProof/>
+            </w:rPr>
+            <w:fldChar w:fldCharType="separate"/>
+          </w:r>
+          <w:r>
+            <w:rPr>
+              <w:noProof/>
+            </w:rPr>
+            <w:t>5</w:t>
+          </w:r>
+          <w:r>
+            <w:rPr>
+              <w:noProof/>
+            </w:rPr>
+            <w:fldChar w:fldCharType="end"/>
+          </w:r>
         </w:p>
         <w:p>
           <w:pPr>
@@ -786,77 +660,59 @@
               <w:tab w:val="right" w:leader="dot" w:pos="9350"/>
             </w:tabs>
             <w:rPr>
-              <w:rFonts w:ascii="Times New Roman" w:eastAsiaTheme="minorEastAsia" w:hAnsi="Times New Roman" w:cs="Times New Roman"/>
-              <w:noProof/>
-              <w:sz w:val="22"/>
-              <w:szCs w:val="22"/>
+              <w:rFonts w:asciiTheme="minorHAnsi" w:eastAsiaTheme="minorEastAsia" w:hAnsiTheme="minorHAnsi"/>
+              <w:noProof/>
+              <w:lang w:eastAsia="ja-JP"/>
             </w:rPr>
           </w:pPr>
-          <w:hyperlink w:anchor="_Toc405338908" w:history="1">
-            <w:r>
-              <w:rPr>
-                <w:rStyle w:val="Hyperlink"/>
-                <w:rFonts w:ascii="Times New Roman" w:hAnsi="Times New Roman" w:cs="Times New Roman"/>
-                <w:noProof/>
-              </w:rPr>
-              <w:t>Navigation Bar</w:t>
-            </w:r>
-            <w:r>
-              <w:rPr>
-                <w:rFonts w:ascii="Times New Roman" w:hAnsi="Times New Roman" w:cs="Times New Roman"/>
-                <w:noProof/>
-                <w:webHidden/>
-              </w:rPr>
-              <w:tab/>
-            </w:r>
-            <w:r>
-              <w:rPr>
-                <w:rFonts w:ascii="Times New Roman" w:hAnsi="Times New Roman" w:cs="Times New Roman"/>
-                <w:noProof/>
-                <w:webHidden/>
-              </w:rPr>
-              <w:fldChar w:fldCharType="begin"/>
-            </w:r>
-            <w:r>
-              <w:rPr>
-                <w:rFonts w:ascii="Times New Roman" w:hAnsi="Times New Roman" w:cs="Times New Roman"/>
-                <w:noProof/>
-                <w:webHidden/>
-              </w:rPr>
-              <w:instrText xml:space="preserve"> PAGEREF _Toc405338908 \h </w:instrText>
-            </w:r>
-            <w:r>
-              <w:rPr>
-                <w:rFonts w:ascii="Times New Roman" w:hAnsi="Times New Roman" w:cs="Times New Roman"/>
-                <w:noProof/>
-                <w:webHidden/>
-              </w:rPr>
-            </w:r>
-            <w:r>
-              <w:rPr>
-                <w:rFonts w:ascii="Times New Roman" w:hAnsi="Times New Roman" w:cs="Times New Roman"/>
-                <w:noProof/>
-                <w:webHidden/>
-              </w:rPr>
-              <w:fldChar w:fldCharType="separate"/>
-            </w:r>
-            <w:r>
-              <w:rPr>
-                <w:rFonts w:ascii="Times New Roman" w:hAnsi="Times New Roman" w:cs="Times New Roman"/>
-                <w:noProof/>
-                <w:webHidden/>
-              </w:rPr>
-              <w:t>5</w:t>
-            </w:r>
-            <w:r>
-              <w:rPr>
-                <w:rFonts w:ascii="Times New Roman" w:hAnsi="Times New Roman" w:cs="Times New Roman"/>
-                <w:noProof/>
-                <w:webHidden/>
-              </w:rPr>
-              <w:fldChar w:fldCharType="end"/>
-            </w:r>
-          </w:hyperlink>
+          <w:r>
+            <w:rPr>
+              <w:rFonts w:ascii="Times New Roman" w:hAnsi="Times New Roman" w:cs="Times New Roman"/>
+              <w:noProof/>
+            </w:rPr>
+            <w:t>Navigation Bar</w:t>
+          </w:r>
+          <w:r>
+            <w:rPr>
+              <w:noProof/>
+            </w:rPr>
+            <w:tab/>
+          </w:r>
+          <w:r>
+            <w:rPr>
+              <w:noProof/>
+            </w:rPr>
+            <w:fldChar w:fldCharType="begin"/>
+          </w:r>
+          <w:r>
+            <w:rPr>
+              <w:noProof/>
+            </w:rPr>
+            <w:instrText xml:space="preserve"> PAGEREF _Toc279777793 \h </w:instrText>
+          </w:r>
+          <w:r>
+            <w:rPr>
+              <w:noProof/>
+            </w:rPr>
+          </w:r>
+          <w:r>
+            <w:rPr>
+              <w:noProof/>
+            </w:rPr>
+            <w:fldChar w:fldCharType="separate"/>
+          </w:r>
+          <w:r>
+            <w:rPr>
+              <w:noProof/>
+            </w:rPr>
+            <w:t>5</w:t>
+          </w:r>
+          <w:r>
+            <w:rPr>
+              <w:noProof/>
+            </w:rPr>
+            <w:fldChar w:fldCharType="end"/>
+          </w:r>
         </w:p>
         <w:p>
           <w:pPr>
@@ -865,77 +721,59 @@
               <w:tab w:val="right" w:leader="dot" w:pos="9350"/>
             </w:tabs>
             <w:rPr>
-              <w:rFonts w:ascii="Times New Roman" w:eastAsiaTheme="minorEastAsia" w:hAnsi="Times New Roman" w:cs="Times New Roman"/>
-              <w:noProof/>
-              <w:sz w:val="22"/>
-              <w:szCs w:val="22"/>
+              <w:rFonts w:asciiTheme="minorHAnsi" w:eastAsiaTheme="minorEastAsia" w:hAnsiTheme="minorHAnsi"/>
+              <w:noProof/>
+              <w:lang w:eastAsia="ja-JP"/>
             </w:rPr>
           </w:pPr>
-          <w:hyperlink w:anchor="_Toc405338909" w:history="1">
-            <w:r>
-              <w:rPr>
-                <w:rStyle w:val="Hyperlink"/>
-                <w:rFonts w:ascii="Times New Roman" w:hAnsi="Times New Roman" w:cs="Times New Roman"/>
-                <w:noProof/>
-              </w:rPr>
-              <w:t>Activation Buttons</w:t>
-            </w:r>
-            <w:r>
-              <w:rPr>
-                <w:rFonts w:ascii="Times New Roman" w:hAnsi="Times New Roman" w:cs="Times New Roman"/>
-                <w:noProof/>
-                <w:webHidden/>
-              </w:rPr>
-              <w:tab/>
-            </w:r>
-            <w:r>
-              <w:rPr>
-                <w:rFonts w:ascii="Times New Roman" w:hAnsi="Times New Roman" w:cs="Times New Roman"/>
-                <w:noProof/>
-                <w:webHidden/>
-              </w:rPr>
-              <w:fldChar w:fldCharType="begin"/>
-            </w:r>
-            <w:r>
-              <w:rPr>
-                <w:rFonts w:ascii="Times New Roman" w:hAnsi="Times New Roman" w:cs="Times New Roman"/>
-                <w:noProof/>
-                <w:webHidden/>
-              </w:rPr>
-              <w:instrText xml:space="preserve"> PAGEREF _Toc405338909 \h </w:instrText>
-            </w:r>
-            <w:r>
-              <w:rPr>
-                <w:rFonts w:ascii="Times New Roman" w:hAnsi="Times New Roman" w:cs="Times New Roman"/>
-                <w:noProof/>
-                <w:webHidden/>
-              </w:rPr>
-            </w:r>
-            <w:r>
-              <w:rPr>
-                <w:rFonts w:ascii="Times New Roman" w:hAnsi="Times New Roman" w:cs="Times New Roman"/>
-                <w:noProof/>
-                <w:webHidden/>
-              </w:rPr>
-              <w:fldChar w:fldCharType="separate"/>
-            </w:r>
-            <w:r>
-              <w:rPr>
-                <w:rFonts w:ascii="Times New Roman" w:hAnsi="Times New Roman" w:cs="Times New Roman"/>
-                <w:noProof/>
-                <w:webHidden/>
-              </w:rPr>
-              <w:t>5</w:t>
-            </w:r>
-            <w:r>
-              <w:rPr>
-                <w:rFonts w:ascii="Times New Roman" w:hAnsi="Times New Roman" w:cs="Times New Roman"/>
-                <w:noProof/>
-                <w:webHidden/>
-              </w:rPr>
-              <w:fldChar w:fldCharType="end"/>
-            </w:r>
-          </w:hyperlink>
+          <w:r>
+            <w:rPr>
+              <w:rFonts w:ascii="Times New Roman" w:hAnsi="Times New Roman" w:cs="Times New Roman"/>
+              <w:noProof/>
+            </w:rPr>
+            <w:t>Activation Buttons</w:t>
+          </w:r>
+          <w:r>
+            <w:rPr>
+              <w:noProof/>
+            </w:rPr>
+            <w:tab/>
+          </w:r>
+          <w:r>
+            <w:rPr>
+              <w:noProof/>
+            </w:rPr>
+            <w:fldChar w:fldCharType="begin"/>
+          </w:r>
+          <w:r>
+            <w:rPr>
+              <w:noProof/>
+            </w:rPr>
+            <w:instrText xml:space="preserve"> PAGEREF _Toc279777794 \h </w:instrText>
+          </w:r>
+          <w:r>
+            <w:rPr>
+              <w:noProof/>
+            </w:rPr>
+          </w:r>
+          <w:r>
+            <w:rPr>
+              <w:noProof/>
+            </w:rPr>
+            <w:fldChar w:fldCharType="separate"/>
+          </w:r>
+          <w:r>
+            <w:rPr>
+              <w:noProof/>
+            </w:rPr>
+            <w:t>5</w:t>
+          </w:r>
+          <w:r>
+            <w:rPr>
+              <w:noProof/>
+            </w:rPr>
+            <w:fldChar w:fldCharType="end"/>
+          </w:r>
         </w:p>
         <w:p>
           <w:pPr>
@@ -944,77 +782,59 @@
               <w:tab w:val="right" w:leader="dot" w:pos="9350"/>
             </w:tabs>
             <w:rPr>
-              <w:rFonts w:ascii="Times New Roman" w:eastAsiaTheme="minorEastAsia" w:hAnsi="Times New Roman" w:cs="Times New Roman"/>
-              <w:noProof/>
-              <w:sz w:val="22"/>
-              <w:szCs w:val="22"/>
+              <w:rFonts w:asciiTheme="minorHAnsi" w:eastAsiaTheme="minorEastAsia" w:hAnsiTheme="minorHAnsi"/>
+              <w:noProof/>
+              <w:lang w:eastAsia="ja-JP"/>
             </w:rPr>
           </w:pPr>
-          <w:hyperlink w:anchor="_Toc405338910" w:history="1">
-            <w:r>
-              <w:rPr>
-                <w:rStyle w:val="Hyperlink"/>
-                <w:rFonts w:ascii="Times New Roman" w:hAnsi="Times New Roman" w:cs="Times New Roman"/>
-                <w:noProof/>
-              </w:rPr>
-              <w:t>Activate</w:t>
-            </w:r>
-            <w:r>
-              <w:rPr>
-                <w:rFonts w:ascii="Times New Roman" w:hAnsi="Times New Roman" w:cs="Times New Roman"/>
-                <w:noProof/>
-                <w:webHidden/>
-              </w:rPr>
-              <w:tab/>
-            </w:r>
-            <w:r>
-              <w:rPr>
-                <w:rFonts w:ascii="Times New Roman" w:hAnsi="Times New Roman" w:cs="Times New Roman"/>
-                <w:noProof/>
-                <w:webHidden/>
-              </w:rPr>
-              <w:fldChar w:fldCharType="begin"/>
-            </w:r>
-            <w:r>
-              <w:rPr>
-                <w:rFonts w:ascii="Times New Roman" w:hAnsi="Times New Roman" w:cs="Times New Roman"/>
-                <w:noProof/>
-                <w:webHidden/>
-              </w:rPr>
-              <w:instrText xml:space="preserve"> PAGEREF _Toc405338910 \h </w:instrText>
-            </w:r>
-            <w:r>
-              <w:rPr>
-                <w:rFonts w:ascii="Times New Roman" w:hAnsi="Times New Roman" w:cs="Times New Roman"/>
-                <w:noProof/>
-                <w:webHidden/>
-              </w:rPr>
-            </w:r>
-            <w:r>
-              <w:rPr>
-                <w:rFonts w:ascii="Times New Roman" w:hAnsi="Times New Roman" w:cs="Times New Roman"/>
-                <w:noProof/>
-                <w:webHidden/>
-              </w:rPr>
-              <w:fldChar w:fldCharType="separate"/>
-            </w:r>
-            <w:r>
-              <w:rPr>
-                <w:rFonts w:ascii="Times New Roman" w:hAnsi="Times New Roman" w:cs="Times New Roman"/>
-                <w:noProof/>
-                <w:webHidden/>
-              </w:rPr>
-              <w:t>5</w:t>
-            </w:r>
-            <w:r>
-              <w:rPr>
-                <w:rFonts w:ascii="Times New Roman" w:hAnsi="Times New Roman" w:cs="Times New Roman"/>
-                <w:noProof/>
-                <w:webHidden/>
-              </w:rPr>
-              <w:fldChar w:fldCharType="end"/>
-            </w:r>
-          </w:hyperlink>
+          <w:r>
+            <w:rPr>
+              <w:rFonts w:ascii="Times New Roman" w:hAnsi="Times New Roman" w:cs="Times New Roman"/>
+              <w:noProof/>
+            </w:rPr>
+            <w:t>Activate</w:t>
+          </w:r>
+          <w:r>
+            <w:rPr>
+              <w:noProof/>
+            </w:rPr>
+            <w:tab/>
+          </w:r>
+          <w:r>
+            <w:rPr>
+              <w:noProof/>
+            </w:rPr>
+            <w:fldChar w:fldCharType="begin"/>
+          </w:r>
+          <w:r>
+            <w:rPr>
+              <w:noProof/>
+            </w:rPr>
+            <w:instrText xml:space="preserve"> PAGEREF _Toc279777795 \h </w:instrText>
+          </w:r>
+          <w:r>
+            <w:rPr>
+              <w:noProof/>
+            </w:rPr>
+          </w:r>
+          <w:r>
+            <w:rPr>
+              <w:noProof/>
+            </w:rPr>
+            <w:fldChar w:fldCharType="separate"/>
+          </w:r>
+          <w:r>
+            <w:rPr>
+              <w:noProof/>
+            </w:rPr>
+            <w:t>5</w:t>
+          </w:r>
+          <w:r>
+            <w:rPr>
+              <w:noProof/>
+            </w:rPr>
+            <w:fldChar w:fldCharType="end"/>
+          </w:r>
         </w:p>
         <w:p>
           <w:pPr>
@@ -1023,77 +843,59 @@
               <w:tab w:val="right" w:leader="dot" w:pos="9350"/>
             </w:tabs>
             <w:rPr>
-              <w:rFonts w:ascii="Times New Roman" w:eastAsiaTheme="minorEastAsia" w:hAnsi="Times New Roman" w:cs="Times New Roman"/>
-              <w:noProof/>
-              <w:sz w:val="22"/>
-              <w:szCs w:val="22"/>
+              <w:rFonts w:asciiTheme="minorHAnsi" w:eastAsiaTheme="minorEastAsia" w:hAnsiTheme="minorHAnsi"/>
+              <w:noProof/>
+              <w:lang w:eastAsia="ja-JP"/>
             </w:rPr>
           </w:pPr>
-          <w:hyperlink w:anchor="_Toc405338911" w:history="1">
-            <w:r>
-              <w:rPr>
-                <w:rStyle w:val="Hyperlink"/>
-                <w:rFonts w:ascii="Times New Roman" w:hAnsi="Times New Roman" w:cs="Times New Roman"/>
-                <w:noProof/>
-              </w:rPr>
-              <w:t>Deactivate</w:t>
-            </w:r>
-            <w:r>
-              <w:rPr>
-                <w:rFonts w:ascii="Times New Roman" w:hAnsi="Times New Roman" w:cs="Times New Roman"/>
-                <w:noProof/>
-                <w:webHidden/>
-              </w:rPr>
-              <w:tab/>
-            </w:r>
-            <w:r>
-              <w:rPr>
-                <w:rFonts w:ascii="Times New Roman" w:hAnsi="Times New Roman" w:cs="Times New Roman"/>
-                <w:noProof/>
-                <w:webHidden/>
-              </w:rPr>
-              <w:fldChar w:fldCharType="begin"/>
-            </w:r>
-            <w:r>
-              <w:rPr>
-                <w:rFonts w:ascii="Times New Roman" w:hAnsi="Times New Roman" w:cs="Times New Roman"/>
-                <w:noProof/>
-                <w:webHidden/>
-              </w:rPr>
-              <w:instrText xml:space="preserve"> PAGEREF _Toc405338911 \h </w:instrText>
-            </w:r>
-            <w:r>
-              <w:rPr>
-                <w:rFonts w:ascii="Times New Roman" w:hAnsi="Times New Roman" w:cs="Times New Roman"/>
-                <w:noProof/>
-                <w:webHidden/>
-              </w:rPr>
-            </w:r>
-            <w:r>
-              <w:rPr>
-                <w:rFonts w:ascii="Times New Roman" w:hAnsi="Times New Roman" w:cs="Times New Roman"/>
-                <w:noProof/>
-                <w:webHidden/>
-              </w:rPr>
-              <w:fldChar w:fldCharType="separate"/>
-            </w:r>
-            <w:r>
-              <w:rPr>
-                <w:rFonts w:ascii="Times New Roman" w:hAnsi="Times New Roman" w:cs="Times New Roman"/>
-                <w:noProof/>
-                <w:webHidden/>
-              </w:rPr>
-              <w:t>5</w:t>
-            </w:r>
-            <w:r>
-              <w:rPr>
-                <w:rFonts w:ascii="Times New Roman" w:hAnsi="Times New Roman" w:cs="Times New Roman"/>
-                <w:noProof/>
-                <w:webHidden/>
-              </w:rPr>
-              <w:fldChar w:fldCharType="end"/>
-            </w:r>
-          </w:hyperlink>
+          <w:r>
+            <w:rPr>
+              <w:rFonts w:ascii="Times New Roman" w:hAnsi="Times New Roman" w:cs="Times New Roman"/>
+              <w:noProof/>
+            </w:rPr>
+            <w:t>Deactivate</w:t>
+          </w:r>
+          <w:r>
+            <w:rPr>
+              <w:noProof/>
+            </w:rPr>
+            <w:tab/>
+          </w:r>
+          <w:r>
+            <w:rPr>
+              <w:noProof/>
+            </w:rPr>
+            <w:fldChar w:fldCharType="begin"/>
+          </w:r>
+          <w:r>
+            <w:rPr>
+              <w:noProof/>
+            </w:rPr>
+            <w:instrText xml:space="preserve"> PAGEREF _Toc279777796 \h </w:instrText>
+          </w:r>
+          <w:r>
+            <w:rPr>
+              <w:noProof/>
+            </w:rPr>
+          </w:r>
+          <w:r>
+            <w:rPr>
+              <w:noProof/>
+            </w:rPr>
+            <w:fldChar w:fldCharType="separate"/>
+          </w:r>
+          <w:r>
+            <w:rPr>
+              <w:noProof/>
+            </w:rPr>
+            <w:t>5</w:t>
+          </w:r>
+          <w:r>
+            <w:rPr>
+              <w:noProof/>
+            </w:rPr>
+            <w:fldChar w:fldCharType="end"/>
+          </w:r>
         </w:p>
         <w:p>
           <w:pPr>
@@ -1102,77 +904,59 @@
               <w:tab w:val="right" w:leader="dot" w:pos="9350"/>
             </w:tabs>
             <w:rPr>
-              <w:rFonts w:ascii="Times New Roman" w:eastAsiaTheme="minorEastAsia" w:hAnsi="Times New Roman" w:cs="Times New Roman"/>
-              <w:noProof/>
-              <w:sz w:val="22"/>
-              <w:szCs w:val="22"/>
+              <w:rFonts w:asciiTheme="minorHAnsi" w:eastAsiaTheme="minorEastAsia" w:hAnsiTheme="minorHAnsi"/>
+              <w:noProof/>
+              <w:lang w:eastAsia="ja-JP"/>
             </w:rPr>
           </w:pPr>
-          <w:hyperlink w:anchor="_Toc405338912" w:history="1">
-            <w:r>
-              <w:rPr>
-                <w:rStyle w:val="Hyperlink"/>
-                <w:rFonts w:ascii="Times New Roman" w:hAnsi="Times New Roman" w:cs="Times New Roman"/>
-                <w:noProof/>
-              </w:rPr>
-              <w:t>Silence</w:t>
-            </w:r>
-            <w:r>
-              <w:rPr>
-                <w:rFonts w:ascii="Times New Roman" w:hAnsi="Times New Roman" w:cs="Times New Roman"/>
-                <w:noProof/>
-                <w:webHidden/>
-              </w:rPr>
-              <w:tab/>
-            </w:r>
-            <w:r>
-              <w:rPr>
-                <w:rFonts w:ascii="Times New Roman" w:hAnsi="Times New Roman" w:cs="Times New Roman"/>
-                <w:noProof/>
-                <w:webHidden/>
-              </w:rPr>
-              <w:fldChar w:fldCharType="begin"/>
-            </w:r>
-            <w:r>
-              <w:rPr>
-                <w:rFonts w:ascii="Times New Roman" w:hAnsi="Times New Roman" w:cs="Times New Roman"/>
-                <w:noProof/>
-                <w:webHidden/>
-              </w:rPr>
-              <w:instrText xml:space="preserve"> PAGEREF _Toc405338912 \h </w:instrText>
-            </w:r>
-            <w:r>
-              <w:rPr>
-                <w:rFonts w:ascii="Times New Roman" w:hAnsi="Times New Roman" w:cs="Times New Roman"/>
-                <w:noProof/>
-                <w:webHidden/>
-              </w:rPr>
-            </w:r>
-            <w:r>
-              <w:rPr>
-                <w:rFonts w:ascii="Times New Roman" w:hAnsi="Times New Roman" w:cs="Times New Roman"/>
-                <w:noProof/>
-                <w:webHidden/>
-              </w:rPr>
-              <w:fldChar w:fldCharType="separate"/>
-            </w:r>
-            <w:r>
-              <w:rPr>
-                <w:rFonts w:ascii="Times New Roman" w:hAnsi="Times New Roman" w:cs="Times New Roman"/>
-                <w:noProof/>
-                <w:webHidden/>
-              </w:rPr>
-              <w:t>5</w:t>
-            </w:r>
-            <w:r>
-              <w:rPr>
-                <w:rFonts w:ascii="Times New Roman" w:hAnsi="Times New Roman" w:cs="Times New Roman"/>
-                <w:noProof/>
-                <w:webHidden/>
-              </w:rPr>
-              <w:fldChar w:fldCharType="end"/>
-            </w:r>
-          </w:hyperlink>
+          <w:r>
+            <w:rPr>
+              <w:rFonts w:ascii="Times New Roman" w:hAnsi="Times New Roman" w:cs="Times New Roman"/>
+              <w:noProof/>
+            </w:rPr>
+            <w:t>Silence</w:t>
+          </w:r>
+          <w:r>
+            <w:rPr>
+              <w:noProof/>
+            </w:rPr>
+            <w:tab/>
+          </w:r>
+          <w:r>
+            <w:rPr>
+              <w:noProof/>
+            </w:rPr>
+            <w:fldChar w:fldCharType="begin"/>
+          </w:r>
+          <w:r>
+            <w:rPr>
+              <w:noProof/>
+            </w:rPr>
+            <w:instrText xml:space="preserve"> PAGEREF _Toc279777797 \h </w:instrText>
+          </w:r>
+          <w:r>
+            <w:rPr>
+              <w:noProof/>
+            </w:rPr>
+          </w:r>
+          <w:r>
+            <w:rPr>
+              <w:noProof/>
+            </w:rPr>
+            <w:fldChar w:fldCharType="separate"/>
+          </w:r>
+          <w:r>
+            <w:rPr>
+              <w:noProof/>
+            </w:rPr>
+            <w:t>5</w:t>
+          </w:r>
+          <w:r>
+            <w:rPr>
+              <w:noProof/>
+            </w:rPr>
+            <w:fldChar w:fldCharType="end"/>
+          </w:r>
         </w:p>
         <w:p>
           <w:pPr>
@@ -1181,77 +965,59 @@
               <w:tab w:val="right" w:leader="dot" w:pos="9350"/>
             </w:tabs>
             <w:rPr>
-              <w:rFonts w:ascii="Times New Roman" w:eastAsiaTheme="minorEastAsia" w:hAnsi="Times New Roman" w:cs="Times New Roman"/>
-              <w:noProof/>
-              <w:sz w:val="22"/>
-              <w:szCs w:val="22"/>
+              <w:rFonts w:asciiTheme="minorHAnsi" w:eastAsiaTheme="minorEastAsia" w:hAnsiTheme="minorHAnsi"/>
+              <w:noProof/>
+              <w:lang w:eastAsia="ja-JP"/>
             </w:rPr>
           </w:pPr>
-          <w:hyperlink w:anchor="_Toc405338913" w:history="1">
-            <w:r>
-              <w:rPr>
-                <w:rStyle w:val="Hyperlink"/>
-                <w:rFonts w:ascii="Times New Roman" w:hAnsi="Times New Roman" w:cs="Times New Roman"/>
-                <w:noProof/>
-              </w:rPr>
-              <w:t>Calendar View</w:t>
-            </w:r>
-            <w:r>
-              <w:rPr>
-                <w:rFonts w:ascii="Times New Roman" w:hAnsi="Times New Roman" w:cs="Times New Roman"/>
-                <w:noProof/>
-                <w:webHidden/>
-              </w:rPr>
-              <w:tab/>
-            </w:r>
-            <w:r>
-              <w:rPr>
-                <w:rFonts w:ascii="Times New Roman" w:hAnsi="Times New Roman" w:cs="Times New Roman"/>
-                <w:noProof/>
-                <w:webHidden/>
-              </w:rPr>
-              <w:fldChar w:fldCharType="begin"/>
-            </w:r>
-            <w:r>
-              <w:rPr>
-                <w:rFonts w:ascii="Times New Roman" w:hAnsi="Times New Roman" w:cs="Times New Roman"/>
-                <w:noProof/>
-                <w:webHidden/>
-              </w:rPr>
-              <w:instrText xml:space="preserve"> PAGEREF _Toc405338913 \h </w:instrText>
-            </w:r>
-            <w:r>
-              <w:rPr>
-                <w:rFonts w:ascii="Times New Roman" w:hAnsi="Times New Roman" w:cs="Times New Roman"/>
-                <w:noProof/>
-                <w:webHidden/>
-              </w:rPr>
-            </w:r>
-            <w:r>
-              <w:rPr>
-                <w:rFonts w:ascii="Times New Roman" w:hAnsi="Times New Roman" w:cs="Times New Roman"/>
-                <w:noProof/>
-                <w:webHidden/>
-              </w:rPr>
-              <w:fldChar w:fldCharType="separate"/>
-            </w:r>
-            <w:r>
-              <w:rPr>
-                <w:rFonts w:ascii="Times New Roman" w:hAnsi="Times New Roman" w:cs="Times New Roman"/>
-                <w:noProof/>
-                <w:webHidden/>
-              </w:rPr>
-              <w:t>6</w:t>
-            </w:r>
-            <w:r>
-              <w:rPr>
-                <w:rFonts w:ascii="Times New Roman" w:hAnsi="Times New Roman" w:cs="Times New Roman"/>
-                <w:noProof/>
-                <w:webHidden/>
-              </w:rPr>
-              <w:fldChar w:fldCharType="end"/>
-            </w:r>
-          </w:hyperlink>
+          <w:r>
+            <w:rPr>
+              <w:rFonts w:ascii="Times New Roman" w:hAnsi="Times New Roman" w:cs="Times New Roman"/>
+              <w:noProof/>
+            </w:rPr>
+            <w:t>Code Base Analysis</w:t>
+          </w:r>
+          <w:r>
+            <w:rPr>
+              <w:noProof/>
+            </w:rPr>
+            <w:tab/>
+          </w:r>
+          <w:r>
+            <w:rPr>
+              <w:noProof/>
+            </w:rPr>
+            <w:fldChar w:fldCharType="begin"/>
+          </w:r>
+          <w:r>
+            <w:rPr>
+              <w:noProof/>
+            </w:rPr>
+            <w:instrText xml:space="preserve"> PAGEREF _Toc279777798 \h </w:instrText>
+          </w:r>
+          <w:r>
+            <w:rPr>
+              <w:noProof/>
+            </w:rPr>
+          </w:r>
+          <w:r>
+            <w:rPr>
+              <w:noProof/>
+            </w:rPr>
+            <w:fldChar w:fldCharType="separate"/>
+          </w:r>
+          <w:r>
+            <w:rPr>
+              <w:noProof/>
+            </w:rPr>
+            <w:t>6</w:t>
+          </w:r>
+          <w:r>
+            <w:rPr>
+              <w:noProof/>
+            </w:rPr>
+            <w:fldChar w:fldCharType="end"/>
+          </w:r>
         </w:p>
         <w:p>
           <w:pPr>
@@ -1260,77 +1026,59 @@
               <w:tab w:val="right" w:leader="dot" w:pos="9350"/>
             </w:tabs>
             <w:rPr>
-              <w:rFonts w:ascii="Times New Roman" w:eastAsiaTheme="minorEastAsia" w:hAnsi="Times New Roman" w:cs="Times New Roman"/>
-              <w:noProof/>
-              <w:sz w:val="22"/>
-              <w:szCs w:val="22"/>
+              <w:rFonts w:asciiTheme="minorHAnsi" w:eastAsiaTheme="minorEastAsia" w:hAnsiTheme="minorHAnsi"/>
+              <w:noProof/>
+              <w:lang w:eastAsia="ja-JP"/>
             </w:rPr>
           </w:pPr>
-          <w:hyperlink w:anchor="_Toc405338914" w:history="1">
-            <w:r>
-              <w:rPr>
-                <w:rStyle w:val="Hyperlink"/>
-                <w:rFonts w:ascii="Times New Roman" w:hAnsi="Times New Roman" w:cs="Times New Roman"/>
-                <w:noProof/>
-              </w:rPr>
-              <w:t>Python Overview</w:t>
-            </w:r>
-            <w:r>
-              <w:rPr>
-                <w:rFonts w:ascii="Times New Roman" w:hAnsi="Times New Roman" w:cs="Times New Roman"/>
-                <w:noProof/>
-                <w:webHidden/>
-              </w:rPr>
-              <w:tab/>
-            </w:r>
-            <w:r>
-              <w:rPr>
-                <w:rFonts w:ascii="Times New Roman" w:hAnsi="Times New Roman" w:cs="Times New Roman"/>
-                <w:noProof/>
-                <w:webHidden/>
-              </w:rPr>
-              <w:fldChar w:fldCharType="begin"/>
-            </w:r>
-            <w:r>
-              <w:rPr>
-                <w:rFonts w:ascii="Times New Roman" w:hAnsi="Times New Roman" w:cs="Times New Roman"/>
-                <w:noProof/>
-                <w:webHidden/>
-              </w:rPr>
-              <w:instrText xml:space="preserve"> PAGEREF _Toc405338914 \h </w:instrText>
-            </w:r>
-            <w:r>
-              <w:rPr>
-                <w:rFonts w:ascii="Times New Roman" w:hAnsi="Times New Roman" w:cs="Times New Roman"/>
-                <w:noProof/>
-                <w:webHidden/>
-              </w:rPr>
-            </w:r>
-            <w:r>
-              <w:rPr>
-                <w:rFonts w:ascii="Times New Roman" w:hAnsi="Times New Roman" w:cs="Times New Roman"/>
-                <w:noProof/>
-                <w:webHidden/>
-              </w:rPr>
-              <w:fldChar w:fldCharType="separate"/>
-            </w:r>
-            <w:r>
-              <w:rPr>
-                <w:rFonts w:ascii="Times New Roman" w:hAnsi="Times New Roman" w:cs="Times New Roman"/>
-                <w:noProof/>
-                <w:webHidden/>
-              </w:rPr>
-              <w:t>6</w:t>
-            </w:r>
-            <w:r>
-              <w:rPr>
-                <w:rFonts w:ascii="Times New Roman" w:hAnsi="Times New Roman" w:cs="Times New Roman"/>
-                <w:noProof/>
-                <w:webHidden/>
-              </w:rPr>
-              <w:fldChar w:fldCharType="end"/>
-            </w:r>
-          </w:hyperlink>
+          <w:r>
+            <w:rPr>
+              <w:rFonts w:ascii="Times New Roman" w:hAnsi="Times New Roman" w:cs="Times New Roman"/>
+              <w:noProof/>
+            </w:rPr>
+            <w:t>Backend Python/Flask Overview</w:t>
+          </w:r>
+          <w:r>
+            <w:rPr>
+              <w:noProof/>
+            </w:rPr>
+            <w:tab/>
+          </w:r>
+          <w:r>
+            <w:rPr>
+              <w:noProof/>
+            </w:rPr>
+            <w:fldChar w:fldCharType="begin"/>
+          </w:r>
+          <w:r>
+            <w:rPr>
+              <w:noProof/>
+            </w:rPr>
+            <w:instrText xml:space="preserve"> PAGEREF _Toc279777799 \h </w:instrText>
+          </w:r>
+          <w:r>
+            <w:rPr>
+              <w:noProof/>
+            </w:rPr>
+          </w:r>
+          <w:r>
+            <w:rPr>
+              <w:noProof/>
+            </w:rPr>
+            <w:fldChar w:fldCharType="separate"/>
+          </w:r>
+          <w:r>
+            <w:rPr>
+              <w:noProof/>
+            </w:rPr>
+            <w:t>6</w:t>
+          </w:r>
+          <w:r>
+            <w:rPr>
+              <w:noProof/>
+            </w:rPr>
+            <w:fldChar w:fldCharType="end"/>
+          </w:r>
         </w:p>
         <w:p>
           <w:pPr>
@@ -1339,77 +1087,59 @@
               <w:tab w:val="right" w:leader="dot" w:pos="9350"/>
             </w:tabs>
             <w:rPr>
-              <w:rFonts w:ascii="Times New Roman" w:eastAsiaTheme="minorEastAsia" w:hAnsi="Times New Roman" w:cs="Times New Roman"/>
-              <w:noProof/>
-              <w:sz w:val="22"/>
-              <w:szCs w:val="22"/>
+              <w:rFonts w:asciiTheme="minorHAnsi" w:eastAsiaTheme="minorEastAsia" w:hAnsiTheme="minorHAnsi"/>
+              <w:noProof/>
+              <w:lang w:eastAsia="ja-JP"/>
             </w:rPr>
           </w:pPr>
-          <w:hyperlink w:anchor="_Toc405338915" w:history="1">
-            <w:r>
-              <w:rPr>
-                <w:rStyle w:val="Hyperlink"/>
-                <w:rFonts w:ascii="Times New Roman" w:hAnsi="Times New Roman" w:cs="Times New Roman"/>
-                <w:noProof/>
-              </w:rPr>
-              <w:t>JavaScript Overview</w:t>
-            </w:r>
-            <w:r>
-              <w:rPr>
-                <w:rFonts w:ascii="Times New Roman" w:hAnsi="Times New Roman" w:cs="Times New Roman"/>
-                <w:noProof/>
-                <w:webHidden/>
-              </w:rPr>
-              <w:tab/>
-            </w:r>
-            <w:r>
-              <w:rPr>
-                <w:rFonts w:ascii="Times New Roman" w:hAnsi="Times New Roman" w:cs="Times New Roman"/>
-                <w:noProof/>
-                <w:webHidden/>
-              </w:rPr>
-              <w:fldChar w:fldCharType="begin"/>
-            </w:r>
-            <w:r>
-              <w:rPr>
-                <w:rFonts w:ascii="Times New Roman" w:hAnsi="Times New Roman" w:cs="Times New Roman"/>
-                <w:noProof/>
-                <w:webHidden/>
-              </w:rPr>
-              <w:instrText xml:space="preserve"> PAGEREF _Toc405338915 \h </w:instrText>
-            </w:r>
-            <w:r>
-              <w:rPr>
-                <w:rFonts w:ascii="Times New Roman" w:hAnsi="Times New Roman" w:cs="Times New Roman"/>
-                <w:noProof/>
-                <w:webHidden/>
-              </w:rPr>
-            </w:r>
-            <w:r>
-              <w:rPr>
-                <w:rFonts w:ascii="Times New Roman" w:hAnsi="Times New Roman" w:cs="Times New Roman"/>
-                <w:noProof/>
-                <w:webHidden/>
-              </w:rPr>
-              <w:fldChar w:fldCharType="separate"/>
-            </w:r>
-            <w:r>
-              <w:rPr>
-                <w:rFonts w:ascii="Times New Roman" w:hAnsi="Times New Roman" w:cs="Times New Roman"/>
-                <w:noProof/>
-                <w:webHidden/>
-              </w:rPr>
-              <w:t>6</w:t>
-            </w:r>
-            <w:r>
-              <w:rPr>
-                <w:rFonts w:ascii="Times New Roman" w:hAnsi="Times New Roman" w:cs="Times New Roman"/>
-                <w:noProof/>
-                <w:webHidden/>
-              </w:rPr>
-              <w:fldChar w:fldCharType="end"/>
-            </w:r>
-          </w:hyperlink>
+          <w:r>
+            <w:rPr>
+              <w:rFonts w:ascii="Times New Roman" w:hAnsi="Times New Roman" w:cs="Times New Roman"/>
+              <w:noProof/>
+            </w:rPr>
+            <w:t>Resources Overview</w:t>
+          </w:r>
+          <w:r>
+            <w:rPr>
+              <w:noProof/>
+            </w:rPr>
+            <w:tab/>
+          </w:r>
+          <w:r>
+            <w:rPr>
+              <w:noProof/>
+            </w:rPr>
+            <w:fldChar w:fldCharType="begin"/>
+          </w:r>
+          <w:r>
+            <w:rPr>
+              <w:noProof/>
+            </w:rPr>
+            <w:instrText xml:space="preserve"> PAGEREF _Toc279777800 \h </w:instrText>
+          </w:r>
+          <w:r>
+            <w:rPr>
+              <w:noProof/>
+            </w:rPr>
+          </w:r>
+          <w:r>
+            <w:rPr>
+              <w:noProof/>
+            </w:rPr>
+            <w:fldChar w:fldCharType="separate"/>
+          </w:r>
+          <w:r>
+            <w:rPr>
+              <w:noProof/>
+            </w:rPr>
+            <w:t>6</w:t>
+          </w:r>
+          <w:r>
+            <w:rPr>
+              <w:noProof/>
+            </w:rPr>
+            <w:fldChar w:fldCharType="end"/>
+          </w:r>
         </w:p>
         <w:p>
           <w:pPr>
@@ -1418,77 +1148,59 @@
               <w:tab w:val="right" w:leader="dot" w:pos="9350"/>
             </w:tabs>
             <w:rPr>
-              <w:rFonts w:ascii="Times New Roman" w:eastAsiaTheme="minorEastAsia" w:hAnsi="Times New Roman" w:cs="Times New Roman"/>
-              <w:noProof/>
-              <w:sz w:val="22"/>
-              <w:szCs w:val="22"/>
+              <w:rFonts w:asciiTheme="minorHAnsi" w:eastAsiaTheme="minorEastAsia" w:hAnsiTheme="minorHAnsi"/>
+              <w:noProof/>
+              <w:lang w:eastAsia="ja-JP"/>
             </w:rPr>
           </w:pPr>
-          <w:hyperlink w:anchor="_Toc405338916" w:history="1">
-            <w:r>
-              <w:rPr>
-                <w:rStyle w:val="Hyperlink"/>
-                <w:rFonts w:ascii="Times New Roman" w:hAnsi="Times New Roman" w:cs="Times New Roman"/>
-                <w:noProof/>
-              </w:rPr>
-              <w:t>Moment.js</w:t>
-            </w:r>
-            <w:r>
-              <w:rPr>
-                <w:rFonts w:ascii="Times New Roman" w:hAnsi="Times New Roman" w:cs="Times New Roman"/>
-                <w:noProof/>
-                <w:webHidden/>
-              </w:rPr>
-              <w:tab/>
-            </w:r>
-            <w:r>
-              <w:rPr>
-                <w:rFonts w:ascii="Times New Roman" w:hAnsi="Times New Roman" w:cs="Times New Roman"/>
-                <w:noProof/>
-                <w:webHidden/>
-              </w:rPr>
-              <w:fldChar w:fldCharType="begin"/>
-            </w:r>
-            <w:r>
-              <w:rPr>
-                <w:rFonts w:ascii="Times New Roman" w:hAnsi="Times New Roman" w:cs="Times New Roman"/>
-                <w:noProof/>
-                <w:webHidden/>
-              </w:rPr>
-              <w:instrText xml:space="preserve"> PAGEREF _Toc405338916 \h </w:instrText>
-            </w:r>
-            <w:r>
-              <w:rPr>
-                <w:rFonts w:ascii="Times New Roman" w:hAnsi="Times New Roman" w:cs="Times New Roman"/>
-                <w:noProof/>
-                <w:webHidden/>
-              </w:rPr>
-            </w:r>
-            <w:r>
-              <w:rPr>
-                <w:rFonts w:ascii="Times New Roman" w:hAnsi="Times New Roman" w:cs="Times New Roman"/>
-                <w:noProof/>
-                <w:webHidden/>
-              </w:rPr>
-              <w:fldChar w:fldCharType="separate"/>
-            </w:r>
-            <w:r>
-              <w:rPr>
-                <w:rFonts w:ascii="Times New Roman" w:hAnsi="Times New Roman" w:cs="Times New Roman"/>
-                <w:noProof/>
-                <w:webHidden/>
-              </w:rPr>
-              <w:t>6</w:t>
-            </w:r>
-            <w:r>
-              <w:rPr>
-                <w:rFonts w:ascii="Times New Roman" w:hAnsi="Times New Roman" w:cs="Times New Roman"/>
-                <w:noProof/>
-                <w:webHidden/>
-              </w:rPr>
-              <w:fldChar w:fldCharType="end"/>
-            </w:r>
-          </w:hyperlink>
+          <w:r>
+            <w:rPr>
+              <w:rFonts w:ascii="Times New Roman" w:hAnsi="Times New Roman" w:cs="Times New Roman"/>
+              <w:noProof/>
+            </w:rPr>
+            <w:t>Moment.js</w:t>
+          </w:r>
+          <w:r>
+            <w:rPr>
+              <w:noProof/>
+            </w:rPr>
+            <w:tab/>
+          </w:r>
+          <w:r>
+            <w:rPr>
+              <w:noProof/>
+            </w:rPr>
+            <w:fldChar w:fldCharType="begin"/>
+          </w:r>
+          <w:r>
+            <w:rPr>
+              <w:noProof/>
+            </w:rPr>
+            <w:instrText xml:space="preserve"> PAGEREF _Toc279777801 \h </w:instrText>
+          </w:r>
+          <w:r>
+            <w:rPr>
+              <w:noProof/>
+            </w:rPr>
+          </w:r>
+          <w:r>
+            <w:rPr>
+              <w:noProof/>
+            </w:rPr>
+            <w:fldChar w:fldCharType="separate"/>
+          </w:r>
+          <w:r>
+            <w:rPr>
+              <w:noProof/>
+            </w:rPr>
+            <w:t>6</w:t>
+          </w:r>
+          <w:r>
+            <w:rPr>
+              <w:noProof/>
+            </w:rPr>
+            <w:fldChar w:fldCharType="end"/>
+          </w:r>
         </w:p>
         <w:p>
           <w:pPr>
@@ -1497,77 +1209,59 @@
               <w:tab w:val="right" w:leader="dot" w:pos="9350"/>
             </w:tabs>
             <w:rPr>
-              <w:rFonts w:ascii="Times New Roman" w:eastAsiaTheme="minorEastAsia" w:hAnsi="Times New Roman" w:cs="Times New Roman"/>
-              <w:noProof/>
-              <w:sz w:val="22"/>
-              <w:szCs w:val="22"/>
+              <w:rFonts w:asciiTheme="minorHAnsi" w:eastAsiaTheme="minorEastAsia" w:hAnsiTheme="minorHAnsi"/>
+              <w:noProof/>
+              <w:lang w:eastAsia="ja-JP"/>
             </w:rPr>
           </w:pPr>
-          <w:hyperlink w:anchor="_Toc405338917" w:history="1">
-            <w:r>
-              <w:rPr>
-                <w:rStyle w:val="Hyperlink"/>
-                <w:rFonts w:ascii="Times New Roman" w:hAnsi="Times New Roman" w:cs="Times New Roman"/>
-                <w:noProof/>
-              </w:rPr>
-              <w:t>Month View vs. Day View</w:t>
-            </w:r>
-            <w:r>
-              <w:rPr>
-                <w:rFonts w:ascii="Times New Roman" w:hAnsi="Times New Roman" w:cs="Times New Roman"/>
-                <w:noProof/>
-                <w:webHidden/>
-              </w:rPr>
-              <w:tab/>
-            </w:r>
-            <w:r>
-              <w:rPr>
-                <w:rFonts w:ascii="Times New Roman" w:hAnsi="Times New Roman" w:cs="Times New Roman"/>
-                <w:noProof/>
-                <w:webHidden/>
-              </w:rPr>
-              <w:fldChar w:fldCharType="begin"/>
-            </w:r>
-            <w:r>
-              <w:rPr>
-                <w:rFonts w:ascii="Times New Roman" w:hAnsi="Times New Roman" w:cs="Times New Roman"/>
-                <w:noProof/>
-                <w:webHidden/>
-              </w:rPr>
-              <w:instrText xml:space="preserve"> PAGEREF _Toc405338917 \h </w:instrText>
-            </w:r>
-            <w:r>
-              <w:rPr>
-                <w:rFonts w:ascii="Times New Roman" w:hAnsi="Times New Roman" w:cs="Times New Roman"/>
-                <w:noProof/>
-                <w:webHidden/>
-              </w:rPr>
-            </w:r>
-            <w:r>
-              <w:rPr>
-                <w:rFonts w:ascii="Times New Roman" w:hAnsi="Times New Roman" w:cs="Times New Roman"/>
-                <w:noProof/>
-                <w:webHidden/>
-              </w:rPr>
-              <w:fldChar w:fldCharType="separate"/>
-            </w:r>
-            <w:r>
-              <w:rPr>
-                <w:rFonts w:ascii="Times New Roman" w:hAnsi="Times New Roman" w:cs="Times New Roman"/>
-                <w:noProof/>
-                <w:webHidden/>
-              </w:rPr>
-              <w:t>6</w:t>
-            </w:r>
-            <w:r>
-              <w:rPr>
-                <w:rFonts w:ascii="Times New Roman" w:hAnsi="Times New Roman" w:cs="Times New Roman"/>
-                <w:noProof/>
-                <w:webHidden/>
-              </w:rPr>
-              <w:fldChar w:fldCharType="end"/>
-            </w:r>
-          </w:hyperlink>
+          <w:r>
+            <w:rPr>
+              <w:rFonts w:ascii="Times New Roman" w:hAnsi="Times New Roman" w:cs="Times New Roman"/>
+              <w:noProof/>
+            </w:rPr>
+            <w:t>Month View vs. Day View</w:t>
+          </w:r>
+          <w:r>
+            <w:rPr>
+              <w:noProof/>
+            </w:rPr>
+            <w:tab/>
+          </w:r>
+          <w:r>
+            <w:rPr>
+              <w:noProof/>
+            </w:rPr>
+            <w:fldChar w:fldCharType="begin"/>
+          </w:r>
+          <w:r>
+            <w:rPr>
+              <w:noProof/>
+            </w:rPr>
+            <w:instrText xml:space="preserve"> PAGEREF _Toc279777802 \h </w:instrText>
+          </w:r>
+          <w:r>
+            <w:rPr>
+              <w:noProof/>
+            </w:rPr>
+          </w:r>
+          <w:r>
+            <w:rPr>
+              <w:noProof/>
+            </w:rPr>
+            <w:fldChar w:fldCharType="separate"/>
+          </w:r>
+          <w:r>
+            <w:rPr>
+              <w:noProof/>
+            </w:rPr>
+            <w:t>6</w:t>
+          </w:r>
+          <w:r>
+            <w:rPr>
+              <w:noProof/>
+            </w:rPr>
+            <w:fldChar w:fldCharType="end"/>
+          </w:r>
         </w:p>
         <w:p>
           <w:pPr>
@@ -1576,80 +1270,123 @@
               <w:tab w:val="right" w:leader="dot" w:pos="9350"/>
             </w:tabs>
             <w:rPr>
-              <w:rFonts w:ascii="Times New Roman" w:eastAsiaTheme="minorEastAsia" w:hAnsi="Times New Roman" w:cs="Times New Roman"/>
-              <w:noProof/>
-              <w:sz w:val="22"/>
-              <w:szCs w:val="22"/>
+              <w:rFonts w:asciiTheme="minorHAnsi" w:eastAsiaTheme="minorEastAsia" w:hAnsiTheme="minorHAnsi"/>
+              <w:noProof/>
+              <w:lang w:eastAsia="ja-JP"/>
             </w:rPr>
           </w:pPr>
-          <w:hyperlink w:anchor="_Toc405338918" w:history="1">
-            <w:r>
-              <w:rPr>
-                <w:rStyle w:val="Hyperlink"/>
-                <w:rFonts w:ascii="Times New Roman" w:hAnsi="Times New Roman" w:cs="Times New Roman"/>
-                <w:noProof/>
-              </w:rPr>
-              <w:t>AJAX</w:t>
-            </w:r>
-            <w:r>
-              <w:rPr>
-                <w:rFonts w:ascii="Times New Roman" w:hAnsi="Times New Roman" w:cs="Times New Roman"/>
-                <w:noProof/>
-                <w:webHidden/>
-              </w:rPr>
-              <w:tab/>
-            </w:r>
-            <w:r>
-              <w:rPr>
-                <w:rFonts w:ascii="Times New Roman" w:hAnsi="Times New Roman" w:cs="Times New Roman"/>
-                <w:noProof/>
-                <w:webHidden/>
-              </w:rPr>
-              <w:fldChar w:fldCharType="begin"/>
-            </w:r>
-            <w:r>
-              <w:rPr>
-                <w:rFonts w:ascii="Times New Roman" w:hAnsi="Times New Roman" w:cs="Times New Roman"/>
-                <w:noProof/>
-                <w:webHidden/>
-              </w:rPr>
-              <w:instrText xml:space="preserve"> PAGEREF _Toc405338918 \h </w:instrText>
-            </w:r>
-            <w:r>
-              <w:rPr>
-                <w:rFonts w:ascii="Times New Roman" w:hAnsi="Times New Roman" w:cs="Times New Roman"/>
-                <w:noProof/>
-                <w:webHidden/>
-              </w:rPr>
-            </w:r>
-            <w:r>
-              <w:rPr>
-                <w:rFonts w:ascii="Times New Roman" w:hAnsi="Times New Roman" w:cs="Times New Roman"/>
-                <w:noProof/>
-                <w:webHidden/>
-              </w:rPr>
-              <w:fldChar w:fldCharType="separate"/>
-            </w:r>
-            <w:r>
-              <w:rPr>
-                <w:rFonts w:ascii="Times New Roman" w:hAnsi="Times New Roman" w:cs="Times New Roman"/>
-                <w:noProof/>
-                <w:webHidden/>
-              </w:rPr>
-              <w:t>6</w:t>
-            </w:r>
-            <w:r>
-              <w:rPr>
-                <w:rFonts w:ascii="Times New Roman" w:hAnsi="Times New Roman" w:cs="Times New Roman"/>
-                <w:noProof/>
-                <w:webHidden/>
-              </w:rPr>
-              <w:fldChar w:fldCharType="end"/>
-            </w:r>
-          </w:hyperlink>
+          <w:r>
+            <w:rPr>
+              <w:rFonts w:ascii="Times New Roman" w:hAnsi="Times New Roman" w:cs="Times New Roman"/>
+              <w:noProof/>
+            </w:rPr>
+            <w:t>AJAX</w:t>
+          </w:r>
+          <w:r>
+            <w:rPr>
+              <w:noProof/>
+            </w:rPr>
+            <w:tab/>
+          </w:r>
+          <w:r>
+            <w:rPr>
+              <w:noProof/>
+            </w:rPr>
+            <w:fldChar w:fldCharType="begin"/>
+          </w:r>
+          <w:r>
+            <w:rPr>
+              <w:noProof/>
+            </w:rPr>
+            <w:instrText xml:space="preserve"> PAGEREF _Toc279777803 \h </w:instrText>
+          </w:r>
+          <w:r>
+            <w:rPr>
+              <w:noProof/>
+            </w:rPr>
+          </w:r>
+          <w:r>
+            <w:rPr>
+              <w:noProof/>
+            </w:rPr>
+            <w:fldChar w:fldCharType="separate"/>
+          </w:r>
+          <w:r>
+            <w:rPr>
+              <w:noProof/>
+            </w:rPr>
+            <w:t>6</w:t>
+          </w:r>
+          <w:r>
+            <w:rPr>
+              <w:noProof/>
+            </w:rPr>
+            <w:fldChar w:fldCharType="end"/>
+          </w:r>
         </w:p>
         <w:p>
           <w:pPr>
+            <w:pStyle w:val="TOC2"/>
+            <w:tabs>
+              <w:tab w:val="right" w:leader="dot" w:pos="9350"/>
+            </w:tabs>
+            <w:rPr>
+              <w:rFonts w:asciiTheme="minorHAnsi" w:eastAsiaTheme="minorEastAsia" w:hAnsiTheme="minorHAnsi"/>
+              <w:noProof/>
+              <w:lang w:eastAsia="ja-JP"/>
+            </w:rPr>
+          </w:pPr>
+          <w:r>
+            <w:rPr>
+              <w:rFonts w:ascii="Times New Roman" w:hAnsi="Times New Roman" w:cs="Times New Roman"/>
+              <w:noProof/>
+            </w:rPr>
+            <w:t>Twilio/Paging Code</w:t>
+          </w:r>
+          <w:r>
+            <w:rPr>
+              <w:noProof/>
+            </w:rPr>
+            <w:tab/>
+          </w:r>
+          <w:r>
+            <w:rPr>
+              <w:noProof/>
+            </w:rPr>
+            <w:fldChar w:fldCharType="begin"/>
+          </w:r>
+          <w:r>
+            <w:rPr>
+              <w:noProof/>
+            </w:rPr>
+            <w:instrText xml:space="preserve"> PAGEREF _Toc279777804 \h </w:instrText>
+          </w:r>
+          <w:r>
+            <w:rPr>
+              <w:noProof/>
+            </w:rPr>
+          </w:r>
+          <w:r>
+            <w:rPr>
+              <w:noProof/>
+            </w:rPr>
+            <w:fldChar w:fldCharType="separate"/>
+          </w:r>
+          <w:r>
+            <w:rPr>
+              <w:noProof/>
+            </w:rPr>
+            <w:t>6</w:t>
+          </w:r>
+          <w:r>
+            <w:rPr>
+              <w:noProof/>
+            </w:rPr>
+            <w:fldChar w:fldCharType="end"/>
+          </w:r>
+        </w:p>
+        <w:p>
+          <w:pPr>
             <w:rPr>
               <w:rFonts w:ascii="Times New Roman" w:hAnsi="Times New Roman" w:cs="Times New Roman"/>
             </w:rPr>
@@ -1688,7 +1425,7 @@
           <w:rFonts w:ascii="Times New Roman" w:hAnsi="Times New Roman" w:cs="Times New Roman"/>
         </w:rPr>
       </w:pPr>
-      <w:bookmarkStart w:id="0" w:name="_Toc405338901"/>
+      <w:bookmarkStart w:id="0" w:name="_Toc279777786"/>
       <w:r>
         <w:rPr>
           <w:rFonts w:ascii="Times New Roman" w:hAnsi="Times New Roman" w:cs="Times New Roman"/>
@@ -1918,7 +1655,7 @@
           <w:rFonts w:ascii="Times New Roman" w:hAnsi="Times New Roman" w:cs="Times New Roman"/>
         </w:rPr>
       </w:pPr>
-      <w:bookmarkStart w:id="1" w:name="_Toc405338902"/>
+      <w:bookmarkStart w:id="1" w:name="_Toc279777787"/>
       <w:r>
         <w:rPr>
           <w:rFonts w:ascii="Times New Roman" w:hAnsi="Times New Roman" w:cs="Times New Roman"/>
@@ -1946,7 +1683,7 @@
           <w:rFonts w:ascii="Times New Roman" w:hAnsi="Times New Roman" w:cs="Times New Roman"/>
         </w:rPr>
       </w:pPr>
-      <w:bookmarkStart w:id="2" w:name="_Toc405338903"/>
+      <w:bookmarkStart w:id="2" w:name="_Toc279777788"/>
       <w:r>
         <w:rPr>
           <w:rFonts w:ascii="Times New Roman" w:hAnsi="Times New Roman" w:cs="Times New Roman"/>
@@ -2300,7 +2037,7 @@
           <w:rFonts w:ascii="Times New Roman" w:hAnsi="Times New Roman" w:cs="Times New Roman"/>
         </w:rPr>
       </w:pPr>
-      <w:bookmarkStart w:id="3" w:name="_Toc405338904"/>
+      <w:bookmarkStart w:id="3" w:name="_Toc279777789"/>
       <w:r>
         <w:rPr>
           <w:rFonts w:ascii="Times New Roman" w:hAnsi="Times New Roman" w:cs="Times New Roman"/>
@@ -2316,7 +2053,7 @@
           <w:rFonts w:ascii="Times New Roman" w:hAnsi="Times New Roman" w:cs="Times New Roman"/>
         </w:rPr>
       </w:pPr>
-      <w:bookmarkStart w:id="4" w:name="_Toc405338905"/>
+      <w:bookmarkStart w:id="4" w:name="_Toc279777790"/>
       <w:r>
         <w:rPr>
           <w:rFonts w:ascii="Times New Roman" w:hAnsi="Times New Roman" w:cs="Times New Roman"/>
@@ -2592,7 +2329,7 @@
           <w:rFonts w:ascii="Times New Roman" w:hAnsi="Times New Roman" w:cs="Times New Roman"/>
         </w:rPr>
       </w:pPr>
-      <w:bookmarkStart w:id="5" w:name="_Toc405338906"/>
+      <w:bookmarkStart w:id="5" w:name="_Toc279777791"/>
       <w:r>
         <w:rPr>
           <w:rFonts w:ascii="Times New Roman" w:hAnsi="Times New Roman" w:cs="Times New Roman"/>
@@ -2810,7 +2547,7 @@
           <w:rFonts w:ascii="Times New Roman" w:hAnsi="Times New Roman" w:cs="Times New Roman"/>
         </w:rPr>
       </w:pPr>
-      <w:bookmarkStart w:id="6" w:name="_Toc405338907"/>
+      <w:bookmarkStart w:id="6" w:name="_Toc279777792"/>
       <w:r>
         <w:rPr>
           <w:rFonts w:ascii="Times New Roman" w:hAnsi="Times New Roman" w:cs="Times New Roman"/>
@@ -2870,7 +2607,7 @@
           <w:rFonts w:ascii="Times New Roman" w:hAnsi="Times New Roman" w:cs="Times New Roman"/>
         </w:rPr>
       </w:pPr>
-      <w:bookmarkStart w:id="7" w:name="_Toc405338908"/>
+      <w:bookmarkStart w:id="7" w:name="_Toc279777793"/>
       <w:r>
         <w:rPr>
           <w:rFonts w:ascii="Times New Roman" w:hAnsi="Times New Roman" w:cs="Times New Roman"/>
@@ -2891,7 +2628,7 @@
         </w:rPr>
         <w:t xml:space="preserve">The navigation bar is essentially boilerplate code from </w:t>
       </w:r>
-      <w:hyperlink r:id="rId5" w:history="1">
+      <w:hyperlink r:id="rId7" w:history="1">
         <w:r>
           <w:rPr>
             <w:rStyle w:val="Hyperlink"/>
@@ -2914,7 +2651,7 @@
           <w:rFonts w:ascii="Times New Roman" w:hAnsi="Times New Roman" w:cs="Times New Roman"/>
         </w:rPr>
       </w:pPr>
-      <w:bookmarkStart w:id="8" w:name="_Toc405338909"/>
+      <w:bookmarkStart w:id="8" w:name="_Toc279777794"/>
       <w:r>
         <w:rPr>
           <w:rFonts w:ascii="Times New Roman" w:hAnsi="Times New Roman" w:cs="Times New Roman"/>
@@ -2964,7 +2701,7 @@
         </w:rPr>
         <w:tab/>
       </w:r>
-      <w:bookmarkStart w:id="9" w:name="_Toc405338910"/>
+      <w:bookmarkStart w:id="9" w:name="_Toc279777795"/>
       <w:r>
         <w:rPr>
           <w:rFonts w:ascii="Times New Roman" w:hAnsi="Times New Roman" w:cs="Times New Roman"/>
@@ -3066,7 +2803,7 @@
           <w:rFonts w:ascii="Times New Roman" w:hAnsi="Times New Roman" w:cs="Times New Roman"/>
         </w:rPr>
       </w:pPr>
-      <w:bookmarkStart w:id="10" w:name="_Toc405338911"/>
+      <w:bookmarkStart w:id="10" w:name="_Toc279777796"/>
       <w:r>
         <w:rPr>
           <w:rFonts w:ascii="Times New Roman" w:hAnsi="Times New Roman" w:cs="Times New Roman"/>
@@ -3137,7 +2874,7 @@
           <w:rFonts w:ascii="Times New Roman" w:hAnsi="Times New Roman" w:cs="Times New Roman"/>
         </w:rPr>
       </w:pPr>
-      <w:bookmarkStart w:id="11" w:name="_Toc405338912"/>
+      <w:bookmarkStart w:id="11" w:name="_Toc279777797"/>
       <w:r>
         <w:rPr>
           <w:rFonts w:ascii="Times New Roman" w:hAnsi="Times New Roman" w:cs="Times New Roman"/>
@@ -3222,7 +2959,7 @@
           <w:rFonts w:ascii="Times New Roman" w:hAnsi="Times New Roman" w:cs="Times New Roman"/>
         </w:rPr>
       </w:pPr>
-      <w:bookmarkStart w:id="12" w:name="_Toc405338913"/>
+      <w:bookmarkStart w:id="12" w:name="_Toc279777798"/>
       <w:r>
         <w:rPr>
           <w:rFonts w:ascii="Times New Roman" w:hAnsi="Times New Roman" w:cs="Times New Roman"/>
@@ -3239,7 +2976,7 @@
           <w:rFonts w:ascii="Times New Roman" w:hAnsi="Times New Roman" w:cs="Times New Roman"/>
         </w:rPr>
       </w:pPr>
-      <w:bookmarkStart w:id="13" w:name="_Toc405338914"/>
+      <w:bookmarkStart w:id="13" w:name="_Toc279777799"/>
       <w:r>
         <w:rPr>
           <w:rFonts w:ascii="Times New Roman" w:hAnsi="Times New Roman" w:cs="Times New Roman"/>
@@ -3378,6 +3115,27 @@
         </w:rPr>
         <w:t xml:space="preserve"> folder.</w:t>
       </w:r>
+      <w:r>
+        <w:rPr>
+          <w:rFonts w:ascii="Times New Roman" w:hAnsi="Times New Roman" w:cs="Times New Roman"/>
+        </w:rPr>
+        <w:t xml:space="preserve"> In order to learn more about blueprints, you should go to: </w:t>
+      </w:r>
+      <w:hyperlink r:id="rId8" w:history="1">
+        <w:r>
+          <w:rPr>
+            <w:rStyle w:val="Hyperlink"/>
+            <w:rFonts w:ascii="Times New Roman" w:hAnsi="Times New Roman" w:cs="Times New Roman"/>
+          </w:rPr>
+          <w:t>http://flask.pocoo.org/docs/0.10/blueprints/</w:t>
+        </w:r>
+      </w:hyperlink>
+      <w:r>
+        <w:rPr>
+          <w:rFonts w:ascii="Times New Roman" w:hAnsi="Times New Roman" w:cs="Times New Roman"/>
+        </w:rPr>
+        <w:t>.</w:t>
+      </w:r>
     </w:p>
     <w:p>
       <w:pPr>
@@ -3386,7 +3144,7 @@
           <w:rFonts w:ascii="Times New Roman" w:hAnsi="Times New Roman" w:cs="Times New Roman"/>
         </w:rPr>
       </w:pPr>
-      <w:bookmarkStart w:id="14" w:name="_Toc405338915"/>
+      <w:bookmarkStart w:id="14" w:name="_Toc279777800"/>
       <w:r>
         <w:rPr>
           <w:rFonts w:ascii="Times New Roman" w:hAnsi="Times New Roman" w:cs="Times New Roman"/>
@@ -3459,7 +3217,8 @@
         </w:rPr>
         <w:t xml:space="preserve"> contain </w:t>
       </w:r>
-      <w:hyperlink r:id="rId6" w:history="1">
+      <w:hyperlink r:id="rId9" w:history="1">
+        <w:proofErr w:type="spellStart"/>
         <w:r>
           <w:rPr>
             <w:rStyle w:val="Hyperlink"/>
@@ -3467,6 +3226,7 @@
           </w:rPr>
           <w:t>jQuery</w:t>
         </w:r>
+        <w:proofErr w:type="spellEnd"/>
       </w:hyperlink>
       <w:r>
         <w:rPr>
@@ -3510,7 +3270,7 @@
           <w:rFonts w:ascii="Times New Roman" w:hAnsi="Times New Roman" w:cs="Times New Roman"/>
         </w:rPr>
       </w:pPr>
-      <w:bookmarkStart w:id="15" w:name="_Toc405338916"/>
+      <w:bookmarkStart w:id="15" w:name="_Toc279777801"/>
       <w:r>
         <w:rPr>
           <w:rFonts w:ascii="Times New Roman" w:hAnsi="Times New Roman" w:cs="Times New Roman"/>
@@ -3531,7 +3291,7 @@
         </w:rPr>
         <w:t xml:space="preserve">All of the storage of dates and times relies on the </w:t>
       </w:r>
-      <w:hyperlink r:id="rId7" w:history="1">
+      <w:hyperlink r:id="rId10" w:history="1">
         <w:r>
           <w:rPr>
             <w:rStyle w:val="Hyperlink"/>
@@ -3554,7 +3314,7 @@
           <w:rFonts w:ascii="Times New Roman" w:hAnsi="Times New Roman" w:cs="Times New Roman"/>
         </w:rPr>
       </w:pPr>
-      <w:bookmarkStart w:id="16" w:name="_Toc405338917"/>
+      <w:bookmarkStart w:id="16" w:name="_Toc279777802"/>
       <w:r>
         <w:rPr>
           <w:rFonts w:ascii="Times New Roman" w:hAnsi="Times New Roman" w:cs="Times New Roman"/>
@@ -3573,7 +3333,14 @@
         <w:rPr>
           <w:rFonts w:ascii="Times New Roman" w:hAnsi="Times New Roman" w:cs="Times New Roman"/>
         </w:rPr>
-        <w:t xml:space="preserve">The month view is represented by the HTML file under </w:t>
+        <w:t xml:space="preserve">The </w:t>
+      </w:r>
+      <w:proofErr w:type="gramStart"/>
+      <w:r>
+        <w:rPr>
+          <w:rFonts w:ascii="Times New Roman" w:hAnsi="Times New Roman" w:cs="Times New Roman"/>
+        </w:rPr>
+        <w:t xml:space="preserve">month view is represented by the HTML file under </w:t>
       </w:r>
       <w:proofErr w:type="spellStart"/>
       <w:r>
@@ -3587,7 +3354,21 @@
         <w:rPr>
           <w:rFonts w:ascii="Times New Roman" w:hAnsi="Times New Roman" w:cs="Times New Roman"/>
         </w:rPr>
-        <w:t xml:space="preserve">/templates/month_view.html.  This includes the dialogs that pop up when one tries to create or edit call events.  Similarly, the day view is represented by the HTML file at </w:t>
+        <w:t>/templates/month_view.html</w:t>
+      </w:r>
+      <w:proofErr w:type="gramEnd"/>
+      <w:r>
+        <w:rPr>
+          <w:rFonts w:ascii="Times New Roman" w:hAnsi="Times New Roman" w:cs="Times New Roman"/>
+        </w:rPr>
+        <w:t xml:space="preserve">.  This includes the dialogs that pop up when one tries to create or edit call events.  Similarly, the </w:t>
+      </w:r>
+      <w:proofErr w:type="gramStart"/>
+      <w:r>
+        <w:rPr>
+          <w:rFonts w:ascii="Times New Roman" w:hAnsi="Times New Roman" w:cs="Times New Roman"/>
+        </w:rPr>
+        <w:t xml:space="preserve">day view is represented by the HTML file at </w:t>
       </w:r>
       <w:proofErr w:type="spellStart"/>
       <w:r>
@@ -3601,7 +3382,14 @@
         <w:rPr>
           <w:rFonts w:ascii="Times New Roman" w:hAnsi="Times New Roman" w:cs="Times New Roman"/>
         </w:rPr>
-        <w:t xml:space="preserve">/templates/day_view.html.  </w:t>
+        <w:t>/templates/day_view.html</w:t>
+      </w:r>
+      <w:proofErr w:type="gramEnd"/>
+      <w:r>
+        <w:rPr>
+          <w:rFonts w:ascii="Times New Roman" w:hAnsi="Times New Roman" w:cs="Times New Roman"/>
+        </w:rPr>
+        <w:t xml:space="preserve">.  </w:t>
       </w:r>
       <w:r>
         <w:rPr>
@@ -3717,7 +3505,7 @@
           <w:rFonts w:ascii="Times New Roman" w:hAnsi="Times New Roman" w:cs="Times New Roman"/>
         </w:rPr>
       </w:pPr>
-      <w:bookmarkStart w:id="17" w:name="_Toc405338918"/>
+      <w:bookmarkStart w:id="17" w:name="_Toc279777803"/>
       <w:r>
         <w:rPr>
           <w:rFonts w:ascii="Times New Roman" w:hAnsi="Times New Roman" w:cs="Times New Roman"/>
@@ -3879,6 +3667,7 @@
           <w:rFonts w:ascii="Times New Roman" w:hAnsi="Times New Roman" w:cs="Times New Roman"/>
         </w:rPr>
       </w:pPr>
+      <w:bookmarkStart w:id="18" w:name="_Toc279777804"/>
       <w:proofErr w:type="spellStart"/>
       <w:r>
         <w:rPr>
@@ -3891,32 +3680,21 @@
         <w:rPr>
           <w:rFonts w:ascii="Times New Roman" w:hAnsi="Times New Roman" w:cs="Times New Roman"/>
         </w:rPr>
-        <w:t>/Paging</w:t>
-      </w:r>
-      <w:r>
-        <w:rPr>
-          <w:rFonts w:ascii="Times New Roman" w:hAnsi="Times New Roman" w:cs="Times New Roman"/>
-        </w:rPr>
-        <w:t xml:space="preserve"> Code</w:t>
-      </w:r>
-    </w:p>
-    <w:p>
-      <w:pPr>
-        <w:rPr>
-          <w:rFonts w:ascii="Times New Roman" w:hAnsi="Times New Roman" w:cs="Times New Roman"/>
-        </w:rPr>
-      </w:pPr>
-      <w:r>
-        <w:rPr>
-          <w:rFonts w:ascii="Times New Roman" w:hAnsi="Times New Roman" w:cs="Times New Roman"/>
-        </w:rPr>
-        <w:t xml:space="preserve">Messaging, calling and paging code are located in </w:t>
-      </w:r>
-      <w:r>
-        <w:rPr>
-          <w:rFonts w:ascii="Times New Roman" w:hAnsi="Times New Roman" w:cs="Times New Roman"/>
-        </w:rPr>
-        <w:t>the</w:t>
+        <w:t>/Paging Code</w:t>
+      </w:r>
+      <w:bookmarkEnd w:id="18"/>
+    </w:p>
+    <w:p>
+      <w:pPr>
+        <w:rPr>
+          <w:rFonts w:ascii="Times New Roman" w:hAnsi="Times New Roman" w:cs="Times New Roman"/>
+        </w:rPr>
+      </w:pPr>
+      <w:r>
+        <w:rPr>
+          <w:rFonts w:ascii="Times New Roman" w:hAnsi="Times New Roman" w:cs="Times New Roman"/>
+        </w:rPr>
+        <w:t>Messaging, calling and paging code are located in the</w:t>
       </w:r>
       <w:r>
         <w:rPr>
@@ -3938,13 +3716,7 @@
         <w:rPr>
           <w:rFonts w:ascii="Times New Roman" w:hAnsi="Times New Roman" w:cs="Times New Roman"/>
         </w:rPr>
-        <w:t xml:space="preserve"> folder</w:t>
-      </w:r>
-      <w:r>
-        <w:rPr>
-          <w:rFonts w:ascii="Times New Roman" w:hAnsi="Times New Roman" w:cs="Times New Roman"/>
-        </w:rPr>
-        <w:t xml:space="preserve">. Texting and calling functionality are made possible through the </w:t>
+        <w:t xml:space="preserve"> folder. Texting and calling functionality are made possible through the </w:t>
       </w:r>
       <w:proofErr w:type="spellStart"/>
       <w:r>
@@ -3973,62 +3745,215 @@
         <w:rPr>
           <w:rFonts w:ascii="Times New Roman" w:hAnsi="Times New Roman" w:cs="Times New Roman"/>
         </w:rPr>
-        <w:t xml:space="preserve">, the file </w:t>
-      </w:r>
-      <w:r>
-        <w:rPr>
-          <w:rFonts w:ascii="Times New Roman" w:hAnsi="Times New Roman" w:cs="Times New Roman"/>
-        </w:rPr>
-        <w:t xml:space="preserve">also contains paging functionality which explicitly places </w:t>
-      </w:r>
-      <w:r>
-        <w:rPr>
-          <w:rFonts w:ascii="Times New Roman" w:hAnsi="Times New Roman" w:cs="Times New Roman"/>
-        </w:rPr>
-        <w:t xml:space="preserve">URL calls to the paging website. </w:t>
-      </w:r>
-      <w:bookmarkStart w:id="18" w:name="_GoBack"/>
-      <w:bookmarkEnd w:id="18"/>
+        <w:t xml:space="preserve">, the file also contains paging functionality which explicitly places URL calls to the paging website. </w:t>
+      </w:r>
+      <w:r>
+        <w:rPr>
+          <w:rFonts w:ascii="Times New Roman" w:hAnsi="Times New Roman" w:cs="Times New Roman"/>
+        </w:rPr>
+        <w:t xml:space="preserve"> In order to get more information about how </w:t>
+      </w:r>
+      <w:proofErr w:type="spellStart"/>
+      <w:r>
+        <w:rPr>
+          <w:rFonts w:ascii="Times New Roman" w:hAnsi="Times New Roman" w:cs="Times New Roman"/>
+        </w:rPr>
+        <w:t>Twilio</w:t>
+      </w:r>
+      <w:proofErr w:type="spellEnd"/>
+      <w:r>
+        <w:rPr>
+          <w:rFonts w:ascii="Times New Roman" w:hAnsi="Times New Roman" w:cs="Times New Roman"/>
+        </w:rPr>
+        <w:t xml:space="preserve"> API works with Flask, you should refer to the following link: </w:t>
+      </w:r>
+      <w:hyperlink r:id="rId11" w:history="1">
+        <w:r>
+          <w:rPr>
+            <w:rStyle w:val="Hyperlink"/>
+            <w:rFonts w:ascii="Times New Roman" w:hAnsi="Times New Roman" w:cs="Times New Roman"/>
+          </w:rPr>
+          <w:t>http://www.twilio.com/docs/quickstart/python/sms/hello-monkey</w:t>
+        </w:r>
+      </w:hyperlink>
+      <w:r>
+        <w:rPr>
+          <w:rFonts w:ascii="Times New Roman" w:hAnsi="Times New Roman" w:cs="Times New Roman"/>
+        </w:rPr>
+        <w:t xml:space="preserve">. This will allow you to get up to speed on how basic functionality is done in </w:t>
+      </w:r>
+      <w:proofErr w:type="spellStart"/>
+      <w:r>
+        <w:rPr>
+          <w:rFonts w:ascii="Times New Roman" w:hAnsi="Times New Roman" w:cs="Times New Roman"/>
+        </w:rPr>
+        <w:t>Twilio</w:t>
+      </w:r>
+      <w:proofErr w:type="spellEnd"/>
+      <w:r>
+        <w:rPr>
+          <w:rFonts w:ascii="Times New Roman" w:hAnsi="Times New Roman" w:cs="Times New Roman"/>
+        </w:rPr>
+        <w:t xml:space="preserve">. Additionally, you should also examine your settings for your phone if you want to change the way responses occur by editing the URL that is requested whenever a </w:t>
+      </w:r>
+      <w:r>
+        <w:rPr>
+          <w:rFonts w:ascii="Times New Roman" w:hAnsi="Times New Roman" w:cs="Times New Roman"/>
+        </w:rPr>
+        <w:t xml:space="preserve">message or call is made to the server through </w:t>
+      </w:r>
+      <w:proofErr w:type="spellStart"/>
+      <w:r>
+        <w:rPr>
+          <w:rFonts w:ascii="Times New Roman" w:hAnsi="Times New Roman" w:cs="Times New Roman"/>
+        </w:rPr>
+        <w:t>Twilio</w:t>
+      </w:r>
+      <w:proofErr w:type="spellEnd"/>
+      <w:r>
+        <w:rPr>
+          <w:rFonts w:ascii="Times New Roman" w:hAnsi="Times New Roman" w:cs="Times New Roman"/>
+        </w:rPr>
+        <w:t>.</w:t>
+      </w:r>
     </w:p>
     <w:p>
       <w:pPr>
         <w:rPr>
           <w:rFonts w:ascii="Times New Roman" w:hAnsi="Times New Roman" w:cs="Times New Roman"/>
           <w:b/>
-          <w:sz w:val="32"/>
-        </w:rPr>
-      </w:pPr>
-      <w:r>
-        <w:rPr>
-          <w:rFonts w:ascii="Times New Roman" w:hAnsi="Times New Roman" w:cs="Times New Roman"/>
-        </w:rPr>
-        <w:br w:type="page"/>
-      </w:r>
-    </w:p>
-    <w:p>
-      <w:pPr>
-        <w:pStyle w:val="Heading1"/>
-        <w:rPr>
-          <w:rFonts w:ascii="Times New Roman" w:hAnsi="Times New Roman" w:cs="Times New Roman"/>
-        </w:rPr>
-      </w:pPr>
-      <w:r>
-        <w:rPr>
-          <w:rFonts w:ascii="Times New Roman" w:hAnsi="Times New Roman" w:cs="Times New Roman"/>
+        </w:rPr>
+      </w:pPr>
+      <w:bookmarkStart w:id="19" w:name="_GoBack"/>
+      <w:bookmarkEnd w:id="19"/>
+      <w:r>
+        <w:rPr>
+          <w:rFonts w:ascii="Times New Roman" w:hAnsi="Times New Roman" w:cs="Times New Roman"/>
+          <w:b/>
+          <w:sz w:val="28"/>
         </w:rPr>
         <w:lastRenderedPageBreak/>
-        <w:t xml:space="preserve">Backend </w:t>
-      </w:r>
-      <w:r>
-        <w:rPr>
-          <w:rFonts w:ascii="Times New Roman" w:hAnsi="Times New Roman" w:cs="Times New Roman"/>
-        </w:rPr>
-        <w:t>Code Base Analysis</w:t>
-      </w:r>
-    </w:p>
-    <w:p>
-      <w:pPr>
-        <w:pStyle w:val="Heading1"/>
+        <w:t>Blueprint Hierarchy for Backend</w:t>
+      </w:r>
+    </w:p>
+    <w:p>
+      <w:pPr>
+        <w:rPr>
+          <w:rFonts w:ascii="Times New Roman" w:hAnsi="Times New Roman" w:cs="Times New Roman"/>
+        </w:rPr>
+      </w:pPr>
+      <w:r>
+        <w:rPr>
+          <w:rFonts w:ascii="Times New Roman" w:hAnsi="Times New Roman" w:cs="Times New Roman"/>
+        </w:rPr>
+        <w:t>The backend follows the same structure as the front end in terms of the “blueprint” formatting related to backend. That is, we have python code in flask to directly map functions to URLs under the framework. We have functions for the following things:</w:t>
+      </w:r>
+    </w:p>
+    <w:p>
+      <w:pPr>
+        <w:pStyle w:val="ListParagraph"/>
+        <w:numPr>
+          <w:ilvl w:val="0"/>
+          <w:numId w:val="1"/>
+        </w:numPr>
+        <w:rPr>
+          <w:rFonts w:ascii="Times New Roman" w:hAnsi="Times New Roman" w:cs="Times New Roman"/>
+        </w:rPr>
+      </w:pPr>
+      <w:r>
+        <w:rPr>
+          <w:rFonts w:ascii="Times New Roman" w:hAnsi="Times New Roman" w:cs="Times New Roman"/>
+        </w:rPr>
+        <w:t>Processing text message responses from members of the on-call team after they have received notifications to come to the hospital for an emergency.</w:t>
+      </w:r>
+    </w:p>
+    <w:p>
+      <w:pPr>
+        <w:pStyle w:val="ListParagraph"/>
+        <w:numPr>
+          <w:ilvl w:val="0"/>
+          <w:numId w:val="1"/>
+        </w:numPr>
+        <w:rPr>
+          <w:rFonts w:ascii="Times New Roman" w:hAnsi="Times New Roman" w:cs="Times New Roman"/>
+        </w:rPr>
+      </w:pPr>
+      <w:r>
+        <w:rPr>
+          <w:rFonts w:ascii="Times New Roman" w:hAnsi="Times New Roman" w:cs="Times New Roman"/>
+        </w:rPr>
+        <w:t>Logging the user into the system</w:t>
+      </w:r>
+    </w:p>
+    <w:p>
+      <w:pPr>
+        <w:pStyle w:val="ListParagraph"/>
+        <w:numPr>
+          <w:ilvl w:val="0"/>
+          <w:numId w:val="1"/>
+        </w:numPr>
+        <w:rPr>
+          <w:rFonts w:ascii="Times New Roman" w:hAnsi="Times New Roman" w:cs="Times New Roman"/>
+        </w:rPr>
+      </w:pPr>
+      <w:r>
+        <w:rPr>
+          <w:rFonts w:ascii="Times New Roman" w:hAnsi="Times New Roman" w:cs="Times New Roman"/>
+        </w:rPr>
+        <w:t>Looping through the contact information of all members of the on-call team</w:t>
+      </w:r>
+    </w:p>
+    <w:p>
+      <w:pPr>
+        <w:pStyle w:val="ListParagraph"/>
+        <w:numPr>
+          <w:ilvl w:val="0"/>
+          <w:numId w:val="1"/>
+        </w:numPr>
+        <w:rPr>
+          <w:rFonts w:ascii="Times New Roman" w:hAnsi="Times New Roman" w:cs="Times New Roman"/>
+        </w:rPr>
+      </w:pPr>
+      <w:r>
+        <w:rPr>
+          <w:rFonts w:ascii="Times New Roman" w:hAnsi="Times New Roman" w:cs="Times New Roman"/>
+        </w:rPr>
+        <w:t>Identifying which users have responded and ensuring that they do not remain included as part of the activation looping process</w:t>
+      </w:r>
+    </w:p>
+    <w:p>
+      <w:pPr>
+        <w:pStyle w:val="ListParagraph"/>
+        <w:numPr>
+          <w:ilvl w:val="0"/>
+          <w:numId w:val="1"/>
+        </w:numPr>
+        <w:rPr>
+          <w:rFonts w:ascii="Times New Roman" w:hAnsi="Times New Roman" w:cs="Times New Roman"/>
+        </w:rPr>
+      </w:pPr>
+      <w:r>
+        <w:rPr>
+          <w:rFonts w:ascii="Times New Roman" w:hAnsi="Times New Roman" w:cs="Times New Roman"/>
+        </w:rPr>
+        <w:t xml:space="preserve">Deactivating the activation loop for the on-call team: this will prevent users from </w:t>
+      </w:r>
+    </w:p>
+    <w:p>
+      <w:pPr>
+        <w:rPr>
+          <w:rFonts w:ascii="Times New Roman" w:hAnsi="Times New Roman" w:cs="Times New Roman"/>
+        </w:rPr>
+      </w:pPr>
+      <w:r>
+        <w:rPr>
+          <w:rFonts w:ascii="Times New Roman" w:hAnsi="Times New Roman" w:cs="Times New Roman"/>
+        </w:rPr>
+        <w:t>In addition to these main functions, we also have a few helper functions that allow us to retrieve information from the front end and also keep our code a bit more flexible.</w:t>
+      </w:r>
+    </w:p>
+    <w:p>
+      <w:pPr>
         <w:rPr>
           <w:rFonts w:ascii="Times New Roman" w:hAnsi="Times New Roman" w:cs="Times New Roman"/>
         </w:rPr>
@@ -4044,8 +3969,129 @@
 </w:document>
 </file>
 
+<file path=word/numbering.xml><?xml version="1.0" encoding="utf-8"?>
+<w:numbering xmlns:wpc="http://schemas.microsoft.com/office/word/2010/wordprocessingCanvas" xmlns:mo="http://schemas.microsoft.com/office/mac/office/2008/main" xmlns:mc="http://schemas.openxmlformats.org/markup-compatibility/2006" xmlns:mv="urn:schemas-microsoft-com:mac:vml" xmlns:o="urn:schemas-microsoft-com:office:office" xmlns:r="http://schemas.openxmlformats.org/officeDocument/2006/relationships" xmlns:m="http://schemas.openxmlformats.org/officeDocument/2006/math" xmlns:v="urn:schemas-microsoft-com:vml" xmlns:wp14="http://schemas.microsoft.com/office/word/2010/wordprocessingDrawing" xmlns:wp="http://schemas.openxmlformats.org/drawingml/2006/wordprocessingDrawing" xmlns:w10="urn:schemas-microsoft-com:office:word" xmlns:w="http://schemas.openxmlformats.org/wordprocessingml/2006/main" xmlns:w14="http://schemas.microsoft.com/office/word/2010/wordml" xmlns:wpg="http://schemas.microsoft.com/office/word/2010/wordprocessingGroup" xmlns:wpi="http://schemas.microsoft.com/office/word/2010/wordprocessingInk" xmlns:wne="http://schemas.microsoft.com/office/word/2006/wordml" xmlns:wps="http://schemas.microsoft.com/office/word/2010/wordprocessingShape" mc:Ignorable="w14 wp14">
+  <w:abstractNum w:abstractNumId="0">
+    <w:nsid w:val="58806F32"/>
+    <w:multiLevelType w:val="hybridMultilevel"/>
+    <w:tmpl w:val="1FF0C682"/>
+    <w:lvl w:ilvl="0" w:tplc="04090001">
+      <w:start w:val="1"/>
+      <w:numFmt w:val="bullet"/>
+      <w:lvlText w:val=""/>
+      <w:lvlJc w:val="left"/>
+      <w:pPr>
+        <w:ind w:left="720" w:hanging="360"/>
+      </w:pPr>
+      <w:rPr>
+        <w:rFonts w:ascii="Symbol" w:hAnsi="Symbol" w:hint="default"/>
+      </w:rPr>
+    </w:lvl>
+    <w:lvl w:ilvl="1" w:tplc="04090003" w:tentative="1">
+      <w:start w:val="1"/>
+      <w:numFmt w:val="bullet"/>
+      <w:lvlText w:val="o"/>
+      <w:lvlJc w:val="left"/>
+      <w:pPr>
+        <w:ind w:left="1440" w:hanging="360"/>
+      </w:pPr>
+      <w:rPr>
+        <w:rFonts w:ascii="Courier New" w:hAnsi="Courier New" w:hint="default"/>
+      </w:rPr>
+    </w:lvl>
+    <w:lvl w:ilvl="2" w:tplc="04090005" w:tentative="1">
+      <w:start w:val="1"/>
+      <w:numFmt w:val="bullet"/>
+      <w:lvlText w:val=""/>
+      <w:lvlJc w:val="left"/>
+      <w:pPr>
+        <w:ind w:left="2160" w:hanging="360"/>
+      </w:pPr>
+      <w:rPr>
+        <w:rFonts w:ascii="Wingdings" w:hAnsi="Wingdings" w:hint="default"/>
+      </w:rPr>
+    </w:lvl>
+    <w:lvl w:ilvl="3" w:tplc="04090001" w:tentative="1">
+      <w:start w:val="1"/>
+      <w:numFmt w:val="bullet"/>
+      <w:lvlText w:val=""/>
+      <w:lvlJc w:val="left"/>
+      <w:pPr>
+        <w:ind w:left="2880" w:hanging="360"/>
+      </w:pPr>
+      <w:rPr>
+        <w:rFonts w:ascii="Symbol" w:hAnsi="Symbol" w:hint="default"/>
+      </w:rPr>
+    </w:lvl>
+    <w:lvl w:ilvl="4" w:tplc="04090003" w:tentative="1">
+      <w:start w:val="1"/>
+      <w:numFmt w:val="bullet"/>
+      <w:lvlText w:val="o"/>
+      <w:lvlJc w:val="left"/>
+      <w:pPr>
+        <w:ind w:left="3600" w:hanging="360"/>
+      </w:pPr>
+      <w:rPr>
+        <w:rFonts w:ascii="Courier New" w:hAnsi="Courier New" w:hint="default"/>
+      </w:rPr>
+    </w:lvl>
+    <w:lvl w:ilvl="5" w:tplc="04090005" w:tentative="1">
+      <w:start w:val="1"/>
+      <w:numFmt w:val="bullet"/>
+      <w:lvlText w:val=""/>
+      <w:lvlJc w:val="left"/>
+      <w:pPr>
+        <w:ind w:left="4320" w:hanging="360"/>
+      </w:pPr>
+      <w:rPr>
+        <w:rFonts w:ascii="Wingdings" w:hAnsi="Wingdings" w:hint="default"/>
+      </w:rPr>
+    </w:lvl>
+    <w:lvl w:ilvl="6" w:tplc="04090001" w:tentative="1">
+      <w:start w:val="1"/>
+      <w:numFmt w:val="bullet"/>
+      <w:lvlText w:val=""/>
+      <w:lvlJc w:val="left"/>
+      <w:pPr>
+        <w:ind w:left="5040" w:hanging="360"/>
+      </w:pPr>
+      <w:rPr>
+        <w:rFonts w:ascii="Symbol" w:hAnsi="Symbol" w:hint="default"/>
+      </w:rPr>
+    </w:lvl>
+    <w:lvl w:ilvl="7" w:tplc="04090003" w:tentative="1">
+      <w:start w:val="1"/>
+      <w:numFmt w:val="bullet"/>
+      <w:lvlText w:val="o"/>
+      <w:lvlJc w:val="left"/>
+      <w:pPr>
+        <w:ind w:left="5760" w:hanging="360"/>
+      </w:pPr>
+      <w:rPr>
+        <w:rFonts w:ascii="Courier New" w:hAnsi="Courier New" w:hint="default"/>
+      </w:rPr>
+    </w:lvl>
+    <w:lvl w:ilvl="8" w:tplc="04090005" w:tentative="1">
+      <w:start w:val="1"/>
+      <w:numFmt w:val="bullet"/>
+      <w:lvlText w:val=""/>
+      <w:lvlJc w:val="left"/>
+      <w:pPr>
+        <w:ind w:left="6480" w:hanging="360"/>
+      </w:pPr>
+      <w:rPr>
+        <w:rFonts w:ascii="Wingdings" w:hAnsi="Wingdings" w:hint="default"/>
+      </w:rPr>
+    </w:lvl>
+  </w:abstractNum>
+  <w:num w:numId="1">
+    <w:abstractNumId w:val="0"/>
+  </w:num>
+</w:numbering>
+</file>
+
 <file path=word/styles.xml><?xml version="1.0" encoding="utf-8"?>
-<w:styles xmlns:mc="http://schemas.openxmlformats.org/markup-compatibility/2006" xmlns:r="http://schemas.openxmlformats.org/officeDocument/2006/relationships" xmlns:w="http://schemas.openxmlformats.org/wordprocessingml/2006/main" xmlns:w14="http://schemas.microsoft.com/office/word/2010/wordml" xmlns:w15="http://schemas.microsoft.com/office/word/2012/wordml" mc:Ignorable="w14 w15">
+<w:styles xmlns:mc="http://schemas.openxmlformats.org/markup-compatibility/2006" xmlns:r="http://schemas.openxmlformats.org/officeDocument/2006/relationships" xmlns:w="http://schemas.openxmlformats.org/wordprocessingml/2006/main" xmlns:w14="http://schemas.microsoft.com/office/word/2010/wordml" mc:Ignorable="w14">
   <w:docDefaults>
     <w:rPrDefault>
       <w:rPr>
@@ -4061,369 +4107,153 @@
       </w:pPr>
     </w:pPrDefault>
   </w:docDefaults>
-  <w:latentStyles w:defLockedState="0" w:defUIPriority="99" w:defSemiHidden="0" w:defUnhideWhenUsed="0" w:defQFormat="0" w:count="371">
-    <w:lsdException w:name="Normal" w:uiPriority="0" w:qFormat="1"/>
-    <w:lsdException w:name="heading 1" w:uiPriority="9" w:qFormat="1"/>
-    <w:lsdException w:name="heading 2" w:semiHidden="1" w:uiPriority="9" w:unhideWhenUsed="1" w:qFormat="1"/>
-    <w:lsdException w:name="heading 3" w:semiHidden="1" w:uiPriority="9" w:unhideWhenUsed="1" w:qFormat="1"/>
-    <w:lsdException w:name="heading 4" w:semiHidden="1" w:uiPriority="9" w:unhideWhenUsed="1" w:qFormat="1"/>
-    <w:lsdException w:name="heading 5" w:semiHidden="1" w:uiPriority="9" w:unhideWhenUsed="1" w:qFormat="1"/>
-    <w:lsdException w:name="heading 6" w:semiHidden="1" w:uiPriority="9" w:unhideWhenUsed="1" w:qFormat="1"/>
-    <w:lsdException w:name="heading 7" w:semiHidden="1" w:uiPriority="9" w:unhideWhenUsed="1" w:qFormat="1"/>
-    <w:lsdException w:name="heading 8" w:semiHidden="1" w:uiPriority="9" w:unhideWhenUsed="1" w:qFormat="1"/>
-    <w:lsdException w:name="heading 9" w:semiHidden="1" w:uiPriority="9" w:unhideWhenUsed="1" w:qFormat="1"/>
-    <w:lsdException w:name="index 1" w:semiHidden="1" w:unhideWhenUsed="1"/>
-    <w:lsdException w:name="index 2" w:semiHidden="1" w:unhideWhenUsed="1"/>
-    <w:lsdException w:name="index 3" w:semiHidden="1" w:unhideWhenUsed="1"/>
-    <w:lsdException w:name="index 4" w:semiHidden="1" w:unhideWhenUsed="1"/>
-    <w:lsdException w:name="index 5" w:semiHidden="1" w:unhideWhenUsed="1"/>
-    <w:lsdException w:name="index 6" w:semiHidden="1" w:unhideWhenUsed="1"/>
-    <w:lsdException w:name="index 7" w:semiHidden="1" w:unhideWhenUsed="1"/>
-    <w:lsdException w:name="index 8" w:semiHidden="1" w:unhideWhenUsed="1"/>
-    <w:lsdException w:name="index 9" w:semiHidden="1" w:unhideWhenUsed="1"/>
-    <w:lsdException w:name="toc 1" w:semiHidden="1" w:uiPriority="39" w:unhideWhenUsed="1"/>
-    <w:lsdException w:name="toc 2" w:semiHidden="1" w:uiPriority="39" w:unhideWhenUsed="1"/>
-    <w:lsdException w:name="toc 3" w:semiHidden="1" w:uiPriority="39" w:unhideWhenUsed="1"/>
-    <w:lsdException w:name="toc 4" w:semiHidden="1" w:uiPriority="39" w:unhideWhenUsed="1"/>
-    <w:lsdException w:name="toc 5" w:semiHidden="1" w:uiPriority="39" w:unhideWhenUsed="1"/>
-    <w:lsdException w:name="toc 6" w:semiHidden="1" w:uiPriority="39" w:unhideWhenUsed="1"/>
-    <w:lsdException w:name="toc 7" w:semiHidden="1" w:uiPriority="39" w:unhideWhenUsed="1"/>
-    <w:lsdException w:name="toc 8" w:semiHidden="1" w:uiPriority="39" w:unhideWhenUsed="1"/>
-    <w:lsdException w:name="toc 9" w:semiHidden="1" w:uiPriority="39" w:unhideWhenUsed="1"/>
-    <w:lsdException w:name="Normal Indent" w:semiHidden="1" w:unhideWhenUsed="1"/>
-    <w:lsdException w:name="footnote text" w:semiHidden="1" w:unhideWhenUsed="1"/>
-    <w:lsdException w:name="annotation text" w:semiHidden="1" w:unhideWhenUsed="1"/>
-    <w:lsdException w:name="header" w:semiHidden="1" w:unhideWhenUsed="1"/>
-    <w:lsdException w:name="footer" w:semiHidden="1" w:unhideWhenUsed="1"/>
-    <w:lsdException w:name="index heading" w:semiHidden="1" w:unhideWhenUsed="1"/>
-    <w:lsdException w:name="caption" w:semiHidden="1" w:uiPriority="35" w:unhideWhenUsed="1" w:qFormat="1"/>
-    <w:lsdException w:name="table of figures" w:semiHidden="1" w:unhideWhenUsed="1"/>
-    <w:lsdException w:name="envelope address" w:semiHidden="1" w:unhideWhenUsed="1"/>
-    <w:lsdException w:name="envelope return" w:semiHidden="1" w:unhideWhenUsed="1"/>
-    <w:lsdException w:name="footnote reference" w:semiHidden="1" w:unhideWhenUsed="1"/>
-    <w:lsdException w:name="annotation reference" w:semiHidden="1" w:unhideWhenUsed="1"/>
-    <w:lsdException w:name="line number" w:semiHidden="1" w:unhideWhenUsed="1"/>
-    <w:lsdException w:name="page number" w:semiHidden="1" w:unhideWhenUsed="1"/>
-    <w:lsdException w:name="endnote reference" w:semiHidden="1" w:unhideWhenUsed="1"/>
-    <w:lsdException w:name="endnote text" w:semiHidden="1" w:unhideWhenUsed="1"/>
-    <w:lsdException w:name="table of authorities" w:semiHidden="1" w:unhideWhenUsed="1"/>
-    <w:lsdException w:name="macro" w:semiHidden="1" w:unhideWhenUsed="1"/>
-    <w:lsdException w:name="toa heading" w:semiHidden="1" w:unhideWhenUsed="1"/>
-    <w:lsdException w:name="List" w:semiHidden="1" w:unhideWhenUsed="1"/>
-    <w:lsdException w:name="List Bullet" w:semiHidden="1" w:unhideWhenUsed="1"/>
-    <w:lsdException w:name="List Number" w:semiHidden="1" w:unhideWhenUsed="1"/>
-    <w:lsdException w:name="List 2" w:semiHidden="1" w:unhideWhenUsed="1"/>
-    <w:lsdException w:name="List 3" w:semiHidden="1" w:unhideWhenUsed="1"/>
-    <w:lsdException w:name="List 4" w:semiHidden="1" w:unhideWhenUsed="1"/>
-    <w:lsdException w:name="List 5" w:semiHidden="1" w:unhideWhenUsed="1"/>
-    <w:lsdException w:name="List Bullet 2" w:semiHidden="1" w:unhideWhenUsed="1"/>
-    <w:lsdException w:name="List Bullet 3" w:semiHidden="1" w:unhideWhenUsed="1"/>
-    <w:lsdException w:name="List Bullet 4" w:semiHidden="1" w:unhideWhenUsed="1"/>
-    <w:lsdException w:name="List Bullet 5" w:semiHidden="1" w:unhideWhenUsed="1"/>
-    <w:lsdException w:name="List Number 2" w:semiHidden="1" w:unhideWhenUsed="1"/>
-    <w:lsdException w:name="List Number 3" w:semiHidden="1" w:unhideWhenUsed="1"/>
-    <w:lsdException w:name="List Number 4" w:semiHidden="1" w:unhideWhenUsed="1"/>
-    <w:lsdException w:name="List Number 5" w:semiHidden="1" w:unhideWhenUsed="1"/>
-    <w:lsdException w:name="Title" w:uiPriority="10" w:qFormat="1"/>
-    <w:lsdException w:name="Closing" w:semiHidden="1" w:unhideWhenUsed="1"/>
-    <w:lsdException w:name="Signature" w:semiHidden="1" w:unhideWhenUsed="1"/>
-    <w:lsdException w:name="Default Paragraph Font" w:semiHidden="1" w:uiPriority="1" w:unhideWhenUsed="1"/>
-    <w:lsdException w:name="Body Text" w:semiHidden="1" w:unhideWhenUsed="1"/>
-    <w:lsdException w:name="Body Text Indent" w:semiHidden="1" w:unhideWhenUsed="1"/>
-    <w:lsdException w:name="List Continue" w:semiHidden="1" w:unhideWhenUsed="1"/>
-    <w:lsdException w:name="List Continue 2" w:semiHidden="1" w:unhideWhenUsed="1"/>
-    <w:lsdException w:name="List Continue 3" w:semiHidden="1" w:unhideWhenUsed="1"/>
-    <w:lsdException w:name="List Continue 4" w:semiHidden="1" w:unhideWhenUsed="1"/>
-    <w:lsdException w:name="List Continue 5" w:semiHidden="1" w:unhideWhenUsed="1"/>
-    <w:lsdException w:name="Message Header" w:semiHidden="1" w:unhideWhenUsed="1"/>
-    <w:lsdException w:name="Subtitle" w:uiPriority="11" w:qFormat="1"/>
-    <w:lsdException w:name="Salutation" w:semiHidden="1" w:unhideWhenUsed="1"/>
-    <w:lsdException w:name="Date" w:semiHidden="1" w:unhideWhenUsed="1"/>
-    <w:lsdException w:name="Body Text First Indent" w:semiHidden="1" w:unhideWhenUsed="1"/>
-    <w:lsdException w:name="Body Text First Indent 2" w:semiHidden="1" w:unhideWhenUsed="1"/>
-    <w:lsdException w:name="Note Heading" w:semiHidden="1" w:unhideWhenUsed="1"/>
-    <w:lsdException w:name="Body Text 2" w:semiHidden="1" w:unhideWhenUsed="1"/>
-    <w:lsdException w:name="Body Text 3" w:semiHidden="1" w:unhideWhenUsed="1"/>
-    <w:lsdException w:name="Body Text Indent 2" w:semiHidden="1" w:unhideWhenUsed="1"/>
-    <w:lsdException w:name="Body Text Indent 3" w:semiHidden="1" w:unhideWhenUsed="1"/>
-    <w:lsdException w:name="Block Text" w:semiHidden="1" w:unhideWhenUsed="1"/>
-    <w:lsdException w:name="Hyperlink" w:semiHidden="1" w:unhideWhenUsed="1"/>
-    <w:lsdException w:name="FollowedHyperlink" w:semiHidden="1" w:unhideWhenUsed="1"/>
-    <w:lsdException w:name="Strong" w:uiPriority="22" w:qFormat="1"/>
-    <w:lsdException w:name="Emphasis" w:uiPriority="20" w:qFormat="1"/>
-    <w:lsdException w:name="Document Map" w:semiHidden="1" w:unhideWhenUsed="1"/>
-    <w:lsdException w:name="Plain Text" w:semiHidden="1" w:unhideWhenUsed="1"/>
-    <w:lsdException w:name="E-mail Signature" w:semiHidden="1" w:unhideWhenUsed="1"/>
-    <w:lsdException w:name="HTML Top of Form" w:semiHidden="1" w:unhideWhenUsed="1"/>
-    <w:lsdException w:name="HTML Bottom of Form" w:semiHidden="1" w:unhideWhenUsed="1"/>
-    <w:lsdException w:name="Normal (Web)" w:semiHidden="1" w:unhideWhenUsed="1"/>
-    <w:lsdException w:name="HTML Acronym" w:semiHidden="1" w:unhideWhenUsed="1"/>
-    <w:lsdException w:name="HTML Address" w:semiHidden="1" w:unhideWhenUsed="1"/>
-    <w:lsdException w:name="HTML Cite" w:semiHidden="1" w:unhideWhenUsed="1"/>
-    <w:lsdException w:name="HTML Code" w:semiHidden="1" w:unhideWhenUsed="1"/>
-    <w:lsdException w:name="HTML Definition" w:semiHidden="1" w:unhideWhenUsed="1"/>
-    <w:lsdException w:name="HTML Keyboard" w:semiHidden="1" w:unhideWhenUsed="1"/>
-    <w:lsdException w:name="HTML Preformatted" w:semiHidden="1" w:unhideWhenUsed="1"/>
-    <w:lsdException w:name="HTML Sample" w:semiHidden="1" w:unhideWhenUsed="1"/>
-    <w:lsdException w:name="HTML Typewriter" w:semiHidden="1" w:unhideWhenUsed="1"/>
-    <w:lsdException w:name="HTML Variable" w:semiHidden="1" w:unhideWhenUsed="1"/>
-    <w:lsdException w:name="Normal Table" w:semiHidden="1" w:unhideWhenUsed="1"/>
-    <w:lsdException w:name="annotation subject" w:semiHidden="1" w:unhideWhenUsed="1"/>
-    <w:lsdException w:name="No List" w:semiHidden="1" w:unhideWhenUsed="1"/>
-    <w:lsdException w:name="Outline List 1" w:semiHidden="1" w:unhideWhenUsed="1"/>
-    <w:lsdException w:name="Outline List 2" w:semiHidden="1" w:unhideWhenUsed="1"/>
-    <w:lsdException w:name="Outline List 3" w:semiHidden="1" w:unhideWhenUsed="1"/>
-    <w:lsdException w:name="Table Simple 1" w:semiHidden="1" w:unhideWhenUsed="1"/>
-    <w:lsdException w:name="Table Simple 2" w:semiHidden="1" w:unhideWhenUsed="1"/>
-    <w:lsdException w:name="Table Simple 3" w:semiHidden="1" w:unhideWhenUsed="1"/>
-    <w:lsdException w:name="Table Classic 1" w:semiHidden="1" w:unhideWhenUsed="1"/>
-    <w:lsdException w:name="Table Classic 2" w:semiHidden="1" w:unhideWhenUsed="1"/>
-    <w:lsdException w:name="Table Classic 3" w:semiHidden="1" w:unhideWhenUsed="1"/>
-    <w:lsdException w:name="Table Classic 4" w:semiHidden="1" w:unhideWhenUsed="1"/>
-    <w:lsdException w:name="Table Colorful 1" w:semiHidden="1" w:unhideWhenUsed="1"/>
-    <w:lsdException w:name="Table Colorful 2" w:semiHidden="1" w:unhideWhenUsed="1"/>
-    <w:lsdException w:name="Table Colorful 3" w:semiHidden="1" w:unhideWhenUsed="1"/>
-    <w:lsdException w:name="Table Columns 1" w:semiHidden="1" w:unhideWhenUsed="1"/>
-    <w:lsdException w:name="Table Columns 2" w:semiHidden="1" w:unhideWhenUsed="1"/>
-    <w:lsdException w:name="Table Columns 3" w:semiHidden="1" w:unhideWhenUsed="1"/>
-    <w:lsdException w:name="Table Columns 4" w:semiHidden="1" w:unhideWhenUsed="1"/>
-    <w:lsdException w:name="Table Columns 5" w:semiHidden="1" w:unhideWhenUsed="1"/>
-    <w:lsdException w:name="Table Grid 1" w:semiHidden="1" w:unhideWhenUsed="1"/>
-    <w:lsdException w:name="Table Grid 2" w:semiHidden="1" w:unhideWhenUsed="1"/>
-    <w:lsdException w:name="Table Grid 3" w:semiHidden="1" w:unhideWhenUsed="1"/>
-    <w:lsdException w:name="Table Grid 4" w:semiHidden="1" w:unhideWhenUsed="1"/>
-    <w:lsdException w:name="Table Grid 5" w:semiHidden="1" w:unhideWhenUsed="1"/>
-    <w:lsdException w:name="Table Grid 6" w:semiHidden="1" w:unhideWhenUsed="1"/>
-    <w:lsdException w:name="Table Grid 7" w:semiHidden="1" w:unhideWhenUsed="1"/>
-    <w:lsdException w:name="Table Grid 8" w:semiHidden="1" w:unhideWhenUsed="1"/>
-    <w:lsdException w:name="Table List 1" w:semiHidden="1" w:unhideWhenUsed="1"/>
-    <w:lsdException w:name="Table List 2" w:semiHidden="1" w:unhideWhenUsed="1"/>
-    <w:lsdException w:name="Table List 3" w:semiHidden="1" w:unhideWhenUsed="1"/>
-    <w:lsdException w:name="Table List 4" w:semiHidden="1" w:unhideWhenUsed="1"/>
-    <w:lsdException w:name="Table List 5" w:semiHidden="1" w:unhideWhenUsed="1"/>
-    <w:lsdException w:name="Table List 6" w:semiHidden="1" w:unhideWhenUsed="1"/>
-    <w:lsdException w:name="Table List 7" w:semiHidden="1" w:unhideWhenUsed="1"/>
-    <w:lsdException w:name="Table List 8" w:semiHidden="1" w:unhideWhenUsed="1"/>
-    <w:lsdException w:name="Table 3D effects 1" w:semiHidden="1" w:unhideWhenUsed="1"/>
-    <w:lsdException w:name="Table 3D effects 2" w:semiHidden="1" w:unhideWhenUsed="1"/>
-    <w:lsdException w:name="Table 3D effects 3" w:semiHidden="1" w:unhideWhenUsed="1"/>
-    <w:lsdException w:name="Table Contemporary" w:semiHidden="1" w:unhideWhenUsed="1"/>
-    <w:lsdException w:name="Table Elegant" w:semiHidden="1" w:unhideWhenUsed="1"/>
-    <w:lsdException w:name="Table Professional" w:semiHidden="1" w:unhideWhenUsed="1"/>
-    <w:lsdException w:name="Table Subtle 1" w:semiHidden="1" w:unhideWhenUsed="1"/>
-    <w:lsdException w:name="Table Subtle 2" w:semiHidden="1" w:unhideWhenUsed="1"/>
-    <w:lsdException w:name="Table Web 1" w:semiHidden="1" w:unhideWhenUsed="1"/>
-    <w:lsdException w:name="Table Web 2" w:semiHidden="1" w:unhideWhenUsed="1"/>
-    <w:lsdException w:name="Table Web 3" w:semiHidden="1" w:unhideWhenUsed="1"/>
-    <w:lsdException w:name="Balloon Text" w:semiHidden="1" w:unhideWhenUsed="1"/>
-    <w:lsdException w:name="Table Grid" w:uiPriority="39"/>
-    <w:lsdException w:name="Table Theme" w:semiHidden="1" w:unhideWhenUsed="1"/>
-    <w:lsdException w:name="Placeholder Text" w:semiHidden="1"/>
-    <w:lsdException w:name="No Spacing" w:uiPriority="1" w:qFormat="1"/>
-    <w:lsdException w:name="Light Shading" w:uiPriority="60"/>
-    <w:lsdException w:name="Light List" w:uiPriority="61"/>
-    <w:lsdException w:name="Light Grid" w:uiPriority="62"/>
-    <w:lsdException w:name="Medium Shading 1" w:uiPriority="63"/>
-    <w:lsdException w:name="Medium Shading 2" w:uiPriority="64"/>
-    <w:lsdException w:name="Medium List 1" w:uiPriority="65"/>
-    <w:lsdException w:name="Medium List 2" w:uiPriority="66"/>
-    <w:lsdException w:name="Medium Grid 1" w:uiPriority="67"/>
-    <w:lsdException w:name="Medium Grid 2" w:uiPriority="68"/>
-    <w:lsdException w:name="Medium Grid 3" w:uiPriority="69"/>
-    <w:lsdException w:name="Dark List" w:uiPriority="70"/>
-    <w:lsdException w:name="Colorful Shading" w:uiPriority="71"/>
-    <w:lsdException w:name="Colorful List" w:uiPriority="72"/>
-    <w:lsdException w:name="Colorful Grid" w:uiPriority="73"/>
-    <w:lsdException w:name="Light Shading Accent 1" w:uiPriority="60"/>
-    <w:lsdException w:name="Light List Accent 1" w:uiPriority="61"/>
-    <w:lsdException w:name="Light Grid Accent 1" w:uiPriority="62"/>
-    <w:lsdException w:name="Medium Shading 1 Accent 1" w:uiPriority="63"/>
-    <w:lsdException w:name="Medium Shading 2 Accent 1" w:uiPriority="64"/>
-    <w:lsdException w:name="Medium List 1 Accent 1" w:uiPriority="65"/>
-    <w:lsdException w:name="Revision" w:semiHidden="1"/>
-    <w:lsdException w:name="List Paragraph" w:uiPriority="34" w:qFormat="1"/>
-    <w:lsdException w:name="Quote" w:uiPriority="29" w:qFormat="1"/>
-    <w:lsdException w:name="Intense Quote" w:uiPriority="30" w:qFormat="1"/>
-    <w:lsdException w:name="Medium List 2 Accent 1" w:uiPriority="66"/>
-    <w:lsdException w:name="Medium Grid 1 Accent 1" w:uiPriority="67"/>
-    <w:lsdException w:name="Medium Grid 2 Accent 1" w:uiPriority="68"/>
-    <w:lsdException w:name="Medium Grid 3 Accent 1" w:uiPriority="69"/>
-    <w:lsdException w:name="Dark List Accent 1" w:uiPriority="70"/>
-    <w:lsdException w:name="Colorful Shading Accent 1" w:uiPriority="71"/>
-    <w:lsdException w:name="Colorful List Accent 1" w:uiPriority="72"/>
-    <w:lsdException w:name="Colorful Grid Accent 1" w:uiPriority="73"/>
-    <w:lsdException w:name="Light Shading Accent 2" w:uiPriority="60"/>
-    <w:lsdException w:name="Light List Accent 2" w:uiPriority="61"/>
-    <w:lsdException w:name="Light Grid Accent 2" w:uiPriority="62"/>
-    <w:lsdException w:name="Medium Shading 1 Accent 2" w:uiPriority="63"/>
-    <w:lsdException w:name="Medium Shading 2 Accent 2" w:uiPriority="64"/>
-    <w:lsdException w:name="Medium List 1 Accent 2" w:uiPriority="65"/>
-    <w:lsdException w:name="Medium List 2 Accent 2" w:uiPriority="66"/>
-    <w:lsdException w:name="Medium Grid 1 Accent 2" w:uiPriority="67"/>
-    <w:lsdException w:name="Medium Grid 2 Accent 2" w:uiPriority="68"/>
-    <w:lsdException w:name="Medium Grid 3 Accent 2" w:uiPriority="69"/>
-    <w:lsdException w:name="Dark List Accent 2" w:uiPriority="70"/>
-    <w:lsdException w:name="Colorful Shading Accent 2" w:uiPriority="71"/>
-    <w:lsdException w:name="Colorful List Accent 2" w:uiPriority="72"/>
-    <w:lsdException w:name="Colorful Grid Accent 2" w:uiPriority="73"/>
-    <w:lsdException w:name="Light Shading Accent 3" w:uiPriority="60"/>
-    <w:lsdException w:name="Light List Accent 3" w:uiPriority="61"/>
-    <w:lsdException w:name="Light Grid Accent 3" w:uiPriority="62"/>
-    <w:lsdException w:name="Medium Shading 1 Accent 3" w:uiPriority="63"/>
-    <w:lsdException w:name="Medium Shading 2 Accent 3" w:uiPriority="64"/>
-    <w:lsdException w:name="Medium List 1 Accent 3" w:uiPriority="65"/>
-    <w:lsdException w:name="Medium List 2 Accent 3" w:uiPriority="66"/>
-    <w:lsdException w:name="Medium Grid 1 Accent 3" w:uiPriority="67"/>
-    <w:lsdException w:name="Medium Grid 2 Accent 3" w:uiPriority="68"/>
-    <w:lsdException w:name="Medium Grid 3 Accent 3" w:uiPriority="69"/>
-    <w:lsdException w:name="Dark List Accent 3" w:uiPriority="70"/>
-    <w:lsdException w:name="Colorful Shading Accent 3" w:uiPriority="71"/>
-    <w:lsdException w:name="Colorful List Accent 3" w:uiPriority="72"/>
-    <w:lsdException w:name="Colorful Grid Accent 3" w:uiPriority="73"/>
-    <w:lsdException w:name="Light Shading Accent 4" w:uiPriority="60"/>
-    <w:lsdException w:name="Light List Accent 4" w:uiPriority="61"/>
-    <w:lsdException w:name="Light Grid Accent 4" w:uiPriority="62"/>
-    <w:lsdException w:name="Medium Shading 1 Accent 4" w:uiPriority="63"/>
-    <w:lsdException w:name="Medium Shading 2 Accent 4" w:uiPriority="64"/>
-    <w:lsdException w:name="Medium List 1 Accent 4" w:uiPriority="65"/>
-    <w:lsdException w:name="Medium List 2 Accent 4" w:uiPriority="66"/>
-    <w:lsdException w:name="Medium Grid 1 Accent 4" w:uiPriority="67"/>
-    <w:lsdException w:name="Medium Grid 2 Accent 4" w:uiPriority="68"/>
-    <w:lsdException w:name="Medium Grid 3 Accent 4" w:uiPriority="69"/>
-    <w:lsdException w:name="Dark List Accent 4" w:uiPriority="70"/>
-    <w:lsdException w:name="Colorful Shading Accent 4" w:uiPriority="71"/>
-    <w:lsdException w:name="Colorful List Accent 4" w:uiPriority="72"/>
-    <w:lsdException w:name="Colorful Grid Accent 4" w:uiPriority="73"/>
-    <w:lsdException w:name="Light Shading Accent 5" w:uiPriority="60"/>
-    <w:lsdException w:name="Light List Accent 5" w:uiPriority="61"/>
-    <w:lsdException w:name="Light Grid Accent 5" w:uiPriority="62"/>
-    <w:lsdException w:name="Medium Shading 1 Accent 5" w:uiPriority="63"/>
-    <w:lsdException w:name="Medium Shading 2 Accent 5" w:uiPriority="64"/>
-    <w:lsdException w:name="Medium List 1 Accent 5" w:uiPriority="65"/>
-    <w:lsdException w:name="Medium List 2 Accent 5" w:uiPriority="66"/>
-    <w:lsdException w:name="Medium Grid 1 Accent 5" w:uiPriority="67"/>
-    <w:lsdException w:name="Medium Grid 2 Accent 5" w:uiPriority="68"/>
-    <w:lsdException w:name="Medium Grid 3 Accent 5" w:uiPriority="69"/>
-    <w:lsdException w:name="Dark List Accent 5" w:uiPriority="70"/>
-    <w:lsdException w:name="Colorful Shading Accent 5" w:uiPriority="71"/>
-    <w:lsdException w:name="Colorful List Accent 5" w:uiPriority="72"/>
-    <w:lsdException w:name="Colorful Grid Accent 5" w:uiPriority="73"/>
-    <w:lsdException w:name="Light Shading Accent 6" w:uiPriority="60"/>
-    <w:lsdException w:name="Light List Accent 6" w:uiPriority="61"/>
-    <w:lsdException w:name="Light Grid Accent 6" w:uiPriority="62"/>
-    <w:lsdException w:name="Medium Shading 1 Accent 6" w:uiPriority="63"/>
-    <w:lsdException w:name="Medium Shading 2 Accent 6" w:uiPriority="64"/>
-    <w:lsdException w:name="Medium List 1 Accent 6" w:uiPriority="65"/>
-    <w:lsdException w:name="Medium List 2 Accent 6" w:uiPriority="66"/>
-    <w:lsdException w:name="Medium Grid 1 Accent 6" w:uiPriority="67"/>
-    <w:lsdException w:name="Medium Grid 2 Accent 6" w:uiPriority="68"/>
-    <w:lsdException w:name="Medium Grid 3 Accent 6" w:uiPriority="69"/>
-    <w:lsdException w:name="Dark List Accent 6" w:uiPriority="70"/>
-    <w:lsdException w:name="Colorful Shading Accent 6" w:uiPriority="71"/>
-    <w:lsdException w:name="Colorful List Accent 6" w:uiPriority="72"/>
-    <w:lsdException w:name="Colorful Grid Accent 6" w:uiPriority="73"/>
-    <w:lsdException w:name="Subtle Emphasis" w:uiPriority="19" w:qFormat="1"/>
-    <w:lsdException w:name="Intense Emphasis" w:uiPriority="21" w:qFormat="1"/>
-    <w:lsdException w:name="Subtle Reference" w:uiPriority="31" w:qFormat="1"/>
-    <w:lsdException w:name="Intense Reference" w:uiPriority="32" w:qFormat="1"/>
-    <w:lsdException w:name="Book Title" w:uiPriority="33" w:qFormat="1"/>
-    <w:lsdException w:name="Bibliography" w:semiHidden="1" w:uiPriority="37" w:unhideWhenUsed="1"/>
-    <w:lsdException w:name="TOC Heading" w:semiHidden="1" w:uiPriority="39" w:unhideWhenUsed="1" w:qFormat="1"/>
-    <w:lsdException w:name="Grid Table 4" w:uiPriority="49"/>
-    <w:lsdException w:name="Grid Table 5 Dark" w:uiPriority="50"/>
-    <w:lsdException w:name="Grid Table 6 Colorful" w:uiPriority="51"/>
-    <w:lsdException w:name="Grid Table 7 Colorful" w:uiPriority="52"/>
-    <w:lsdException w:name="Grid Table 1 Light Accent 1" w:uiPriority="46"/>
-    <w:lsdException w:name="Grid Table 2 Accent 1" w:uiPriority="47"/>
-    <w:lsdException w:name="Grid Table 3 Accent 1" w:uiPriority="48"/>
-    <w:lsdException w:name="Grid Table 4 Accent 1" w:uiPriority="49"/>
-    <w:lsdException w:name="Grid Table 5 Dark Accent 1" w:uiPriority="50"/>
-    <w:lsdException w:name="Grid Table 6 Colorful Accent 1" w:uiPriority="51"/>
-    <w:lsdException w:name="Grid Table 7 Colorful Accent 1" w:uiPriority="52"/>
-    <w:lsdException w:name="Grid Table 1 Light Accent 2" w:uiPriority="46"/>
-    <w:lsdException w:name="Grid Table 2 Accent 2" w:uiPriority="47"/>
-    <w:lsdException w:name="Grid Table 3 Accent 2" w:uiPriority="48"/>
-    <w:lsdException w:name="Grid Table 4 Accent 2" w:uiPriority="49"/>
-    <w:lsdException w:name="Grid Table 5 Dark Accent 2" w:uiPriority="50"/>
-    <w:lsdException w:name="Grid Table 6 Colorful Accent 2" w:uiPriority="51"/>
-    <w:lsdException w:name="Grid Table 7 Colorful Accent 2" w:uiPriority="52"/>
-    <w:lsdException w:name="Grid Table 1 Light Accent 3" w:uiPriority="46"/>
-    <w:lsdException w:name="Grid Table 2 Accent 3" w:uiPriority="47"/>
-    <w:lsdException w:name="Grid Table 3 Accent 3" w:uiPriority="48"/>
-    <w:lsdException w:name="Grid Table 4 Accent 3" w:uiPriority="49"/>
-    <w:lsdException w:name="Grid Table 5 Dark Accent 3" w:uiPriority="50"/>
-    <w:lsdException w:name="Grid Table 6 Colorful Accent 3" w:uiPriority="51"/>
-    <w:lsdException w:name="Grid Table 7 Colorful Accent 3" w:uiPriority="52"/>
-    <w:lsdException w:name="Grid Table 1 Light Accent 4" w:uiPriority="46"/>
-    <w:lsdException w:name="Grid Table 2 Accent 4" w:uiPriority="47"/>
-    <w:lsdException w:name="Grid Table 3 Accent 4" w:uiPriority="48"/>
-    <w:lsdException w:name="Grid Table 4 Accent 4" w:uiPriority="49"/>
-    <w:lsdException w:name="Grid Table 5 Dark Accent 4" w:uiPriority="50"/>
-    <w:lsdException w:name="Grid Table 6 Colorful Accent 4" w:uiPriority="51"/>
-    <w:lsdException w:name="Grid Table 7 Colorful Accent 4" w:uiPriority="52"/>
-    <w:lsdException w:name="Grid Table 1 Light Accent 5" w:uiPriority="46"/>
-    <w:lsdException w:name="Grid Table 2 Accent 5" w:uiPriority="47"/>
-    <w:lsdException w:name="Grid Table 3 Accent 5" w:uiPriority="48"/>
-    <w:lsdException w:name="Grid Table 4 Accent 5" w:uiPriority="49"/>
-    <w:lsdException w:name="Grid Table 5 Dark Accent 5" w:uiPriority="50"/>
-    <w:lsdException w:name="Grid Table 6 Colorful Accent 5" w:uiPriority="51"/>
-    <w:lsdException w:name="Grid Table 7 Colorful Accent 5" w:uiPriority="52"/>
-    <w:lsdException w:name="Grid Table 1 Light Accent 6" w:uiPriority="46"/>
-    <w:lsdException w:name="Grid Table 2 Accent 6" w:uiPriority="47"/>
-    <w:lsdException w:name="Grid Table 3 Accent 6" w:uiPriority="48"/>
-    <w:lsdException w:name="Grid Table 4 Accent 6" w:uiPriority="49"/>
-    <w:lsdException w:name="Grid Table 5 Dark Accent 6" w:uiPriority="50"/>
-    <w:lsdException w:name="Grid Table 6 Colorful Accent 6" w:uiPriority="51"/>
-    <w:lsdException w:name="Grid Table 7 Colorful Accent 6" w:uiPriority="52"/>
-    <w:lsdException w:name="List Table 1 Light" w:uiPriority="46"/>
-    <w:lsdException w:name="List Table 2" w:uiPriority="47"/>
-    <w:lsdException w:name="List Table 3" w:uiPriority="48"/>
-    <w:lsdException w:name="List Table 4" w:uiPriority="49"/>
-    <w:lsdException w:name="List Table 5 Dark" w:uiPriority="50"/>
-    <w:lsdException w:name="List Table 6 Colorful" w:uiPriority="51"/>
-    <w:lsdException w:name="List Table 7 Colorful" w:uiPriority="52"/>
-    <w:lsdException w:name="List Table 1 Light Accent 1" w:uiPriority="46"/>
-    <w:lsdException w:name="List Table 2 Accent 1" w:uiPriority="47"/>
-    <w:lsdException w:name="List Table 3 Accent 1" w:uiPriority="48"/>
-    <w:lsdException w:name="List Table 4 Accent 1" w:uiPriority="49"/>
-    <w:lsdException w:name="List Table 5 Dark Accent 1" w:uiPriority="50"/>
-    <w:lsdException w:name="List Table 6 Colorful Accent 1" w:uiPriority="51"/>
-    <w:lsdException w:name="List Table 7 Colorful Accent 1" w:uiPriority="52"/>
-    <w:lsdException w:name="List Table 1 Light Accent 2" w:uiPriority="46"/>
-    <w:lsdException w:name="List Table 2 Accent 2" w:uiPriority="47"/>
-    <w:lsdException w:name="List Table 3 Accent 2" w:uiPriority="48"/>
-    <w:lsdException w:name="List Table 4 Accent 2" w:uiPriority="49"/>
-    <w:lsdException w:name="List Table 5 Dark Accent 2" w:uiPriority="50"/>
-    <w:lsdException w:name="List Table 6 Colorful Accent 2" w:uiPriority="51"/>
-    <w:lsdException w:name="List Table 7 Colorful Accent 2" w:uiPriority="52"/>
-    <w:lsdException w:name="List Table 1 Light Accent 3" w:uiPriority="46"/>
-    <w:lsdException w:name="List Table 2 Accent 3" w:uiPriority="47"/>
-    <w:lsdException w:name="List Table 3 Accent 3" w:uiPriority="48"/>
-    <w:lsdException w:name="List Table 4 Accent 3" w:uiPriority="49"/>
-    <w:lsdException w:name="List Table 5 Dark Accent 3" w:uiPriority="50"/>
-    <w:lsdException w:name="List Table 6 Colorful Accent 3" w:uiPriority="51"/>
-    <w:lsdException w:name="List Table 7 Colorful Accent 3" w:uiPriority="52"/>
-    <w:lsdException w:name="List Table 1 Light Accent 4" w:uiPriority="46"/>
-    <w:lsdException w:name="List Table 2 Accent 4" w:uiPriority="47"/>
-    <w:lsdException w:name="List Table 3 Accent 4" w:uiPriority="48"/>
-    <w:lsdException w:name="List Table 4 Accent 4" w:uiPriority="49"/>
-    <w:lsdException w:name="List Table 5 Dark Accent 4" w:uiPriority="50"/>
-    <w:lsdException w:name="List Table 6 Colorful Accent 4" w:uiPriority="51"/>
-    <w:lsdException w:name="List Table 7 Colorful Accent 4" w:uiPriority="52"/>
-    <w:lsdException w:name="List Table 1 Light Accent 5" w:uiPriority="46"/>
-    <w:lsdException w:name="List Table 2 Accent 5" w:uiPriority="47"/>
-    <w:lsdException w:name="List Table 3 Accent 5" w:uiPriority="48"/>
-    <w:lsdException w:name="List Table 4 Accent 5" w:uiPriority="49"/>
-    <w:lsdException w:name="List Table 5 Dark Accent 5" w:uiPriority="50"/>
-    <w:lsdException w:name="List Table 6 Colorful Accent 5" w:uiPriority="51"/>
-    <w:lsdException w:name="List Table 7 Colorful Accent 5" w:uiPriority="52"/>
-    <w:lsdException w:name="List Table 1 Light Accent 6" w:uiPriority="46"/>
-    <w:lsdException w:name="List Table 2 Accent 6" w:uiPriority="47"/>
-    <w:lsdException w:name="List Table 3 Accent 6" w:uiPriority="48"/>
-    <w:lsdException w:name="List Table 4 Accent 6" w:uiPriority="49"/>
-    <w:lsdException w:name="List Table 5 Dark Accent 6" w:uiPriority="50"/>
-    <w:lsdException w:name="List Table 6 Colorful Accent 6" w:uiPriority="51"/>
-    <w:lsdException w:name="List Table 7 Colorful Accent 6" w:uiPriority="52"/>
+  <w:latentStyles w:defLockedState="0" w:defUIPriority="99" w:defSemiHidden="1" w:defUnhideWhenUsed="1" w:defQFormat="0" w:count="276">
+    <w:lsdException w:name="Normal" w:semiHidden="0" w:uiPriority="0" w:unhideWhenUsed="0" w:qFormat="1"/>
+    <w:lsdException w:name="heading 1" w:semiHidden="0" w:uiPriority="9" w:unhideWhenUsed="0" w:qFormat="1"/>
+    <w:lsdException w:name="heading 2" w:uiPriority="9" w:qFormat="1"/>
+    <w:lsdException w:name="heading 3" w:uiPriority="9" w:qFormat="1"/>
+    <w:lsdException w:name="heading 4" w:uiPriority="9" w:qFormat="1"/>
+    <w:lsdException w:name="heading 5" w:uiPriority="9" w:qFormat="1"/>
+    <w:lsdException w:name="heading 6" w:uiPriority="9" w:qFormat="1"/>
+    <w:lsdException w:name="heading 7" w:uiPriority="9" w:qFormat="1"/>
+    <w:lsdException w:name="heading 8" w:uiPriority="9" w:qFormat="1"/>
+    <w:lsdException w:name="heading 9" w:uiPriority="9" w:qFormat="1"/>
+    <w:lsdException w:name="toc 1" w:uiPriority="39"/>
+    <w:lsdException w:name="toc 2" w:uiPriority="39"/>
+    <w:lsdException w:name="toc 3" w:uiPriority="39"/>
+    <w:lsdException w:name="toc 4" w:uiPriority="39"/>
+    <w:lsdException w:name="toc 5" w:uiPriority="39"/>
+    <w:lsdException w:name="toc 6" w:uiPriority="39"/>
+    <w:lsdException w:name="toc 7" w:uiPriority="39"/>
+    <w:lsdException w:name="toc 8" w:uiPriority="39"/>
+    <w:lsdException w:name="toc 9" w:uiPriority="39"/>
+    <w:lsdException w:name="caption" w:uiPriority="35" w:qFormat="1"/>
+    <w:lsdException w:name="Title" w:semiHidden="0" w:uiPriority="10" w:unhideWhenUsed="0" w:qFormat="1"/>
+    <w:lsdException w:name="Default Paragraph Font" w:uiPriority="1"/>
+    <w:lsdException w:name="Subtitle" w:semiHidden="0" w:uiPriority="11" w:unhideWhenUsed="0" w:qFormat="1"/>
+    <w:lsdException w:name="Strong" w:semiHidden="0" w:uiPriority="22" w:unhideWhenUsed="0" w:qFormat="1"/>
+    <w:lsdException w:name="Emphasis" w:semiHidden="0" w:uiPriority="20" w:unhideWhenUsed="0" w:qFormat="1"/>
+    <w:lsdException w:name="Table Grid" w:semiHidden="0" w:uiPriority="39" w:unhideWhenUsed="0"/>
+    <w:lsdException w:name="Note Level 1" w:semiHidden="0" w:unhideWhenUsed="0"/>
+    <w:lsdException w:name="Note Level 2" w:semiHidden="0" w:unhideWhenUsed="0"/>
+    <w:lsdException w:name="Note Level 3" w:semiHidden="0" w:unhideWhenUsed="0"/>
+    <w:lsdException w:name="Note Level 4" w:semiHidden="0" w:unhideWhenUsed="0"/>
+    <w:lsdException w:name="Note Level 5" w:semiHidden="0" w:unhideWhenUsed="0"/>
+    <w:lsdException w:name="Note Level 6" w:semiHidden="0" w:unhideWhenUsed="0"/>
+    <w:lsdException w:name="Note Level 7" w:semiHidden="0" w:unhideWhenUsed="0"/>
+    <w:lsdException w:name="Note Level 8" w:semiHidden="0" w:unhideWhenUsed="0"/>
+    <w:lsdException w:name="Note Level 9" w:semiHidden="0" w:unhideWhenUsed="0"/>
+    <w:lsdException w:name="Placeholder Text" w:unhideWhenUsed="0"/>
+    <w:lsdException w:name="No Spacing" w:semiHidden="0" w:uiPriority="1" w:unhideWhenUsed="0" w:qFormat="1"/>
+    <w:lsdException w:name="Light Shading" w:semiHidden="0" w:uiPriority="60" w:unhideWhenUsed="0"/>
+    <w:lsdException w:name="Light List" w:semiHidden="0" w:uiPriority="61" w:unhideWhenUsed="0"/>
+    <w:lsdException w:name="Light Grid" w:semiHidden="0" w:uiPriority="62" w:unhideWhenUsed="0"/>
+    <w:lsdException w:name="Medium Shading 1" w:semiHidden="0" w:uiPriority="63" w:unhideWhenUsed="0"/>
+    <w:lsdException w:name="Medium Shading 2" w:semiHidden="0" w:uiPriority="64" w:unhideWhenUsed="0"/>
+    <w:lsdException w:name="Medium List 1" w:semiHidden="0" w:uiPriority="65" w:unhideWhenUsed="0"/>
+    <w:lsdException w:name="Medium List 2" w:semiHidden="0" w:uiPriority="66" w:unhideWhenUsed="0"/>
+    <w:lsdException w:name="Medium Grid 1" w:semiHidden="0" w:uiPriority="67" w:unhideWhenUsed="0"/>
+    <w:lsdException w:name="Medium Grid 2" w:semiHidden="0" w:uiPriority="68" w:unhideWhenUsed="0"/>
+    <w:lsdException w:name="Medium Grid 3" w:semiHidden="0" w:uiPriority="69" w:unhideWhenUsed="0"/>
+    <w:lsdException w:name="Dark List" w:semiHidden="0" w:uiPriority="70" w:unhideWhenUsed="0"/>
+    <w:lsdException w:name="Colorful Shading" w:semiHidden="0" w:uiPriority="71" w:unhideWhenUsed="0"/>
+    <w:lsdException w:name="Colorful List" w:semiHidden="0" w:uiPriority="72" w:unhideWhenUsed="0"/>
+    <w:lsdException w:name="Colorful Grid" w:semiHidden="0" w:uiPriority="73" w:unhideWhenUsed="0"/>
+    <w:lsdException w:name="Light Shading Accent 1" w:semiHidden="0" w:uiPriority="60" w:unhideWhenUsed="0"/>
+    <w:lsdException w:name="Light List Accent 1" w:semiHidden="0" w:uiPriority="61" w:unhideWhenUsed="0"/>
+    <w:lsdException w:name="Light Grid Accent 1" w:semiHidden="0" w:uiPriority="62" w:unhideWhenUsed="0"/>
+    <w:lsdException w:name="Medium Shading 1 Accent 1" w:semiHidden="0" w:uiPriority="63" w:unhideWhenUsed="0"/>
+    <w:lsdException w:name="Medium Shading 2 Accent 1" w:semiHidden="0" w:uiPriority="64" w:unhideWhenUsed="0"/>
+    <w:lsdException w:name="Medium List 1 Accent 1" w:semiHidden="0" w:uiPriority="65" w:unhideWhenUsed="0"/>
+    <w:lsdException w:name="Revision" w:unhideWhenUsed="0"/>
+    <w:lsdException w:name="List Paragraph" w:semiHidden="0" w:uiPriority="34" w:unhideWhenUsed="0" w:qFormat="1"/>
+    <w:lsdException w:name="Quote" w:semiHidden="0" w:uiPriority="29" w:unhideWhenUsed="0" w:qFormat="1"/>
+    <w:lsdException w:name="Intense Quote" w:semiHidden="0" w:uiPriority="30" w:unhideWhenUsed="0" w:qFormat="1"/>
+    <w:lsdException w:name="Medium List 2 Accent 1" w:semiHidden="0" w:uiPriority="66" w:unhideWhenUsed="0"/>
+    <w:lsdException w:name="Medium Grid 1 Accent 1" w:semiHidden="0" w:uiPriority="67" w:unhideWhenUsed="0"/>
+    <w:lsdException w:name="Medium Grid 2 Accent 1" w:semiHidden="0" w:uiPriority="68" w:unhideWhenUsed="0"/>
+    <w:lsdException w:name="Medium Grid 3 Accent 1" w:semiHidden="0" w:uiPriority="69" w:unhideWhenUsed="0"/>
+    <w:lsdException w:name="Dark List Accent 1" w:semiHidden="0" w:uiPriority="70" w:unhideWhenUsed="0"/>
+    <w:lsdException w:name="Colorful Shading Accent 1" w:semiHidden="0" w:uiPriority="71" w:unhideWhenUsed="0"/>
+    <w:lsdException w:name="Colorful List Accent 1" w:semiHidden="0" w:uiPriority="72" w:unhideWhenUsed="0"/>
+    <w:lsdException w:name="Colorful Grid Accent 1" w:semiHidden="0" w:uiPriority="73" w:unhideWhenUsed="0"/>
+    <w:lsdException w:name="Light Shading Accent 2" w:semiHidden="0" w:uiPriority="60" w:unhideWhenUsed="0"/>
+    <w:lsdException w:name="Light List Accent 2" w:semiHidden="0" w:uiPriority="61" w:unhideWhenUsed="0"/>
+    <w:lsdException w:name="Light Grid Accent 2" w:semiHidden="0" w:uiPriority="62" w:unhideWhenUsed="0"/>
+    <w:lsdException w:name="Medium Shading 1 Accent 2" w:semiHidden="0" w:uiPriority="63" w:unhideWhenUsed="0"/>
+    <w:lsdException w:name="Medium Shading 2 Accent 2" w:semiHidden="0" w:uiPriority="64" w:unhideWhenUsed="0"/>
+    <w:lsdException w:name="Medium List 1 Accent 2" w:semiHidden="0" w:uiPriority="65" w:unhideWhenUsed="0"/>
+    <w:lsdException w:name="Medium List 2 Accent 2" w:semiHidden="0" w:uiPriority="66" w:unhideWhenUsed="0"/>
+    <w:lsdException w:name="Medium Grid 1 Accent 2" w:semiHidden="0" w:uiPriority="67" w:unhideWhenUsed="0"/>
+    <w:lsdException w:name="Medium Grid 2 Accent 2" w:semiHidden="0" w:uiPriority="68" w:unhideWhenUsed="0"/>
+    <w:lsdException w:name="Medium Grid 3 Accent 2" w:semiHidden="0" w:uiPriority="69" w:unhideWhenUsed="0"/>
+    <w:lsdException w:name="Dark List Accent 2" w:semiHidden="0" w:uiPriority="70" w:unhideWhenUsed="0"/>
+    <w:lsdException w:name="Colorful Shading Accent 2" w:semiHidden="0" w:uiPriority="71" w:unhideWhenUsed="0"/>
+    <w:lsdException w:name="Colorful List Accent 2" w:semiHidden="0" w:uiPriority="72" w:unhideWhenUsed="0"/>
+    <w:lsdException w:name="Colorful Grid Accent 2" w:semiHidden="0" w:uiPriority="73" w:unhideWhenUsed="0"/>
+    <w:lsdException w:name="Light Shading Accent 3" w:semiHidden="0" w:uiPriority="60" w:unhideWhenUsed="0"/>
+    <w:lsdException w:name="Light List Accent 3" w:semiHidden="0" w:uiPriority="61" w:unhideWhenUsed="0"/>
+    <w:lsdException w:name="Light Grid Accent 3" w:semiHidden="0" w:uiPriority="62" w:unhideWhenUsed="0"/>
+    <w:lsdException w:name="Medium Shading 1 Accent 3" w:semiHidden="0" w:uiPriority="63" w:unhideWhenUsed="0"/>
+    <w:lsdException w:name="Medium Shading 2 Accent 3" w:semiHidden="0" w:uiPriority="64" w:unhideWhenUsed="0"/>
+    <w:lsdException w:name="Medium List 1 Accent 3" w:semiHidden="0" w:uiPriority="65" w:unhideWhenUsed="0"/>
+    <w:lsdException w:name="Medium List 2 Accent 3" w:semiHidden="0" w:uiPriority="66" w:unhideWhenUsed="0"/>
+    <w:lsdException w:name="Medium Grid 1 Accent 3" w:semiHidden="0" w:uiPriority="67" w:unhideWhenUsed="0"/>
+    <w:lsdException w:name="Medium Grid 2 Accent 3" w:semiHidden="0" w:uiPriority="68" w:unhideWhenUsed="0"/>
+    <w:lsdException w:name="Medium Grid 3 Accent 3" w:semiHidden="0" w:uiPriority="69" w:unhideWhenUsed="0"/>
+    <w:lsdException w:name="Dark List Accent 3" w:semiHidden="0" w:uiPriority="70" w:unhideWhenUsed="0"/>
+    <w:lsdException w:name="Colorful Shading Accent 3" w:semiHidden="0" w:uiPriority="71" w:unhideWhenUsed="0"/>
+    <w:lsdException w:name="Colorful List Accent 3" w:semiHidden="0" w:uiPriority="72" w:unhideWhenUsed="0"/>
+    <w:lsdException w:name="Colorful Grid Accent 3" w:semiHidden="0" w:uiPriority="73" w:unhideWhenUsed="0"/>
+    <w:lsdException w:name="Light Shading Accent 4" w:semiHidden="0" w:uiPriority="60" w:unhideWhenUsed="0"/>
+    <w:lsdException w:name="Light List Accent 4" w:semiHidden="0" w:uiPriority="61" w:unhideWhenUsed="0"/>
+    <w:lsdException w:name="Light Grid Accent 4" w:semiHidden="0" w:uiPriority="62" w:unhideWhenUsed="0"/>
+    <w:lsdException w:name="Medium Shading 1 Accent 4" w:semiHidden="0" w:uiPriority="63" w:unhideWhenUsed="0"/>
+    <w:lsdException w:name="Medium Shading 2 Accent 4" w:semiHidden="0" w:uiPriority="64" w:unhideWhenUsed="0"/>
+    <w:lsdException w:name="Medium List 1 Accent 4" w:semiHidden="0" w:uiPriority="65" w:unhideWhenUsed="0"/>
+    <w:lsdException w:name="Medium List 2 Accent 4" w:semiHidden="0" w:uiPriority="66" w:unhideWhenUsed="0"/>
+    <w:lsdException w:name="Medium Grid 1 Accent 4" w:semiHidden="0" w:uiPriority="67" w:unhideWhenUsed="0"/>
+    <w:lsdException w:name="Medium Grid 2 Accent 4" w:semiHidden="0" w:uiPriority="68" w:unhideWhenUsed="0"/>
+    <w:lsdException w:name="Medium Grid 3 Accent 4" w:semiHidden="0" w:uiPriority="69" w:unhideWhenUsed="0"/>
+    <w:lsdException w:name="Dark List Accent 4" w:semiHidden="0" w:uiPriority="70" w:unhideWhenUsed="0"/>
+    <w:lsdException w:name="Colorful Shading Accent 4" w:semiHidden="0" w:uiPriority="71" w:unhideWhenUsed="0"/>
+    <w:lsdException w:name="Colorful List Accent 4" w:semiHidden="0" w:uiPriority="72" w:unhideWhenUsed="0"/>
+    <w:lsdException w:name="Colorful Grid Accent 4" w:semiHidden="0" w:uiPriority="73" w:unhideWhenUsed="0"/>
+    <w:lsdException w:name="Light Shading Accent 5" w:semiHidden="0" w:uiPriority="60" w:unhideWhenUsed="0"/>
+    <w:lsdException w:name="Light List Accent 5" w:semiHidden="0" w:uiPriority="61" w:unhideWhenUsed="0"/>
+    <w:lsdException w:name="Light Grid Accent 5" w:semiHidden="0" w:uiPriority="62" w:unhideWhenUsed="0"/>
+    <w:lsdException w:name="Medium Shading 1 Accent 5" w:semiHidden="0" w:uiPriority="63" w:unhideWhenUsed="0"/>
+    <w:lsdException w:name="Medium Shading 2 Accent 5" w:semiHidden="0" w:uiPriority="64" w:unhideWhenUsed="0"/>
+    <w:lsdException w:name="Medium List 1 Accent 5" w:semiHidden="0" w:uiPriority="65" w:unhideWhenUsed="0"/>
+    <w:lsdException w:name="Medium List 2 Accent 5" w:semiHidden="0" w:uiPriority="66" w:unhideWhenUsed="0"/>
+    <w:lsdException w:name="Medium Grid 1 Accent 5" w:semiHidden="0" w:uiPriority="67" w:unhideWhenUsed="0"/>
+    <w:lsdException w:name="Medium Grid 2 Accent 5" w:semiHidden="0" w:uiPriority="68" w:unhideWhenUsed="0"/>
+    <w:lsdException w:name="Medium Grid 3 Accent 5" w:semiHidden="0" w:uiPriority="69" w:unhideWhenUsed="0"/>
+    <w:lsdException w:name="Dark List Accent 5" w:semiHidden="0" w:uiPriority="70" w:unhideWhenUsed="0"/>
+    <w:lsdException w:name="Colorful Shading Accent 5" w:semiHidden="0" w:uiPriority="71" w:unhideWhenUsed="0"/>
+    <w:lsdException w:name="Colorful List Accent 5" w:semiHidden="0" w:uiPriority="72" w:unhideWhenUsed="0"/>
+    <w:lsdException w:name="Colorful Grid Accent 5" w:semiHidden="0" w:uiPriority="73" w:unhideWhenUsed="0"/>
+    <w:lsdException w:name="Light Shading Accent 6" w:semiHidden="0" w:uiPriority="60" w:unhideWhenUsed="0"/>
+    <w:lsdException w:name="Light List Accent 6" w:semiHidden="0" w:uiPriority="61" w:unhideWhenUsed="0"/>
+    <w:lsdException w:name="Light Grid Accent 6" w:semiHidden="0" w:uiPriority="62" w:unhideWhenUsed="0"/>
+    <w:lsdException w:name="Medium Shading 1 Accent 6" w:semiHidden="0" w:uiPriority="63" w:unhideWhenUsed="0"/>
+    <w:lsdException w:name="Medium Shading 2 Accent 6" w:semiHidden="0" w:uiPriority="64" w:unhideWhenUsed="0"/>
+    <w:lsdException w:name="Medium List 1 Accent 6" w:semiHidden="0" w:uiPriority="65" w:unhideWhenUsed="0"/>
+    <w:lsdException w:name="Medium List 2 Accent 6" w:semiHidden="0" w:uiPriority="66" w:unhideWhenUsed="0"/>
+    <w:lsdException w:name="Medium Grid 1 Accent 6" w:semiHidden="0" w:uiPriority="67" w:unhideWhenUsed="0"/>
+    <w:lsdException w:name="Medium Grid 2 Accent 6" w:semiHidden="0" w:uiPriority="68" w:unhideWhenUsed="0"/>
+    <w:lsdException w:name="Medium Grid 3 Accent 6" w:semiHidden="0" w:uiPriority="69" w:unhideWhenUsed="0"/>
+    <w:lsdException w:name="Dark List Accent 6" w:semiHidden="0" w:uiPriority="70" w:unhideWhenUsed="0"/>
+    <w:lsdException w:name="Colorful Shading Accent 6" w:semiHidden="0" w:uiPriority="71" w:unhideWhenUsed="0"/>
+    <w:lsdException w:name="Colorful List Accent 6" w:semiHidden="0" w:uiPriority="72" w:unhideWhenUsed="0"/>
+    <w:lsdException w:name="Colorful Grid Accent 6" w:semiHidden="0" w:uiPriority="73" w:unhideWhenUsed="0"/>
+    <w:lsdException w:name="Subtle Emphasis" w:semiHidden="0" w:uiPriority="19" w:unhideWhenUsed="0" w:qFormat="1"/>
+    <w:lsdException w:name="Intense Emphasis" w:semiHidden="0" w:uiPriority="21" w:unhideWhenUsed="0" w:qFormat="1"/>
+    <w:lsdException w:name="Subtle Reference" w:semiHidden="0" w:uiPriority="31" w:unhideWhenUsed="0" w:qFormat="1"/>
+    <w:lsdException w:name="Intense Reference" w:semiHidden="0" w:uiPriority="32" w:unhideWhenUsed="0" w:qFormat="1"/>
+    <w:lsdException w:name="Book Title" w:semiHidden="0" w:uiPriority="33" w:unhideWhenUsed="0" w:qFormat="1"/>
+    <w:lsdException w:name="Bibliography" w:uiPriority="37"/>
+    <w:lsdException w:name="TOC Heading" w:uiPriority="39" w:qFormat="1"/>
   </w:latentStyles>
   <w:style w:type="paragraph" w:default="1" w:styleId="Normal">
     <w:name w:val="Normal"/>
@@ -4723,6 +4553,554 @@
     <w:basedOn w:val="DefaultParagraphFont"/>
     <w:rsid w:val="00861B6F"/>
   </w:style>
+  <w:style w:type="paragraph" w:styleId="BalloonText">
+    <w:name w:val="Balloon Text"/>
+    <w:basedOn w:val="Normal"/>
+    <w:link w:val="BalloonTextChar"/>
+    <w:uiPriority w:val="99"/>
+    <w:semiHidden/>
+    <w:unhideWhenUsed/>
+    <w:rsid w:val="00B33EDD"/>
+    <w:pPr>
+      <w:spacing w:after="0" w:line="240" w:lineRule="auto"/>
+    </w:pPr>
+    <w:rPr>
+      <w:rFonts w:ascii="Lucida Grande" w:hAnsi="Lucida Grande" w:cs="Lucida Grande"/>
+      <w:sz w:val="18"/>
+      <w:szCs w:val="18"/>
+    </w:rPr>
+  </w:style>
+  <w:style w:type="character" w:customStyle="1" w:styleId="BalloonTextChar">
+    <w:name w:val="Balloon Text Char"/>
+    <w:basedOn w:val="DefaultParagraphFont"/>
+    <w:link w:val="BalloonText"/>
+    <w:uiPriority w:val="99"/>
+    <w:semiHidden/>
+    <w:rsid w:val="00B33EDD"/>
+    <w:rPr>
+      <w:rFonts w:ascii="Lucida Grande" w:hAnsi="Lucida Grande" w:cs="Lucida Grande"/>
+      <w:sz w:val="18"/>
+      <w:szCs w:val="18"/>
+    </w:rPr>
+  </w:style>
+  <w:style w:type="paragraph" w:styleId="ListParagraph">
+    <w:name w:val="List Paragraph"/>
+    <w:basedOn w:val="Normal"/>
+    <w:uiPriority w:val="34"/>
+    <w:qFormat/>
+    <w:rsid w:val="00C03747"/>
+    <w:pPr>
+      <w:ind w:left="720"/>
+      <w:contextualSpacing/>
+    </w:pPr>
+  </w:style>
+</w:styles>
+</file>
+
+<file path=word/stylesWithEffects.xml><?xml version="1.0" encoding="utf-8"?>
+<w:styles xmlns:wpc="http://schemas.microsoft.com/office/word/2010/wordprocessingCanvas" xmlns:mo="http://schemas.microsoft.com/office/mac/office/2008/main" xmlns:mc="http://schemas.openxmlformats.org/markup-compatibility/2006" xmlns:mv="urn:schemas-microsoft-com:mac:vml" xmlns:o="urn:schemas-microsoft-com:office:office" xmlns:r="http://schemas.openxmlformats.org/officeDocument/2006/relationships" xmlns:m="http://schemas.openxmlformats.org/officeDocument/2006/math" xmlns:v="urn:schemas-microsoft-com:vml" xmlns:wp14="http://schemas.microsoft.com/office/word/2010/wordprocessingDrawing" xmlns:wp="http://schemas.openxmlformats.org/drawingml/2006/wordprocessingDrawing" xmlns:w10="urn:schemas-microsoft-com:office:word" xmlns:w="http://schemas.openxmlformats.org/wordprocessingml/2006/main" xmlns:w14="http://schemas.microsoft.com/office/word/2010/wordml" xmlns:wpg="http://schemas.microsoft.com/office/word/2010/wordprocessingGroup" xmlns:wpi="http://schemas.microsoft.com/office/word/2010/wordprocessingInk" xmlns:wne="http://schemas.microsoft.com/office/word/2006/wordml" xmlns:wps="http://schemas.microsoft.com/office/word/2010/wordprocessingShape" mc:Ignorable="w14 wp14">
+  <w:docDefaults>
+    <w:rPrDefault>
+      <w:rPr>
+        <w:rFonts w:asciiTheme="minorHAnsi" w:eastAsiaTheme="minorHAnsi" w:hAnsiTheme="minorHAnsi" w:cstheme="minorBidi"/>
+        <w:sz w:val="22"/>
+        <w:szCs w:val="22"/>
+        <w:lang w:val="en-US" w:eastAsia="en-US" w:bidi="ar-SA"/>
+      </w:rPr>
+    </w:rPrDefault>
+    <w:pPrDefault>
+      <w:pPr>
+        <w:spacing w:after="160" w:line="259" w:lineRule="auto"/>
+      </w:pPr>
+    </w:pPrDefault>
+  </w:docDefaults>
+  <w:latentStyles w:defLockedState="0" w:defUIPriority="99" w:defSemiHidden="1" w:defUnhideWhenUsed="1" w:defQFormat="0" w:count="276">
+    <w:lsdException w:name="Normal" w:semiHidden="0" w:uiPriority="0" w:unhideWhenUsed="0" w:qFormat="1"/>
+    <w:lsdException w:name="heading 1" w:semiHidden="0" w:uiPriority="9" w:unhideWhenUsed="0" w:qFormat="1"/>
+    <w:lsdException w:name="heading 2" w:uiPriority="9" w:qFormat="1"/>
+    <w:lsdException w:name="heading 3" w:uiPriority="9" w:qFormat="1"/>
+    <w:lsdException w:name="heading 4" w:uiPriority="9" w:qFormat="1"/>
+    <w:lsdException w:name="heading 5" w:uiPriority="9" w:qFormat="1"/>
+    <w:lsdException w:name="heading 6" w:uiPriority="9" w:qFormat="1"/>
+    <w:lsdException w:name="heading 7" w:uiPriority="9" w:qFormat="1"/>
+    <w:lsdException w:name="heading 8" w:uiPriority="9" w:qFormat="1"/>
+    <w:lsdException w:name="heading 9" w:uiPriority="9" w:qFormat="1"/>
+    <w:lsdException w:name="toc 1" w:uiPriority="39"/>
+    <w:lsdException w:name="toc 2" w:uiPriority="39"/>
+    <w:lsdException w:name="toc 3" w:uiPriority="39"/>
+    <w:lsdException w:name="toc 4" w:uiPriority="39"/>
+    <w:lsdException w:name="toc 5" w:uiPriority="39"/>
+    <w:lsdException w:name="toc 6" w:uiPriority="39"/>
+    <w:lsdException w:name="toc 7" w:uiPriority="39"/>
+    <w:lsdException w:name="toc 8" w:uiPriority="39"/>
+    <w:lsdException w:name="toc 9" w:uiPriority="39"/>
+    <w:lsdException w:name="caption" w:uiPriority="35" w:qFormat="1"/>
+    <w:lsdException w:name="Title" w:semiHidden="0" w:uiPriority="10" w:unhideWhenUsed="0" w:qFormat="1"/>
+    <w:lsdException w:name="Default Paragraph Font" w:uiPriority="1"/>
+    <w:lsdException w:name="Subtitle" w:semiHidden="0" w:uiPriority="11" w:unhideWhenUsed="0" w:qFormat="1"/>
+    <w:lsdException w:name="Strong" w:semiHidden="0" w:uiPriority="22" w:unhideWhenUsed="0" w:qFormat="1"/>
+    <w:lsdException w:name="Emphasis" w:semiHidden="0" w:uiPriority="20" w:unhideWhenUsed="0" w:qFormat="1"/>
+    <w:lsdException w:name="Table Grid" w:semiHidden="0" w:uiPriority="39" w:unhideWhenUsed="0"/>
+    <w:lsdException w:name="Note Level 1" w:semiHidden="0" w:unhideWhenUsed="0"/>
+    <w:lsdException w:name="Note Level 2" w:semiHidden="0" w:unhideWhenUsed="0"/>
+    <w:lsdException w:name="Note Level 3" w:semiHidden="0" w:unhideWhenUsed="0"/>
+    <w:lsdException w:name="Note Level 4" w:semiHidden="0" w:unhideWhenUsed="0"/>
+    <w:lsdException w:name="Note Level 5" w:semiHidden="0" w:unhideWhenUsed="0"/>
+    <w:lsdException w:name="Note Level 6" w:semiHidden="0" w:unhideWhenUsed="0"/>
+    <w:lsdException w:name="Note Level 7" w:semiHidden="0" w:unhideWhenUsed="0"/>
+    <w:lsdException w:name="Note Level 8" w:semiHidden="0" w:unhideWhenUsed="0"/>
+    <w:lsdException w:name="Note Level 9" w:semiHidden="0" w:unhideWhenUsed="0"/>
+    <w:lsdException w:name="Placeholder Text" w:unhideWhenUsed="0"/>
+    <w:lsdException w:name="No Spacing" w:semiHidden="0" w:uiPriority="1" w:unhideWhenUsed="0" w:qFormat="1"/>
+    <w:lsdException w:name="Light Shading" w:semiHidden="0" w:uiPriority="60" w:unhideWhenUsed="0"/>
+    <w:lsdException w:name="Light List" w:semiHidden="0" w:uiPriority="61" w:unhideWhenUsed="0"/>
+    <w:lsdException w:name="Light Grid" w:semiHidden="0" w:uiPriority="62" w:unhideWhenUsed="0"/>
+    <w:lsdException w:name="Medium Shading 1" w:semiHidden="0" w:uiPriority="63" w:unhideWhenUsed="0"/>
+    <w:lsdException w:name="Medium Shading 2" w:semiHidden="0" w:uiPriority="64" w:unhideWhenUsed="0"/>
+    <w:lsdException w:name="Medium List 1" w:semiHidden="0" w:uiPriority="65" w:unhideWhenUsed="0"/>
+    <w:lsdException w:name="Medium List 2" w:semiHidden="0" w:uiPriority="66" w:unhideWhenUsed="0"/>
+    <w:lsdException w:name="Medium Grid 1" w:semiHidden="0" w:uiPriority="67" w:unhideWhenUsed="0"/>
+    <w:lsdException w:name="Medium Grid 2" w:semiHidden="0" w:uiPriority="68" w:unhideWhenUsed="0"/>
+    <w:lsdException w:name="Medium Grid 3" w:semiHidden="0" w:uiPriority="69" w:unhideWhenUsed="0"/>
+    <w:lsdException w:name="Dark List" w:semiHidden="0" w:uiPriority="70" w:unhideWhenUsed="0"/>
+    <w:lsdException w:name="Colorful Shading" w:semiHidden="0" w:uiPriority="71" w:unhideWhenUsed="0"/>
+    <w:lsdException w:name="Colorful List" w:semiHidden="0" w:uiPriority="72" w:unhideWhenUsed="0"/>
+    <w:lsdException w:name="Colorful Grid" w:semiHidden="0" w:uiPriority="73" w:unhideWhenUsed="0"/>
+    <w:lsdException w:name="Light Shading Accent 1" w:semiHidden="0" w:uiPriority="60" w:unhideWhenUsed="0"/>
+    <w:lsdException w:name="Light List Accent 1" w:semiHidden="0" w:uiPriority="61" w:unhideWhenUsed="0"/>
+    <w:lsdException w:name="Light Grid Accent 1" w:semiHidden="0" w:uiPriority="62" w:unhideWhenUsed="0"/>
+    <w:lsdException w:name="Medium Shading 1 Accent 1" w:semiHidden="0" w:uiPriority="63" w:unhideWhenUsed="0"/>
+    <w:lsdException w:name="Medium Shading 2 Accent 1" w:semiHidden="0" w:uiPriority="64" w:unhideWhenUsed="0"/>
+    <w:lsdException w:name="Medium List 1 Accent 1" w:semiHidden="0" w:uiPriority="65" w:unhideWhenUsed="0"/>
+    <w:lsdException w:name="Revision" w:unhideWhenUsed="0"/>
+    <w:lsdException w:name="List Paragraph" w:semiHidden="0" w:uiPriority="34" w:unhideWhenUsed="0" w:qFormat="1"/>
+    <w:lsdException w:name="Quote" w:semiHidden="0" w:uiPriority="29" w:unhideWhenUsed="0" w:qFormat="1"/>
+    <w:lsdException w:name="Intense Quote" w:semiHidden="0" w:uiPriority="30" w:unhideWhenUsed="0" w:qFormat="1"/>
+    <w:lsdException w:name="Medium List 2 Accent 1" w:semiHidden="0" w:uiPriority="66" w:unhideWhenUsed="0"/>
+    <w:lsdException w:name="Medium Grid 1 Accent 1" w:semiHidden="0" w:uiPriority="67" w:unhideWhenUsed="0"/>
+    <w:lsdException w:name="Medium Grid 2 Accent 1" w:semiHidden="0" w:uiPriority="68" w:unhideWhenUsed="0"/>
+    <w:lsdException w:name="Medium Grid 3 Accent 1" w:semiHidden="0" w:uiPriority="69" w:unhideWhenUsed="0"/>
+    <w:lsdException w:name="Dark List Accent 1" w:semiHidden="0" w:uiPriority="70" w:unhideWhenUsed="0"/>
+    <w:lsdException w:name="Colorful Shading Accent 1" w:semiHidden="0" w:uiPriority="71" w:unhideWhenUsed="0"/>
+    <w:lsdException w:name="Colorful List Accent 1" w:semiHidden="0" w:uiPriority="72" w:unhideWhenUsed="0"/>
+    <w:lsdException w:name="Colorful Grid Accent 1" w:semiHidden="0" w:uiPriority="73" w:unhideWhenUsed="0"/>
+    <w:lsdException w:name="Light Shading Accent 2" w:semiHidden="0" w:uiPriority="60" w:unhideWhenUsed="0"/>
+    <w:lsdException w:name="Light List Accent 2" w:semiHidden="0" w:uiPriority="61" w:unhideWhenUsed="0"/>
+    <w:lsdException w:name="Light Grid Accent 2" w:semiHidden="0" w:uiPriority="62" w:unhideWhenUsed="0"/>
+    <w:lsdException w:name="Medium Shading 1 Accent 2" w:semiHidden="0" w:uiPriority="63" w:unhideWhenUsed="0"/>
+    <w:lsdException w:name="Medium Shading 2 Accent 2" w:semiHidden="0" w:uiPriority="64" w:unhideWhenUsed="0"/>
+    <w:lsdException w:name="Medium List 1 Accent 2" w:semiHidden="0" w:uiPriority="65" w:unhideWhenUsed="0"/>
+    <w:lsdException w:name="Medium List 2 Accent 2" w:semiHidden="0" w:uiPriority="66" w:unhideWhenUsed="0"/>
+    <w:lsdException w:name="Medium Grid 1 Accent 2" w:semiHidden="0" w:uiPriority="67" w:unhideWhenUsed="0"/>
+    <w:lsdException w:name="Medium Grid 2 Accent 2" w:semiHidden="0" w:uiPriority="68" w:unhideWhenUsed="0"/>
+    <w:lsdException w:name="Medium Grid 3 Accent 2" w:semiHidden="0" w:uiPriority="69" w:unhideWhenUsed="0"/>
+    <w:lsdException w:name="Dark List Accent 2" w:semiHidden="0" w:uiPriority="70" w:unhideWhenUsed="0"/>
+    <w:lsdException w:name="Colorful Shading Accent 2" w:semiHidden="0" w:uiPriority="71" w:unhideWhenUsed="0"/>
+    <w:lsdException w:name="Colorful List Accent 2" w:semiHidden="0" w:uiPriority="72" w:unhideWhenUsed="0"/>
+    <w:lsdException w:name="Colorful Grid Accent 2" w:semiHidden="0" w:uiPriority="73" w:unhideWhenUsed="0"/>
+    <w:lsdException w:name="Light Shading Accent 3" w:semiHidden="0" w:uiPriority="60" w:unhideWhenUsed="0"/>
+    <w:lsdException w:name="Light List Accent 3" w:semiHidden="0" w:uiPriority="61" w:unhideWhenUsed="0"/>
+    <w:lsdException w:name="Light Grid Accent 3" w:semiHidden="0" w:uiPriority="62" w:unhideWhenUsed="0"/>
+    <w:lsdException w:name="Medium Shading 1 Accent 3" w:semiHidden="0" w:uiPriority="63" w:unhideWhenUsed="0"/>
+    <w:lsdException w:name="Medium Shading 2 Accent 3" w:semiHidden="0" w:uiPriority="64" w:unhideWhenUsed="0"/>
+    <w:lsdException w:name="Medium List 1 Accent 3" w:semiHidden="0" w:uiPriority="65" w:unhideWhenUsed="0"/>
+    <w:lsdException w:name="Medium List 2 Accent 3" w:semiHidden="0" w:uiPriority="66" w:unhideWhenUsed="0"/>
+    <w:lsdException w:name="Medium Grid 1 Accent 3" w:semiHidden="0" w:uiPriority="67" w:unhideWhenUsed="0"/>
+    <w:lsdException w:name="Medium Grid 2 Accent 3" w:semiHidden="0" w:uiPriority="68" w:unhideWhenUsed="0"/>
+    <w:lsdException w:name="Medium Grid 3 Accent 3" w:semiHidden="0" w:uiPriority="69" w:unhideWhenUsed="0"/>
+    <w:lsdException w:name="Dark List Accent 3" w:semiHidden="0" w:uiPriority="70" w:unhideWhenUsed="0"/>
+    <w:lsdException w:name="Colorful Shading Accent 3" w:semiHidden="0" w:uiPriority="71" w:unhideWhenUsed="0"/>
+    <w:lsdException w:name="Colorful List Accent 3" w:semiHidden="0" w:uiPriority="72" w:unhideWhenUsed="0"/>
+    <w:lsdException w:name="Colorful Grid Accent 3" w:semiHidden="0" w:uiPriority="73" w:unhideWhenUsed="0"/>
+    <w:lsdException w:name="Light Shading Accent 4" w:semiHidden="0" w:uiPriority="60" w:unhideWhenUsed="0"/>
+    <w:lsdException w:name="Light List Accent 4" w:semiHidden="0" w:uiPriority="61" w:unhideWhenUsed="0"/>
+    <w:lsdException w:name="Light Grid Accent 4" w:semiHidden="0" w:uiPriority="62" w:unhideWhenUsed="0"/>
+    <w:lsdException w:name="Medium Shading 1 Accent 4" w:semiHidden="0" w:uiPriority="63" w:unhideWhenUsed="0"/>
+    <w:lsdException w:name="Medium Shading 2 Accent 4" w:semiHidden="0" w:uiPriority="64" w:unhideWhenUsed="0"/>
+    <w:lsdException w:name="Medium List 1 Accent 4" w:semiHidden="0" w:uiPriority="65" w:unhideWhenUsed="0"/>
+    <w:lsdException w:name="Medium List 2 Accent 4" w:semiHidden="0" w:uiPriority="66" w:unhideWhenUsed="0"/>
+    <w:lsdException w:name="Medium Grid 1 Accent 4" w:semiHidden="0" w:uiPriority="67" w:unhideWhenUsed="0"/>
+    <w:lsdException w:name="Medium Grid 2 Accent 4" w:semiHidden="0" w:uiPriority="68" w:unhideWhenUsed="0"/>
+    <w:lsdException w:name="Medium Grid 3 Accent 4" w:semiHidden="0" w:uiPriority="69" w:unhideWhenUsed="0"/>
+    <w:lsdException w:name="Dark List Accent 4" w:semiHidden="0" w:uiPriority="70" w:unhideWhenUsed="0"/>
+    <w:lsdException w:name="Colorful Shading Accent 4" w:semiHidden="0" w:uiPriority="71" w:unhideWhenUsed="0"/>
+    <w:lsdException w:name="Colorful List Accent 4" w:semiHidden="0" w:uiPriority="72" w:unhideWhenUsed="0"/>
+    <w:lsdException w:name="Colorful Grid Accent 4" w:semiHidden="0" w:uiPriority="73" w:unhideWhenUsed="0"/>
+    <w:lsdException w:name="Light Shading Accent 5" w:semiHidden="0" w:uiPriority="60" w:unhideWhenUsed="0"/>
+    <w:lsdException w:name="Light List Accent 5" w:semiHidden="0" w:uiPriority="61" w:unhideWhenUsed="0"/>
+    <w:lsdException w:name="Light Grid Accent 5" w:semiHidden="0" w:uiPriority="62" w:unhideWhenUsed="0"/>
+    <w:lsdException w:name="Medium Shading 1 Accent 5" w:semiHidden="0" w:uiPriority="63" w:unhideWhenUsed="0"/>
+    <w:lsdException w:name="Medium Shading 2 Accent 5" w:semiHidden="0" w:uiPriority="64" w:unhideWhenUsed="0"/>
+    <w:lsdException w:name="Medium List 1 Accent 5" w:semiHidden="0" w:uiPriority="65" w:unhideWhenUsed="0"/>
+    <w:lsdException w:name="Medium List 2 Accent 5" w:semiHidden="0" w:uiPriority="66" w:unhideWhenUsed="0"/>
+    <w:lsdException w:name="Medium Grid 1 Accent 5" w:semiHidden="0" w:uiPriority="67" w:unhideWhenUsed="0"/>
+    <w:lsdException w:name="Medium Grid 2 Accent 5" w:semiHidden="0" w:uiPriority="68" w:unhideWhenUsed="0"/>
+    <w:lsdException w:name="Medium Grid 3 Accent 5" w:semiHidden="0" w:uiPriority="69" w:unhideWhenUsed="0"/>
+    <w:lsdException w:name="Dark List Accent 5" w:semiHidden="0" w:uiPriority="70" w:unhideWhenUsed="0"/>
+    <w:lsdException w:name="Colorful Shading Accent 5" w:semiHidden="0" w:uiPriority="71" w:unhideWhenUsed="0"/>
+    <w:lsdException w:name="Colorful List Accent 5" w:semiHidden="0" w:uiPriority="72" w:unhideWhenUsed="0"/>
+    <w:lsdException w:name="Colorful Grid Accent 5" w:semiHidden="0" w:uiPriority="73" w:unhideWhenUsed="0"/>
+    <w:lsdException w:name="Light Shading Accent 6" w:semiHidden="0" w:uiPriority="60" w:unhideWhenUsed="0"/>
+    <w:lsdException w:name="Light List Accent 6" w:semiHidden="0" w:uiPriority="61" w:unhideWhenUsed="0"/>
+    <w:lsdException w:name="Light Grid Accent 6" w:semiHidden="0" w:uiPriority="62" w:unhideWhenUsed="0"/>
+    <w:lsdException w:name="Medium Shading 1 Accent 6" w:semiHidden="0" w:uiPriority="63" w:unhideWhenUsed="0"/>
+    <w:lsdException w:name="Medium Shading 2 Accent 6" w:semiHidden="0" w:uiPriority="64" w:unhideWhenUsed="0"/>
+    <w:lsdException w:name="Medium List 1 Accent 6" w:semiHidden="0" w:uiPriority="65" w:unhideWhenUsed="0"/>
+    <w:lsdException w:name="Medium List 2 Accent 6" w:semiHidden="0" w:uiPriority="66" w:unhideWhenUsed="0"/>
+    <w:lsdException w:name="Medium Grid 1 Accent 6" w:semiHidden="0" w:uiPriority="67" w:unhideWhenUsed="0"/>
+    <w:lsdException w:name="Medium Grid 2 Accent 6" w:semiHidden="0" w:uiPriority="68" w:unhideWhenUsed="0"/>
+    <w:lsdException w:name="Medium Grid 3 Accent 6" w:semiHidden="0" w:uiPriority="69" w:unhideWhenUsed="0"/>
+    <w:lsdException w:name="Dark List Accent 6" w:semiHidden="0" w:uiPriority="70" w:unhideWhenUsed="0"/>
+    <w:lsdException w:name="Colorful Shading Accent 6" w:semiHidden="0" w:uiPriority="71" w:unhideWhenUsed="0"/>
+    <w:lsdException w:name="Colorful List Accent 6" w:semiHidden="0" w:uiPriority="72" w:unhideWhenUsed="0"/>
+    <w:lsdException w:name="Colorful Grid Accent 6" w:semiHidden="0" w:uiPriority="73" w:unhideWhenUsed="0"/>
+    <w:lsdException w:name="Subtle Emphasis" w:semiHidden="0" w:uiPriority="19" w:unhideWhenUsed="0" w:qFormat="1"/>
+    <w:lsdException w:name="Intense Emphasis" w:semiHidden="0" w:uiPriority="21" w:unhideWhenUsed="0" w:qFormat="1"/>
+    <w:lsdException w:name="Subtle Reference" w:semiHidden="0" w:uiPriority="31" w:unhideWhenUsed="0" w:qFormat="1"/>
+    <w:lsdException w:name="Intense Reference" w:semiHidden="0" w:uiPriority="32" w:unhideWhenUsed="0" w:qFormat="1"/>
+    <w:lsdException w:name="Book Title" w:semiHidden="0" w:uiPriority="33" w:unhideWhenUsed="0" w:qFormat="1"/>
+    <w:lsdException w:name="Bibliography" w:uiPriority="37"/>
+    <w:lsdException w:name="TOC Heading" w:uiPriority="39" w:qFormat="1"/>
+  </w:latentStyles>
+  <w:style w:type="paragraph" w:default="1" w:styleId="Normal">
+    <w:name w:val="Normal"/>
+    <w:qFormat/>
+    <w:rsid w:val="00DF1A42"/>
+    <w:rPr>
+      <w:rFonts w:ascii="Baskerville Old Face" w:hAnsi="Baskerville Old Face"/>
+      <w:sz w:val="24"/>
+      <w:szCs w:val="24"/>
+    </w:rPr>
+  </w:style>
+  <w:style w:type="paragraph" w:styleId="Heading1">
+    <w:name w:val="heading 1"/>
+    <w:basedOn w:val="Normal"/>
+    <w:next w:val="Normal"/>
+    <w:link w:val="Heading1Char"/>
+    <w:uiPriority w:val="9"/>
+    <w:qFormat/>
+    <w:rsid w:val="00DF1A42"/>
+    <w:pPr>
+      <w:outlineLvl w:val="0"/>
+    </w:pPr>
+    <w:rPr>
+      <w:rFonts w:ascii="Franklin Gothic Medium Cond" w:hAnsi="Franklin Gothic Medium Cond"/>
+      <w:b/>
+      <w:sz w:val="32"/>
+    </w:rPr>
+  </w:style>
+  <w:style w:type="paragraph" w:styleId="Heading2">
+    <w:name w:val="heading 2"/>
+    <w:basedOn w:val="Normal"/>
+    <w:next w:val="Normal"/>
+    <w:link w:val="Heading2Char"/>
+    <w:uiPriority w:val="9"/>
+    <w:unhideWhenUsed/>
+    <w:qFormat/>
+    <w:rsid w:val="00DF1A42"/>
+    <w:pPr>
+      <w:outlineLvl w:val="1"/>
+    </w:pPr>
+    <w:rPr>
+      <w:rFonts w:ascii="Franklin Gothic Medium Cond" w:hAnsi="Franklin Gothic Medium Cond"/>
+      <w:b/>
+      <w:sz w:val="28"/>
+    </w:rPr>
+  </w:style>
+  <w:style w:type="paragraph" w:styleId="Heading3">
+    <w:name w:val="heading 3"/>
+    <w:basedOn w:val="Normal"/>
+    <w:next w:val="Normal"/>
+    <w:link w:val="Heading3Char"/>
+    <w:uiPriority w:val="9"/>
+    <w:unhideWhenUsed/>
+    <w:qFormat/>
+    <w:rsid w:val="00DF1A42"/>
+    <w:pPr>
+      <w:ind w:firstLine="720"/>
+      <w:outlineLvl w:val="2"/>
+    </w:pPr>
+    <w:rPr>
+      <w:rFonts w:ascii="Franklin Gothic Medium Cond" w:hAnsi="Franklin Gothic Medium Cond"/>
+      <w:b/>
+    </w:rPr>
+  </w:style>
+  <w:style w:type="character" w:default="1" w:styleId="DefaultParagraphFont">
+    <w:name w:val="Default Paragraph Font"/>
+    <w:uiPriority w:val="1"/>
+    <w:semiHidden/>
+    <w:unhideWhenUsed/>
+  </w:style>
+  <w:style w:type="table" w:default="1" w:styleId="TableNormal">
+    <w:name w:val="Normal Table"/>
+    <w:uiPriority w:val="99"/>
+    <w:semiHidden/>
+    <w:unhideWhenUsed/>
+    <w:tblPr>
+      <w:tblInd w:w="0" w:type="dxa"/>
+      <w:tblCellMar>
+        <w:top w:w="0" w:type="dxa"/>
+        <w:left w:w="108" w:type="dxa"/>
+        <w:bottom w:w="0" w:type="dxa"/>
+        <w:right w:w="108" w:type="dxa"/>
+      </w:tblCellMar>
+    </w:tblPr>
+  </w:style>
+  <w:style w:type="numbering" w:default="1" w:styleId="NoList">
+    <w:name w:val="No List"/>
+    <w:uiPriority w:val="99"/>
+    <w:semiHidden/>
+    <w:unhideWhenUsed/>
+  </w:style>
+  <w:style w:type="paragraph" w:styleId="HTMLPreformatted">
+    <w:name w:val="HTML Preformatted"/>
+    <w:basedOn w:val="Normal"/>
+    <w:link w:val="HTMLPreformattedChar"/>
+    <w:uiPriority w:val="99"/>
+    <w:semiHidden/>
+    <w:unhideWhenUsed/>
+    <w:rsid w:val="00E3204F"/>
+    <w:pPr>
+      <w:tabs>
+        <w:tab w:val="left" w:pos="916"/>
+        <w:tab w:val="left" w:pos="1832"/>
+        <w:tab w:val="left" w:pos="2748"/>
+        <w:tab w:val="left" w:pos="3664"/>
+        <w:tab w:val="left" w:pos="4580"/>
+        <w:tab w:val="left" w:pos="5496"/>
+        <w:tab w:val="left" w:pos="6412"/>
+        <w:tab w:val="left" w:pos="7328"/>
+        <w:tab w:val="left" w:pos="8244"/>
+        <w:tab w:val="left" w:pos="9160"/>
+        <w:tab w:val="left" w:pos="10076"/>
+        <w:tab w:val="left" w:pos="10992"/>
+        <w:tab w:val="left" w:pos="11908"/>
+        <w:tab w:val="left" w:pos="12824"/>
+        <w:tab w:val="left" w:pos="13740"/>
+        <w:tab w:val="left" w:pos="14656"/>
+      </w:tabs>
+      <w:spacing w:after="0" w:line="240" w:lineRule="auto"/>
+    </w:pPr>
+    <w:rPr>
+      <w:rFonts w:ascii="Courier" w:hAnsi="Courier" w:cs="Courier"/>
+      <w:sz w:val="20"/>
+      <w:szCs w:val="20"/>
+    </w:rPr>
+  </w:style>
+  <w:style w:type="character" w:customStyle="1" w:styleId="HTMLPreformattedChar">
+    <w:name w:val="HTML Preformatted Char"/>
+    <w:basedOn w:val="DefaultParagraphFont"/>
+    <w:link w:val="HTMLPreformatted"/>
+    <w:uiPriority w:val="99"/>
+    <w:semiHidden/>
+    <w:rsid w:val="00E3204F"/>
+    <w:rPr>
+      <w:rFonts w:ascii="Courier" w:hAnsi="Courier" w:cs="Courier"/>
+      <w:sz w:val="20"/>
+      <w:szCs w:val="20"/>
+    </w:rPr>
+  </w:style>
+  <w:style w:type="character" w:styleId="Hyperlink">
+    <w:name w:val="Hyperlink"/>
+    <w:basedOn w:val="DefaultParagraphFont"/>
+    <w:uiPriority w:val="99"/>
+    <w:unhideWhenUsed/>
+    <w:rsid w:val="00E3204F"/>
+    <w:rPr>
+      <w:color w:val="0563C1" w:themeColor="hyperlink"/>
+      <w:u w:val="single"/>
+    </w:rPr>
+  </w:style>
+  <w:style w:type="character" w:styleId="HTMLCode">
+    <w:name w:val="HTML Code"/>
+    <w:basedOn w:val="DefaultParagraphFont"/>
+    <w:uiPriority w:val="99"/>
+    <w:semiHidden/>
+    <w:unhideWhenUsed/>
+    <w:rsid w:val="00B6171F"/>
+    <w:rPr>
+      <w:rFonts w:ascii="Courier New" w:eastAsia="Times New Roman" w:hAnsi="Courier New" w:cs="Courier New"/>
+      <w:sz w:val="20"/>
+      <w:szCs w:val="20"/>
+    </w:rPr>
+  </w:style>
+  <w:style w:type="character" w:styleId="FollowedHyperlink">
+    <w:name w:val="FollowedHyperlink"/>
+    <w:basedOn w:val="DefaultParagraphFont"/>
+    <w:uiPriority w:val="99"/>
+    <w:semiHidden/>
+    <w:unhideWhenUsed/>
+    <w:rsid w:val="00B6171F"/>
+    <w:rPr>
+      <w:color w:val="954F72" w:themeColor="followedHyperlink"/>
+      <w:u w:val="single"/>
+    </w:rPr>
+  </w:style>
+  <w:style w:type="character" w:customStyle="1" w:styleId="Heading1Char">
+    <w:name w:val="Heading 1 Char"/>
+    <w:basedOn w:val="DefaultParagraphFont"/>
+    <w:link w:val="Heading1"/>
+    <w:uiPriority w:val="9"/>
+    <w:rsid w:val="00DF1A42"/>
+    <w:rPr>
+      <w:rFonts w:ascii="Franklin Gothic Medium Cond" w:hAnsi="Franklin Gothic Medium Cond"/>
+      <w:b/>
+      <w:sz w:val="32"/>
+      <w:szCs w:val="24"/>
+    </w:rPr>
+  </w:style>
+  <w:style w:type="character" w:customStyle="1" w:styleId="Heading2Char">
+    <w:name w:val="Heading 2 Char"/>
+    <w:basedOn w:val="DefaultParagraphFont"/>
+    <w:link w:val="Heading2"/>
+    <w:uiPriority w:val="9"/>
+    <w:rsid w:val="00DF1A42"/>
+    <w:rPr>
+      <w:rFonts w:ascii="Franklin Gothic Medium Cond" w:hAnsi="Franklin Gothic Medium Cond"/>
+      <w:b/>
+      <w:sz w:val="28"/>
+      <w:szCs w:val="24"/>
+    </w:rPr>
+  </w:style>
+  <w:style w:type="character" w:customStyle="1" w:styleId="Heading3Char">
+    <w:name w:val="Heading 3 Char"/>
+    <w:basedOn w:val="DefaultParagraphFont"/>
+    <w:link w:val="Heading3"/>
+    <w:uiPriority w:val="9"/>
+    <w:rsid w:val="00DF1A42"/>
+    <w:rPr>
+      <w:rFonts w:ascii="Franklin Gothic Medium Cond" w:hAnsi="Franklin Gothic Medium Cond"/>
+      <w:b/>
+      <w:sz w:val="24"/>
+      <w:szCs w:val="24"/>
+    </w:rPr>
+  </w:style>
+  <w:style w:type="paragraph" w:customStyle="1" w:styleId="Default">
+    <w:name w:val="Default"/>
+    <w:rsid w:val="00DF1A42"/>
+    <w:pPr>
+      <w:autoSpaceDE w:val="0"/>
+      <w:autoSpaceDN w:val="0"/>
+      <w:adjustRightInd w:val="0"/>
+      <w:spacing w:after="0" w:line="240" w:lineRule="auto"/>
+    </w:pPr>
+    <w:rPr>
+      <w:rFonts w:ascii="Bauhaus 93" w:hAnsi="Bauhaus 93" w:cs="Bauhaus 93"/>
+      <w:color w:val="000000"/>
+      <w:sz w:val="24"/>
+      <w:szCs w:val="24"/>
+    </w:rPr>
+  </w:style>
+  <w:style w:type="paragraph" w:styleId="TOCHeading">
+    <w:name w:val="TOC Heading"/>
+    <w:basedOn w:val="Heading1"/>
+    <w:next w:val="Normal"/>
+    <w:uiPriority w:val="39"/>
+    <w:unhideWhenUsed/>
+    <w:qFormat/>
+    <w:rsid w:val="00DF1A42"/>
+    <w:pPr>
+      <w:keepNext/>
+      <w:keepLines/>
+      <w:spacing w:before="240" w:after="0"/>
+      <w:outlineLvl w:val="9"/>
+    </w:pPr>
+    <w:rPr>
+      <w:rFonts w:asciiTheme="majorHAnsi" w:eastAsiaTheme="majorEastAsia" w:hAnsiTheme="majorHAnsi" w:cstheme="majorBidi"/>
+      <w:b w:val="0"/>
+      <w:color w:val="2E74B5" w:themeColor="accent1" w:themeShade="BF"/>
+      <w:szCs w:val="32"/>
+    </w:rPr>
+  </w:style>
+  <w:style w:type="paragraph" w:styleId="TOC1">
+    <w:name w:val="toc 1"/>
+    <w:basedOn w:val="Normal"/>
+    <w:next w:val="Normal"/>
+    <w:autoRedefine/>
+    <w:uiPriority w:val="39"/>
+    <w:unhideWhenUsed/>
+    <w:rsid w:val="00DF1A42"/>
+    <w:pPr>
+      <w:spacing w:after="100"/>
+    </w:pPr>
+  </w:style>
+  <w:style w:type="paragraph" w:styleId="TOC2">
+    <w:name w:val="toc 2"/>
+    <w:basedOn w:val="Normal"/>
+    <w:next w:val="Normal"/>
+    <w:autoRedefine/>
+    <w:uiPriority w:val="39"/>
+    <w:unhideWhenUsed/>
+    <w:rsid w:val="00DF1A42"/>
+    <w:pPr>
+      <w:spacing w:after="100"/>
+      <w:ind w:left="240"/>
+    </w:pPr>
+  </w:style>
+  <w:style w:type="paragraph" w:styleId="TOC3">
+    <w:name w:val="toc 3"/>
+    <w:basedOn w:val="Normal"/>
+    <w:next w:val="Normal"/>
+    <w:autoRedefine/>
+    <w:uiPriority w:val="39"/>
+    <w:unhideWhenUsed/>
+    <w:rsid w:val="00DF1A42"/>
+    <w:pPr>
+      <w:spacing w:after="100"/>
+      <w:ind w:left="480"/>
+    </w:pPr>
+  </w:style>
+  <w:style w:type="character" w:customStyle="1" w:styleId="pl-en">
+    <w:name w:val="pl-en"/>
+    <w:basedOn w:val="DefaultParagraphFont"/>
+    <w:rsid w:val="00861B6F"/>
+  </w:style>
+  <w:style w:type="character" w:customStyle="1" w:styleId="pl-vpf">
+    <w:name w:val="pl-vpf"/>
+    <w:basedOn w:val="DefaultParagraphFont"/>
+    <w:rsid w:val="00861B6F"/>
+  </w:style>
+  <w:style w:type="paragraph" w:styleId="BalloonText">
+    <w:name w:val="Balloon Text"/>
+    <w:basedOn w:val="Normal"/>
+    <w:link w:val="BalloonTextChar"/>
+    <w:uiPriority w:val="99"/>
+    <w:semiHidden/>
+    <w:unhideWhenUsed/>
+    <w:rsid w:val="00B33EDD"/>
+    <w:pPr>
+      <w:spacing w:after="0" w:line="240" w:lineRule="auto"/>
+    </w:pPr>
+    <w:rPr>
+      <w:rFonts w:ascii="Lucida Grande" w:hAnsi="Lucida Grande" w:cs="Lucida Grande"/>
+      <w:sz w:val="18"/>
+      <w:szCs w:val="18"/>
+    </w:rPr>
+  </w:style>
+  <w:style w:type="character" w:customStyle="1" w:styleId="BalloonTextChar">
+    <w:name w:val="Balloon Text Char"/>
+    <w:basedOn w:val="DefaultParagraphFont"/>
+    <w:link w:val="BalloonText"/>
+    <w:uiPriority w:val="99"/>
+    <w:semiHidden/>
+    <w:rsid w:val="00B33EDD"/>
+    <w:rPr>
+      <w:rFonts w:ascii="Lucida Grande" w:hAnsi="Lucida Grande" w:cs="Lucida Grande"/>
+      <w:sz w:val="18"/>
+      <w:szCs w:val="18"/>
+    </w:rPr>
+  </w:style>
+  <w:style w:type="paragraph" w:styleId="ListParagraph">
+    <w:name w:val="List Paragraph"/>
+    <w:basedOn w:val="Normal"/>
+    <w:uiPriority w:val="34"/>
+    <w:qFormat/>
+    <w:rsid w:val="00C03747"/>
+    <w:pPr>
+      <w:ind w:left="720"/>
+      <w:contextualSpacing/>
+    </w:pPr>
+  </w:style>
 </w:styles>
 </file>
 
@@ -4981,7 +5359,7 @@
   <a:extraClrSchemeLst/>
   <a:extLst>
     <a:ext uri="{05A4C25C-085E-4340-85A3-A5531E510DB2}">
-      <thm15:themeFamily xmlns:thm15="http://schemas.microsoft.com/office/thememl/2012/main" name="Office Theme" id="{62F939B6-93AF-4DB8-9C6B-D6C7DFDC589F}" vid="{4A3C46E8-61CC-4603-A589-7422A47A8E4A}"/>
+      <thm15:themeFamily xmlns:thm15="http://schemas.microsoft.com/office/thememl/2012/main" xmlns="" name="Office Theme" id="{62F939B6-93AF-4DB8-9C6B-D6C7DFDC589F}" vid="{4A3C46E8-61CC-4603-A589-7422A47A8E4A}"/>
     </a:ext>
   </a:extLst>
 </a:theme>
@@ -4992,7 +5370,7 @@
 </file>
 
 <file path=customXml/itemProps1.xml><?xml version="1.0" encoding="utf-8"?>
-<ds:datastoreItem xmlns:ds="http://schemas.openxmlformats.org/officeDocument/2006/customXml" ds:itemID="{A63FD3A3-BA39-4135-8016-82498778B6B8}">
+<ds:datastoreItem xmlns:ds="http://schemas.openxmlformats.org/officeDocument/2006/customXml" ds:itemID="{466D8292-4AD2-4C42-AC7E-5BDBAF3AD4E8}">
   <ds:schemaRefs>
     <ds:schemaRef ds:uri="http://schemas.openxmlformats.org/officeDocument/2006/bibliography"/>
   </ds:schemaRefs>

</xml_diff>